<commit_message>
State of the project on the 5th day of development
* Added multiple frames for the opening scene.
* Added first enemy and its behavior
* Added base for attacking mechanics
* Added health and damage to player as well as enemies
* Added a functioning "entrance navigation" system
* Added multiple rooms that are not connected properly, yet
* Added Door of Light
* Added Bundle of joy
* Added graphics for altar
* Added graphics for platforms
* Added graphics for mirror
* Added graphics for cloud of self doubt
* Also made multiple small tweaks and a few minor additions
</commit_message>
<xml_diff>
--- a/PERHONEN.docx
+++ b/PERHONEN.docx
@@ -608,15 +608,41 @@
           <w:sz w:val="24"/>
           <w:szCs w:val="24"/>
         </w:rPr>
-        <w:t>The game will be done entirely with the Godot game engine, since this is a Godot game jam. I’m going to be using GDScript as my programming language.</w:t>
-      </w:r>
-      <w:r>
-        <w:rPr>
-          <w:rFonts w:ascii="Avenir Next LT Pro" w:hAnsi="Avenir Next LT Pro"/>
-          <w:sz w:val="24"/>
-          <w:szCs w:val="24"/>
-        </w:rPr>
-        <w:t xml:space="preserve"> For art, I will use Krita and for music I will use FL Studio 24.</w:t>
+        <w:t xml:space="preserve">The game will be done entirely with the Godot game engine, since this is a Godot game jam. I’m going to be using </w:t>
+      </w:r>
+      <w:proofErr w:type="spellStart"/>
+      <w:r>
+        <w:rPr>
+          <w:rFonts w:ascii="Avenir Next LT Pro" w:hAnsi="Avenir Next LT Pro"/>
+          <w:sz w:val="24"/>
+          <w:szCs w:val="24"/>
+        </w:rPr>
+        <w:t>GDScript</w:t>
+      </w:r>
+      <w:proofErr w:type="spellEnd"/>
+      <w:r>
+        <w:rPr>
+          <w:rFonts w:ascii="Avenir Next LT Pro" w:hAnsi="Avenir Next LT Pro"/>
+          <w:sz w:val="24"/>
+          <w:szCs w:val="24"/>
+        </w:rPr>
+        <w:t xml:space="preserve"> as my programming language.</w:t>
+      </w:r>
+      <w:r>
+        <w:rPr>
+          <w:rFonts w:ascii="Avenir Next LT Pro" w:hAnsi="Avenir Next LT Pro"/>
+          <w:sz w:val="24"/>
+          <w:szCs w:val="24"/>
+        </w:rPr>
+        <w:t xml:space="preserve"> For art I will use Krita and for music I will use FL Studio 24.</w:t>
+      </w:r>
+      <w:r>
+        <w:rPr>
+          <w:rFonts w:ascii="Avenir Next LT Pro" w:hAnsi="Avenir Next LT Pro"/>
+          <w:sz w:val="24"/>
+          <w:szCs w:val="24"/>
+        </w:rPr>
+        <w:t xml:space="preserve"> This GDD is made with Microsoft Word.</w:t>
       </w:r>
     </w:p>
     <w:p>
@@ -775,7 +801,15 @@
           <w:sz w:val="24"/>
           <w:szCs w:val="24"/>
         </w:rPr>
-        <w:t xml:space="preserve">3 types of </w:t>
+        <w:t>4</w:t>
+      </w:r>
+      <w:r>
+        <w:rPr>
+          <w:rFonts w:ascii="Avenir Next LT Pro" w:hAnsi="Avenir Next LT Pro"/>
+          <w:sz w:val="24"/>
+          <w:szCs w:val="24"/>
+        </w:rPr>
+        <w:t xml:space="preserve"> types of </w:t>
       </w:r>
       <w:r>
         <w:rPr>
@@ -1137,6 +1171,88 @@
         </w:rPr>
         <w:t>The player can strike left and right, as well as up and down.</w:t>
       </w:r>
+      <w:r>
+        <w:rPr>
+          <w:rFonts w:ascii="Avenir Next LT Pro" w:hAnsi="Avenir Next LT Pro"/>
+          <w:sz w:val="24"/>
+          <w:szCs w:val="24"/>
+        </w:rPr>
+        <w:t xml:space="preserve"> Player uses his fists to attack. Attacking an enemy causes the player, as well as the damaged enemy, to be slightly knocked back.</w:t>
+      </w:r>
+    </w:p>
+    <w:p>
+      <w:pPr>
+        <w:rPr>
+          <w:rFonts w:ascii="Avenir Next LT Pro" w:hAnsi="Avenir Next LT Pro"/>
+          <w:sz w:val="24"/>
+          <w:szCs w:val="24"/>
+        </w:rPr>
+      </w:pPr>
+      <w:r>
+        <w:rPr>
+          <w:rFonts w:ascii="Avenir Next LT Pro" w:hAnsi="Avenir Next LT Pro"/>
+          <w:sz w:val="24"/>
+          <w:szCs w:val="24"/>
+        </w:rPr>
+        <w:t xml:space="preserve">Striking downwards gives the player knockback upwards the same amount as the maximum height of a </w:t>
+      </w:r>
+      <w:r>
+        <w:rPr>
+          <w:rFonts w:ascii="Avenir Next LT Pro" w:hAnsi="Avenir Next LT Pro"/>
+          <w:sz w:val="24"/>
+          <w:szCs w:val="24"/>
+        </w:rPr>
+        <w:t>jump but</w:t>
+      </w:r>
+      <w:r>
+        <w:rPr>
+          <w:rFonts w:ascii="Avenir Next LT Pro" w:hAnsi="Avenir Next LT Pro"/>
+          <w:sz w:val="24"/>
+          <w:szCs w:val="24"/>
+        </w:rPr>
+        <w:t xml:space="preserve"> doesn’t knockback the enemy</w:t>
+      </w:r>
+      <w:r>
+        <w:rPr>
+          <w:rFonts w:ascii="Avenir Next LT Pro" w:hAnsi="Avenir Next LT Pro"/>
+          <w:sz w:val="24"/>
+          <w:szCs w:val="24"/>
+        </w:rPr>
+        <w:t>.</w:t>
+      </w:r>
+    </w:p>
+    <w:p>
+      <w:pPr>
+        <w:rPr>
+          <w:rFonts w:ascii="Avenir Next LT Pro" w:hAnsi="Avenir Next LT Pro"/>
+          <w:sz w:val="24"/>
+          <w:szCs w:val="24"/>
+        </w:rPr>
+      </w:pPr>
+      <w:r>
+        <w:rPr>
+          <w:rFonts w:ascii="Avenir Next LT Pro" w:hAnsi="Avenir Next LT Pro"/>
+          <w:sz w:val="24"/>
+          <w:szCs w:val="24"/>
+        </w:rPr>
+        <w:t xml:space="preserve">Striking upwards stops player’s </w:t>
+      </w:r>
+      <w:r>
+        <w:rPr>
+          <w:rFonts w:ascii="Avenir Next LT Pro" w:hAnsi="Avenir Next LT Pro"/>
+          <w:sz w:val="24"/>
+          <w:szCs w:val="24"/>
+        </w:rPr>
+        <w:t xml:space="preserve">vertical </w:t>
+      </w:r>
+      <w:r>
+        <w:rPr>
+          <w:rFonts w:ascii="Avenir Next LT Pro" w:hAnsi="Avenir Next LT Pro"/>
+          <w:sz w:val="24"/>
+          <w:szCs w:val="24"/>
+        </w:rPr>
+        <w:t>movement and ever so slightly knocks the enemy upwards.</w:t>
+      </w:r>
     </w:p>
     <w:p>
       <w:pPr>
@@ -2030,23 +2146,7 @@
           <w:sz w:val="24"/>
           <w:szCs w:val="24"/>
         </w:rPr>
-        <w:t xml:space="preserve"> </w:t>
-      </w:r>
-      <w:r>
-        <w:rPr>
-          <w:rFonts w:ascii="Avenir Next LT Pro" w:hAnsi="Avenir Next LT Pro"/>
-          <w:sz w:val="24"/>
-          <w:szCs w:val="24"/>
-        </w:rPr>
-        <w:t>After these mutterings he twitches a few times more. After a small break, he</w:t>
-      </w:r>
-      <w:r>
-        <w:rPr>
-          <w:rFonts w:ascii="Avenir Next LT Pro" w:hAnsi="Avenir Next LT Pro"/>
-          <w:sz w:val="24"/>
-          <w:szCs w:val="24"/>
-        </w:rPr>
-        <w:t xml:space="preserve"> smokes his cigarette. The camera will slowly zoom into the </w:t>
+        <w:t xml:space="preserve"> After these mutterings he twitches a few times more. After a small break, he smokes his cigarette. The camera will slowly zoom into the </w:t>
       </w:r>
       <w:r>
         <w:rPr>
@@ -2685,27 +2785,6 @@
     </w:p>
     <w:p>
       <w:pPr>
-        <w:rPr>
-          <w:rFonts w:ascii="Avenir Next LT Pro" w:hAnsi="Avenir Next LT Pro"/>
-          <w:b/>
-          <w:bCs/>
-          <w:sz w:val="24"/>
-          <w:szCs w:val="24"/>
-        </w:rPr>
-      </w:pPr>
-      <w:r>
-        <w:rPr>
-          <w:rFonts w:ascii="Avenir Next LT Pro" w:hAnsi="Avenir Next LT Pro"/>
-          <w:b/>
-          <w:bCs/>
-          <w:sz w:val="24"/>
-          <w:szCs w:val="24"/>
-        </w:rPr>
-        <w:t>POWER-UPS</w:t>
-      </w:r>
-    </w:p>
-    <w:p>
-      <w:pPr>
         <w:pStyle w:val="Luettelokappale"/>
         <w:numPr>
           <w:ilvl w:val="0"/>
@@ -2722,126 +2801,28 @@
       <w:r>
         <w:rPr>
           <w:rFonts w:ascii="Avenir Next LT Pro" w:hAnsi="Avenir Next LT Pro"/>
-          <w:b/>
-          <w:bCs/>
-          <w:sz w:val="24"/>
-          <w:szCs w:val="24"/>
-        </w:rPr>
-        <w:t>A f</w:t>
-      </w:r>
-      <w:r>
-        <w:rPr>
-          <w:rFonts w:ascii="Avenir Next LT Pro" w:hAnsi="Avenir Next LT Pro"/>
-          <w:b/>
-          <w:bCs/>
-          <w:sz w:val="24"/>
-          <w:szCs w:val="24"/>
-        </w:rPr>
-        <w:t>riend</w:t>
-      </w:r>
-      <w:r>
-        <w:rPr>
-          <w:rFonts w:ascii="Avenir Next LT Pro" w:hAnsi="Avenir Next LT Pro"/>
-          <w:sz w:val="24"/>
-          <w:szCs w:val="24"/>
-        </w:rPr>
-        <w:t>.</w:t>
-      </w:r>
-      <w:r>
-        <w:rPr>
-          <w:rFonts w:ascii="Avenir Next LT Pro" w:hAnsi="Avenir Next LT Pro"/>
-          <w:sz w:val="24"/>
-          <w:szCs w:val="24"/>
-        </w:rPr>
-        <w:t xml:space="preserve"> </w:t>
-      </w:r>
-      <w:r>
-        <w:rPr>
-          <w:rFonts w:ascii="Avenir Next LT Pro" w:hAnsi="Avenir Next LT Pro"/>
-          <w:sz w:val="24"/>
-          <w:szCs w:val="24"/>
-        </w:rPr>
-        <w:t>R</w:t>
-      </w:r>
-      <w:r>
-        <w:rPr>
-          <w:rFonts w:ascii="Avenir Next LT Pro" w:hAnsi="Avenir Next LT Pro"/>
-          <w:sz w:val="24"/>
-          <w:szCs w:val="24"/>
-        </w:rPr>
-        <w:t xml:space="preserve">epresented in the game as </w:t>
-      </w:r>
-      <w:r>
-        <w:rPr>
-          <w:rFonts w:ascii="Avenir Next LT Pro" w:hAnsi="Avenir Next LT Pro"/>
-          <w:sz w:val="24"/>
-          <w:szCs w:val="24"/>
-        </w:rPr>
-        <w:t>a</w:t>
-      </w:r>
-      <w:r>
-        <w:rPr>
-          <w:rFonts w:ascii="Avenir Next LT Pro" w:hAnsi="Avenir Next LT Pro"/>
-          <w:sz w:val="24"/>
-          <w:szCs w:val="24"/>
-        </w:rPr>
-        <w:t xml:space="preserve"> floating creature </w:t>
-      </w:r>
-      <w:r>
-        <w:rPr>
-          <w:rFonts w:ascii="Avenir Next LT Pro" w:hAnsi="Avenir Next LT Pro"/>
-          <w:sz w:val="24"/>
-          <w:szCs w:val="24"/>
-        </w:rPr>
-        <w:t xml:space="preserve">around the player </w:t>
-      </w:r>
-      <w:r>
-        <w:rPr>
-          <w:rFonts w:ascii="Avenir Next LT Pro" w:hAnsi="Avenir Next LT Pro"/>
-          <w:sz w:val="24"/>
-          <w:szCs w:val="24"/>
-        </w:rPr>
-        <w:t>that look</w:t>
-      </w:r>
-      <w:r>
-        <w:rPr>
-          <w:rFonts w:ascii="Avenir Next LT Pro" w:hAnsi="Avenir Next LT Pro"/>
-          <w:sz w:val="24"/>
-          <w:szCs w:val="24"/>
-        </w:rPr>
-        <w:t>s</w:t>
-      </w:r>
-      <w:r>
-        <w:rPr>
-          <w:rFonts w:ascii="Avenir Next LT Pro" w:hAnsi="Avenir Next LT Pro"/>
-          <w:sz w:val="24"/>
-          <w:szCs w:val="24"/>
-        </w:rPr>
-        <w:t xml:space="preserve"> like the protagonist’s eye</w:t>
-      </w:r>
-      <w:r>
-        <w:rPr>
-          <w:rFonts w:ascii="Avenir Next LT Pro" w:hAnsi="Avenir Next LT Pro"/>
-          <w:sz w:val="24"/>
-          <w:szCs w:val="24"/>
-        </w:rPr>
-        <w:t xml:space="preserve">. +1 creature with every upgrade </w:t>
-      </w:r>
-      <w:r>
-        <w:rPr>
-          <w:rFonts w:ascii="Avenir Next LT Pro" w:hAnsi="Avenir Next LT Pro"/>
-          <w:sz w:val="24"/>
-          <w:szCs w:val="24"/>
-        </w:rPr>
-        <w:t>(</w:t>
-      </w:r>
-      <w:r>
-        <w:rPr>
-          <w:rFonts w:ascii="Avenir Next LT Pro" w:hAnsi="Avenir Next LT Pro"/>
-          <w:sz w:val="24"/>
-          <w:szCs w:val="24"/>
-        </w:rPr>
-        <w:t>damage powerup)</w:t>
+          <w:sz w:val="24"/>
+          <w:szCs w:val="24"/>
+        </w:rPr>
+        <w:t>A slow wandering humanoid creature with no face that attacks with its</w:t>
+      </w:r>
+      <w:r>
+        <w:rPr>
+          <w:rFonts w:ascii="Avenir Next LT Pro" w:hAnsi="Avenir Next LT Pro"/>
+          <w:sz w:val="24"/>
+          <w:szCs w:val="24"/>
+        </w:rPr>
+        <w:t xml:space="preserve"> fist of </w:t>
+      </w:r>
+      <w:r>
+        <w:rPr>
+          <w:rFonts w:ascii="Avenir Next LT Pro" w:hAnsi="Avenir Next LT Pro"/>
+          <w:b/>
+          <w:bCs/>
+          <w:sz w:val="24"/>
+          <w:szCs w:val="24"/>
+        </w:rPr>
+        <w:t>pain</w:t>
       </w:r>
     </w:p>
     <w:p>
@@ -2865,31 +2846,106 @@
           <w:sz w:val="24"/>
           <w:szCs w:val="24"/>
         </w:rPr>
-        <w:t xml:space="preserve">Player will acquire </w:t>
-      </w:r>
-      <w:r>
-        <w:rPr>
-          <w:rFonts w:ascii="Avenir Next LT Pro" w:hAnsi="Avenir Next LT Pro"/>
-          <w:sz w:val="24"/>
-          <w:szCs w:val="24"/>
-        </w:rPr>
-        <w:t>two (2)</w:t>
-      </w:r>
-      <w:r>
-        <w:rPr>
-          <w:rFonts w:ascii="Avenir Next LT Pro" w:hAnsi="Avenir Next LT Pro"/>
-          <w:sz w:val="24"/>
-          <w:szCs w:val="24"/>
-        </w:rPr>
-        <w:t xml:space="preserve"> of these upgrades</w:t>
-      </w:r>
-      <w:r>
-        <w:rPr>
-          <w:rFonts w:ascii="Avenir Next LT Pro" w:hAnsi="Avenir Next LT Pro"/>
-          <w:sz w:val="24"/>
-          <w:szCs w:val="24"/>
-        </w:rPr>
-        <w:t xml:space="preserve"> in The World of Light.</w:t>
+        <w:t>2HP, 1 damage</w:t>
+      </w:r>
+    </w:p>
+    <w:p>
+      <w:pPr>
+        <w:rPr>
+          <w:rFonts w:ascii="Avenir Next LT Pro" w:hAnsi="Avenir Next LT Pro"/>
+          <w:b/>
+          <w:bCs/>
+          <w:sz w:val="24"/>
+          <w:szCs w:val="24"/>
+        </w:rPr>
+      </w:pPr>
+      <w:r>
+        <w:rPr>
+          <w:rFonts w:ascii="Avenir Next LT Pro" w:hAnsi="Avenir Next LT Pro"/>
+          <w:b/>
+          <w:bCs/>
+          <w:sz w:val="24"/>
+          <w:szCs w:val="24"/>
+        </w:rPr>
+        <w:t>BOSS</w:t>
+      </w:r>
+    </w:p>
+    <w:p>
+      <w:pPr>
+        <w:rPr>
+          <w:rFonts w:ascii="Avenir Next LT Pro" w:hAnsi="Avenir Next LT Pro"/>
+          <w:sz w:val="24"/>
+          <w:szCs w:val="24"/>
+        </w:rPr>
+      </w:pPr>
+      <w:r>
+        <w:rPr>
+          <w:rFonts w:ascii="Avenir Next LT Pro" w:hAnsi="Avenir Next LT Pro"/>
+          <w:sz w:val="24"/>
+          <w:szCs w:val="24"/>
+        </w:rPr>
+        <w:t>The first boss will be a tall humanoid with long limbs. The boss lurk</w:t>
+      </w:r>
+      <w:r>
+        <w:rPr>
+          <w:rFonts w:ascii="Avenir Next LT Pro" w:hAnsi="Avenir Next LT Pro"/>
+          <w:sz w:val="24"/>
+          <w:szCs w:val="24"/>
+        </w:rPr>
+        <w:t>s</w:t>
+      </w:r>
+      <w:r>
+        <w:rPr>
+          <w:rFonts w:ascii="Avenir Next LT Pro" w:hAnsi="Avenir Next LT Pro"/>
+          <w:sz w:val="24"/>
+          <w:szCs w:val="24"/>
+        </w:rPr>
+        <w:t xml:space="preserve"> in the background and only its head can be </w:t>
+      </w:r>
+      <w:r>
+        <w:rPr>
+          <w:rFonts w:ascii="Avenir Next LT Pro" w:hAnsi="Avenir Next LT Pro"/>
+          <w:sz w:val="24"/>
+          <w:szCs w:val="24"/>
+        </w:rPr>
+        <w:t>touched</w:t>
+      </w:r>
+      <w:r>
+        <w:rPr>
+          <w:rFonts w:ascii="Avenir Next LT Pro" w:hAnsi="Avenir Next LT Pro"/>
+          <w:sz w:val="24"/>
+          <w:szCs w:val="24"/>
+        </w:rPr>
+        <w:t xml:space="preserve"> and damaged</w:t>
+      </w:r>
+      <w:r>
+        <w:rPr>
+          <w:rFonts w:ascii="Avenir Next LT Pro" w:hAnsi="Avenir Next LT Pro"/>
+          <w:sz w:val="24"/>
+          <w:szCs w:val="24"/>
+        </w:rPr>
+        <w:t>.</w:t>
+      </w:r>
+    </w:p>
+    <w:p>
+      <w:pPr>
+        <w:rPr>
+          <w:rFonts w:ascii="Avenir Next LT Pro" w:hAnsi="Avenir Next LT Pro"/>
+          <w:b/>
+          <w:bCs/>
+          <w:sz w:val="24"/>
+          <w:szCs w:val="24"/>
+        </w:rPr>
+      </w:pPr>
+      <w:r>
+        <w:rPr>
+          <w:rFonts w:ascii="Avenir Next LT Pro" w:hAnsi="Avenir Next LT Pro"/>
+          <w:b/>
+          <w:bCs/>
+          <w:sz w:val="24"/>
+          <w:szCs w:val="24"/>
+        </w:rPr>
+        <w:t>Attacks</w:t>
       </w:r>
     </w:p>
     <w:p>
@@ -2901,19 +2957,172 @@
         </w:numPr>
         <w:rPr>
           <w:rFonts w:ascii="Avenir Next LT Pro" w:hAnsi="Avenir Next LT Pro"/>
-          <w:sz w:val="24"/>
-          <w:szCs w:val="24"/>
-        </w:rPr>
-      </w:pPr>
-      <w:r>
-        <w:rPr>
-          <w:rFonts w:ascii="Avenir Next LT Pro" w:hAnsi="Avenir Next LT Pro"/>
-          <w:b/>
-          <w:bCs/>
-          <w:sz w:val="24"/>
-          <w:szCs w:val="24"/>
-        </w:rPr>
-        <w:t>Joy</w:t>
+          <w:b/>
+          <w:bCs/>
+          <w:sz w:val="24"/>
+          <w:szCs w:val="24"/>
+        </w:rPr>
+      </w:pPr>
+      <w:r>
+        <w:rPr>
+          <w:rFonts w:ascii="Avenir Next LT Pro" w:hAnsi="Avenir Next LT Pro"/>
+          <w:sz w:val="24"/>
+          <w:szCs w:val="24"/>
+        </w:rPr>
+        <w:t>Bullets of self</w:t>
+      </w:r>
+      <w:r>
+        <w:rPr>
+          <w:rFonts w:ascii="Avenir Next LT Pro" w:hAnsi="Avenir Next LT Pro"/>
+          <w:sz w:val="24"/>
+          <w:szCs w:val="24"/>
+        </w:rPr>
+        <w:t>-doubt</w:t>
+      </w:r>
+      <w:r>
+        <w:rPr>
+          <w:rFonts w:ascii="Avenir Next LT Pro" w:hAnsi="Avenir Next LT Pro"/>
+          <w:sz w:val="24"/>
+          <w:szCs w:val="24"/>
+        </w:rPr>
+        <w:t xml:space="preserve">   |   Damage: </w:t>
+      </w:r>
+      <w:r>
+        <w:rPr>
+          <w:rFonts w:ascii="Avenir Next LT Pro" w:hAnsi="Avenir Next LT Pro"/>
+          <w:sz w:val="24"/>
+          <w:szCs w:val="24"/>
+        </w:rPr>
+        <w:t>1</w:t>
+      </w:r>
+    </w:p>
+    <w:p>
+      <w:pPr>
+        <w:pStyle w:val="Luettelokappale"/>
+        <w:numPr>
+          <w:ilvl w:val="0"/>
+          <w:numId w:val="2"/>
+        </w:numPr>
+        <w:rPr>
+          <w:rFonts w:ascii="Avenir Next LT Pro" w:hAnsi="Avenir Next LT Pro"/>
+          <w:b/>
+          <w:bCs/>
+          <w:sz w:val="24"/>
+          <w:szCs w:val="24"/>
+        </w:rPr>
+      </w:pPr>
+      <w:r>
+        <w:rPr>
+          <w:rFonts w:ascii="Avenir Next LT Pro" w:hAnsi="Avenir Next LT Pro"/>
+          <w:sz w:val="24"/>
+          <w:szCs w:val="24"/>
+        </w:rPr>
+        <w:t>Small black holes of loneliness across the room</w:t>
+      </w:r>
+      <w:r>
+        <w:rPr>
+          <w:rFonts w:ascii="Avenir Next LT Pro" w:hAnsi="Avenir Next LT Pro"/>
+          <w:sz w:val="24"/>
+          <w:szCs w:val="24"/>
+        </w:rPr>
+        <w:t xml:space="preserve">   |   Damage: 1</w:t>
+      </w:r>
+    </w:p>
+    <w:p>
+      <w:pPr>
+        <w:pStyle w:val="Luettelokappale"/>
+        <w:numPr>
+          <w:ilvl w:val="0"/>
+          <w:numId w:val="2"/>
+        </w:numPr>
+        <w:rPr>
+          <w:rFonts w:ascii="Avenir Next LT Pro" w:hAnsi="Avenir Next LT Pro"/>
+          <w:b/>
+          <w:bCs/>
+          <w:sz w:val="24"/>
+          <w:szCs w:val="24"/>
+        </w:rPr>
+      </w:pPr>
+      <w:r>
+        <w:rPr>
+          <w:rFonts w:ascii="Avenir Next LT Pro" w:hAnsi="Avenir Next LT Pro"/>
+          <w:sz w:val="24"/>
+          <w:szCs w:val="24"/>
+        </w:rPr>
+        <w:t>Raining spikes of hate</w:t>
+      </w:r>
+      <w:r>
+        <w:rPr>
+          <w:rFonts w:ascii="Avenir Next LT Pro" w:hAnsi="Avenir Next LT Pro"/>
+          <w:sz w:val="24"/>
+          <w:szCs w:val="24"/>
+        </w:rPr>
+        <w:t xml:space="preserve">   |   Damage: </w:t>
+      </w:r>
+      <w:r>
+        <w:rPr>
+          <w:rFonts w:ascii="Avenir Next LT Pro" w:hAnsi="Avenir Next LT Pro"/>
+          <w:sz w:val="24"/>
+          <w:szCs w:val="24"/>
+        </w:rPr>
+        <w:t>2</w:t>
+      </w:r>
+    </w:p>
+    <w:p>
+      <w:pPr>
+        <w:rPr>
+          <w:rFonts w:ascii="Avenir Next LT Pro" w:hAnsi="Avenir Next LT Pro"/>
+          <w:b/>
+          <w:bCs/>
+          <w:sz w:val="24"/>
+          <w:szCs w:val="24"/>
+        </w:rPr>
+      </w:pPr>
+      <w:r>
+        <w:rPr>
+          <w:rFonts w:ascii="Avenir Next LT Pro" w:hAnsi="Avenir Next LT Pro"/>
+          <w:b/>
+          <w:bCs/>
+          <w:sz w:val="24"/>
+          <w:szCs w:val="24"/>
+        </w:rPr>
+        <w:t>POWER-UPS</w:t>
+      </w:r>
+    </w:p>
+    <w:p>
+      <w:pPr>
+        <w:pStyle w:val="Luettelokappale"/>
+        <w:numPr>
+          <w:ilvl w:val="0"/>
+          <w:numId w:val="2"/>
+        </w:numPr>
+        <w:rPr>
+          <w:rFonts w:ascii="Avenir Next LT Pro" w:hAnsi="Avenir Next LT Pro"/>
+          <w:b/>
+          <w:bCs/>
+          <w:sz w:val="24"/>
+          <w:szCs w:val="24"/>
+        </w:rPr>
+      </w:pPr>
+      <w:r>
+        <w:rPr>
+          <w:rFonts w:ascii="Avenir Next LT Pro" w:hAnsi="Avenir Next LT Pro"/>
+          <w:b/>
+          <w:bCs/>
+          <w:sz w:val="24"/>
+          <w:szCs w:val="24"/>
+        </w:rPr>
+        <w:t>A f</w:t>
+      </w:r>
+      <w:r>
+        <w:rPr>
+          <w:rFonts w:ascii="Avenir Next LT Pro" w:hAnsi="Avenir Next LT Pro"/>
+          <w:b/>
+          <w:bCs/>
+          <w:sz w:val="24"/>
+          <w:szCs w:val="24"/>
+        </w:rPr>
+        <w:t>riend</w:t>
       </w:r>
       <w:r>
         <w:rPr>
@@ -2945,63 +3154,87 @@
           <w:sz w:val="24"/>
           <w:szCs w:val="24"/>
         </w:rPr>
-        <w:t>epresented in the game as</w:t>
-      </w:r>
-      <w:r>
-        <w:rPr>
-          <w:rFonts w:ascii="Avenir Next LT Pro" w:hAnsi="Avenir Next LT Pro"/>
-          <w:sz w:val="24"/>
-          <w:szCs w:val="24"/>
-        </w:rPr>
-        <w:t xml:space="preserve"> </w:t>
-      </w:r>
-      <w:r>
-        <w:rPr>
-          <w:rFonts w:ascii="Avenir Next LT Pro" w:hAnsi="Avenir Next LT Pro"/>
-          <w:sz w:val="24"/>
-          <w:szCs w:val="24"/>
-        </w:rPr>
-        <w:t>a pulsating</w:t>
-      </w:r>
-      <w:r>
-        <w:rPr>
-          <w:rFonts w:ascii="Avenir Next LT Pro" w:hAnsi="Avenir Next LT Pro"/>
-          <w:sz w:val="24"/>
-          <w:szCs w:val="24"/>
-        </w:rPr>
-        <w:t xml:space="preserve"> </w:t>
-      </w:r>
-      <w:r>
-        <w:rPr>
-          <w:rFonts w:ascii="Avenir Next LT Pro" w:hAnsi="Avenir Next LT Pro"/>
-          <w:sz w:val="24"/>
-          <w:szCs w:val="24"/>
-        </w:rPr>
-        <w:t>circle on his heart</w:t>
-      </w:r>
-      <w:r>
-        <w:rPr>
-          <w:rFonts w:ascii="Avenir Next LT Pro" w:hAnsi="Avenir Next LT Pro"/>
-          <w:sz w:val="24"/>
-          <w:szCs w:val="24"/>
-        </w:rPr>
-        <w:t xml:space="preserve"> that grows bigger with every upgrade</w:t>
-      </w:r>
-      <w:r>
-        <w:rPr>
-          <w:rFonts w:ascii="Avenir Next LT Pro" w:hAnsi="Avenir Next LT Pro"/>
-          <w:sz w:val="24"/>
-          <w:szCs w:val="24"/>
-        </w:rPr>
-        <w:t xml:space="preserve"> </w:t>
-      </w:r>
-      <w:r>
-        <w:rPr>
-          <w:rFonts w:ascii="Avenir Next LT Pro" w:hAnsi="Avenir Next LT Pro"/>
-          <w:sz w:val="24"/>
-          <w:szCs w:val="24"/>
-        </w:rPr>
-        <w:t>(health powerup)</w:t>
+        <w:t xml:space="preserve">epresented in the game as </w:t>
+      </w:r>
+      <w:r>
+        <w:rPr>
+          <w:rFonts w:ascii="Avenir Next LT Pro" w:hAnsi="Avenir Next LT Pro"/>
+          <w:sz w:val="24"/>
+          <w:szCs w:val="24"/>
+        </w:rPr>
+        <w:t>a</w:t>
+      </w:r>
+      <w:r>
+        <w:rPr>
+          <w:rFonts w:ascii="Avenir Next LT Pro" w:hAnsi="Avenir Next LT Pro"/>
+          <w:sz w:val="24"/>
+          <w:szCs w:val="24"/>
+        </w:rPr>
+        <w:t xml:space="preserve"> floating creature </w:t>
+      </w:r>
+      <w:r>
+        <w:rPr>
+          <w:rFonts w:ascii="Avenir Next LT Pro" w:hAnsi="Avenir Next LT Pro"/>
+          <w:sz w:val="24"/>
+          <w:szCs w:val="24"/>
+        </w:rPr>
+        <w:t xml:space="preserve">around the player </w:t>
+      </w:r>
+      <w:r>
+        <w:rPr>
+          <w:rFonts w:ascii="Avenir Next LT Pro" w:hAnsi="Avenir Next LT Pro"/>
+          <w:sz w:val="24"/>
+          <w:szCs w:val="24"/>
+        </w:rPr>
+        <w:t>that look</w:t>
+      </w:r>
+      <w:r>
+        <w:rPr>
+          <w:rFonts w:ascii="Avenir Next LT Pro" w:hAnsi="Avenir Next LT Pro"/>
+          <w:sz w:val="24"/>
+          <w:szCs w:val="24"/>
+        </w:rPr>
+        <w:t>s</w:t>
+      </w:r>
+      <w:r>
+        <w:rPr>
+          <w:rFonts w:ascii="Avenir Next LT Pro" w:hAnsi="Avenir Next LT Pro"/>
+          <w:sz w:val="24"/>
+          <w:szCs w:val="24"/>
+        </w:rPr>
+        <w:t xml:space="preserve"> like the protagonist’s eye</w:t>
+      </w:r>
+      <w:r>
+        <w:rPr>
+          <w:rFonts w:ascii="Avenir Next LT Pro" w:hAnsi="Avenir Next LT Pro"/>
+          <w:sz w:val="24"/>
+          <w:szCs w:val="24"/>
+        </w:rPr>
+        <w:t xml:space="preserve"> but colored</w:t>
+      </w:r>
+      <w:r>
+        <w:rPr>
+          <w:rFonts w:ascii="Avenir Next LT Pro" w:hAnsi="Avenir Next LT Pro"/>
+          <w:sz w:val="24"/>
+          <w:szCs w:val="24"/>
+        </w:rPr>
+        <w:t xml:space="preserve">. +1 creature with every upgrade </w:t>
+      </w:r>
+      <w:r>
+        <w:rPr>
+          <w:rFonts w:ascii="Avenir Next LT Pro" w:hAnsi="Avenir Next LT Pro"/>
+          <w:sz w:val="24"/>
+          <w:szCs w:val="24"/>
+        </w:rPr>
+        <w:t>(</w:t>
+      </w:r>
+      <w:r>
+        <w:rPr>
+          <w:rFonts w:ascii="Avenir Next LT Pro" w:hAnsi="Avenir Next LT Pro"/>
+          <w:sz w:val="24"/>
+          <w:szCs w:val="24"/>
+        </w:rPr>
+        <w:t>damage powerup)</w:t>
       </w:r>
     </w:p>
     <w:p>
@@ -3013,170 +3246,43 @@
         </w:numPr>
         <w:rPr>
           <w:rFonts w:ascii="Avenir Next LT Pro" w:hAnsi="Avenir Next LT Pro"/>
-          <w:sz w:val="24"/>
-          <w:szCs w:val="24"/>
-        </w:rPr>
-      </w:pPr>
-      <w:r>
-        <w:rPr>
-          <w:rFonts w:ascii="Avenir Next LT Pro" w:hAnsi="Avenir Next LT Pro"/>
-          <w:sz w:val="24"/>
-          <w:szCs w:val="24"/>
-        </w:rPr>
-        <w:t>Player will acquire three (3) of these upgrades in the World of Light</w:t>
-      </w:r>
-      <w:r>
-        <w:rPr>
-          <w:rFonts w:ascii="Avenir Next LT Pro" w:hAnsi="Avenir Next LT Pro"/>
-          <w:sz w:val="24"/>
-          <w:szCs w:val="24"/>
-        </w:rPr>
-        <w:t>. The third (3</w:t>
-      </w:r>
-      <w:r>
-        <w:rPr>
-          <w:rFonts w:ascii="Avenir Next LT Pro" w:hAnsi="Avenir Next LT Pro"/>
-          <w:sz w:val="24"/>
-          <w:szCs w:val="24"/>
-          <w:vertAlign w:val="superscript"/>
-        </w:rPr>
-        <w:t>rd</w:t>
-      </w:r>
-      <w:r>
-        <w:rPr>
-          <w:rFonts w:ascii="Avenir Next LT Pro" w:hAnsi="Avenir Next LT Pro"/>
-          <w:sz w:val="24"/>
-          <w:szCs w:val="24"/>
-        </w:rPr>
-        <w:t xml:space="preserve">) will be acquired </w:t>
-      </w:r>
-      <w:r>
-        <w:rPr>
-          <w:rFonts w:ascii="Avenir Next LT Pro" w:hAnsi="Avenir Next LT Pro"/>
-          <w:sz w:val="24"/>
-          <w:szCs w:val="24"/>
-        </w:rPr>
-        <w:t xml:space="preserve">right </w:t>
-      </w:r>
-      <w:r>
-        <w:rPr>
-          <w:rFonts w:ascii="Avenir Next LT Pro" w:hAnsi="Avenir Next LT Pro"/>
-          <w:sz w:val="24"/>
-          <w:szCs w:val="24"/>
-        </w:rPr>
-        <w:t>before the mirror room.</w:t>
-      </w:r>
-      <w:r>
-        <w:rPr>
-          <w:rFonts w:ascii="Avenir Next LT Pro" w:hAnsi="Avenir Next LT Pro"/>
-          <w:sz w:val="24"/>
-          <w:szCs w:val="24"/>
-        </w:rPr>
-        <w:t xml:space="preserve"> It will cause the player to become numb.</w:t>
-      </w:r>
-      <w:r>
-        <w:rPr>
-          <w:rFonts w:ascii="Avenir Next LT Pro" w:hAnsi="Avenir Next LT Pro"/>
-          <w:sz w:val="24"/>
-          <w:szCs w:val="24"/>
-        </w:rPr>
-        <w:t xml:space="preserve"> </w:t>
-      </w:r>
-      <w:r>
-        <w:rPr>
-          <w:rFonts w:ascii="Avenir Next LT Pro" w:hAnsi="Avenir Next LT Pro"/>
-          <w:sz w:val="24"/>
-          <w:szCs w:val="24"/>
-        </w:rPr>
-        <w:t>A</w:t>
-      </w:r>
-      <w:r>
-        <w:rPr>
-          <w:rFonts w:ascii="Avenir Next LT Pro" w:hAnsi="Avenir Next LT Pro"/>
-          <w:sz w:val="24"/>
-          <w:szCs w:val="24"/>
-        </w:rPr>
-        <w:t xml:space="preserve"> text will appear on screen that says:</w:t>
-      </w:r>
-    </w:p>
-    <w:p>
-      <w:pPr>
-        <w:pStyle w:val="Luettelokappale"/>
-        <w:ind w:left="1440"/>
-        <w:rPr>
-          <w:rFonts w:ascii="Avenir Next LT Pro" w:hAnsi="Avenir Next LT Pro"/>
-          <w:sz w:val="24"/>
-          <w:szCs w:val="24"/>
-        </w:rPr>
-      </w:pPr>
-      <w:r>
-        <w:rPr>
-          <w:rFonts w:ascii="Avenir Next LT Pro" w:hAnsi="Avenir Next LT Pro"/>
-          <w:sz w:val="24"/>
-          <w:szCs w:val="24"/>
-        </w:rPr>
-        <w:t>“</w:t>
-      </w:r>
-      <w:r>
-        <w:rPr>
-          <w:rFonts w:ascii="Avenir Next LT Pro" w:hAnsi="Avenir Next LT Pro"/>
-          <w:i/>
-          <w:iCs/>
-          <w:sz w:val="24"/>
-          <w:szCs w:val="24"/>
-        </w:rPr>
-        <w:t>You become numb</w:t>
-      </w:r>
-      <w:r>
-        <w:rPr>
-          <w:rFonts w:ascii="Avenir Next LT Pro" w:hAnsi="Avenir Next LT Pro"/>
-          <w:sz w:val="24"/>
-          <w:szCs w:val="24"/>
-        </w:rPr>
-        <w:t>”</w:t>
-      </w:r>
-      <w:r>
-        <w:rPr>
-          <w:rFonts w:ascii="Avenir Next LT Pro" w:hAnsi="Avenir Next LT Pro"/>
-          <w:sz w:val="24"/>
-          <w:szCs w:val="24"/>
-        </w:rPr>
-        <w:t>.</w:t>
-      </w:r>
-    </w:p>
-    <w:p>
-      <w:pPr>
-        <w:pStyle w:val="Luettelokappale"/>
-        <w:ind w:left="1440"/>
-        <w:rPr>
-          <w:rFonts w:ascii="Avenir Next LT Pro" w:hAnsi="Avenir Next LT Pro"/>
-          <w:sz w:val="24"/>
-          <w:szCs w:val="24"/>
-        </w:rPr>
-      </w:pPr>
-      <w:r>
-        <w:rPr>
-          <w:rFonts w:ascii="Avenir Next LT Pro" w:hAnsi="Avenir Next LT Pro"/>
-          <w:sz w:val="24"/>
-          <w:szCs w:val="24"/>
-        </w:rPr>
-        <w:t>This causes the health to drop back down to three</w:t>
-      </w:r>
-      <w:r>
-        <w:rPr>
-          <w:rFonts w:ascii="Avenir Next LT Pro" w:hAnsi="Avenir Next LT Pro"/>
-          <w:sz w:val="24"/>
-          <w:szCs w:val="24"/>
-        </w:rPr>
-        <w:t xml:space="preserve"> (3)</w:t>
-      </w:r>
-      <w:r>
-        <w:rPr>
-          <w:rFonts w:ascii="Avenir Next LT Pro" w:hAnsi="Avenir Next LT Pro"/>
-          <w:sz w:val="24"/>
-          <w:szCs w:val="24"/>
-        </w:rPr>
-        <w:t>.</w:t>
+          <w:b/>
+          <w:bCs/>
+          <w:sz w:val="24"/>
+          <w:szCs w:val="24"/>
+        </w:rPr>
+      </w:pPr>
+      <w:r>
+        <w:rPr>
+          <w:rFonts w:ascii="Avenir Next LT Pro" w:hAnsi="Avenir Next LT Pro"/>
+          <w:sz w:val="24"/>
+          <w:szCs w:val="24"/>
+        </w:rPr>
+        <w:t xml:space="preserve">Player will acquire </w:t>
+      </w:r>
+      <w:r>
+        <w:rPr>
+          <w:rFonts w:ascii="Avenir Next LT Pro" w:hAnsi="Avenir Next LT Pro"/>
+          <w:sz w:val="24"/>
+          <w:szCs w:val="24"/>
+        </w:rPr>
+        <w:t>two (2)</w:t>
+      </w:r>
+      <w:r>
+        <w:rPr>
+          <w:rFonts w:ascii="Avenir Next LT Pro" w:hAnsi="Avenir Next LT Pro"/>
+          <w:sz w:val="24"/>
+          <w:szCs w:val="24"/>
+        </w:rPr>
+        <w:t xml:space="preserve"> of these upgrades</w:t>
+      </w:r>
+      <w:r>
+        <w:rPr>
+          <w:rFonts w:ascii="Avenir Next LT Pro" w:hAnsi="Avenir Next LT Pro"/>
+          <w:sz w:val="24"/>
+          <w:szCs w:val="24"/>
+        </w:rPr>
+        <w:t xml:space="preserve"> in The World of Light.</w:t>
       </w:r>
     </w:p>
     <w:p>
@@ -3200,7 +3306,7 @@
           <w:sz w:val="24"/>
           <w:szCs w:val="24"/>
         </w:rPr>
-        <w:t>Confidence</w:t>
+        <w:t>Joy</w:t>
       </w:r>
       <w:r>
         <w:rPr>
@@ -3232,31 +3338,79 @@
           <w:sz w:val="24"/>
           <w:szCs w:val="24"/>
         </w:rPr>
-        <w:t>epresented in the game as an aura of light that gets bigger with every upgrade (</w:t>
-      </w:r>
-      <w:r>
-        <w:rPr>
-          <w:rFonts w:ascii="Avenir Next LT Pro" w:hAnsi="Avenir Next LT Pro"/>
-          <w:sz w:val="24"/>
-          <w:szCs w:val="24"/>
-        </w:rPr>
-        <w:t>jump</w:t>
-      </w:r>
-      <w:r>
-        <w:rPr>
-          <w:rFonts w:ascii="Avenir Next LT Pro" w:hAnsi="Avenir Next LT Pro"/>
-          <w:sz w:val="24"/>
-          <w:szCs w:val="24"/>
-        </w:rPr>
-        <w:t xml:space="preserve"> powerup</w:t>
-      </w:r>
-      <w:r>
-        <w:rPr>
-          <w:rFonts w:ascii="Avenir Next LT Pro" w:hAnsi="Avenir Next LT Pro"/>
-          <w:sz w:val="24"/>
-          <w:szCs w:val="24"/>
-        </w:rPr>
-        <w:t>)</w:t>
+        <w:t>epresented in the game as</w:t>
+      </w:r>
+      <w:r>
+        <w:rPr>
+          <w:rFonts w:ascii="Avenir Next LT Pro" w:hAnsi="Avenir Next LT Pro"/>
+          <w:sz w:val="24"/>
+          <w:szCs w:val="24"/>
+        </w:rPr>
+        <w:t xml:space="preserve"> </w:t>
+      </w:r>
+      <w:r>
+        <w:rPr>
+          <w:rFonts w:ascii="Avenir Next LT Pro" w:hAnsi="Avenir Next LT Pro"/>
+          <w:sz w:val="24"/>
+          <w:szCs w:val="24"/>
+        </w:rPr>
+        <w:t>a pulsating</w:t>
+      </w:r>
+      <w:r>
+        <w:rPr>
+          <w:rFonts w:ascii="Avenir Next LT Pro" w:hAnsi="Avenir Next LT Pro"/>
+          <w:sz w:val="24"/>
+          <w:szCs w:val="24"/>
+        </w:rPr>
+        <w:t xml:space="preserve"> </w:t>
+      </w:r>
+      <w:r>
+        <w:rPr>
+          <w:rFonts w:ascii="Avenir Next LT Pro" w:hAnsi="Avenir Next LT Pro"/>
+          <w:sz w:val="24"/>
+          <w:szCs w:val="24"/>
+        </w:rPr>
+        <w:t xml:space="preserve">circle on </w:t>
+      </w:r>
+      <w:r>
+        <w:rPr>
+          <w:rFonts w:ascii="Avenir Next LT Pro" w:hAnsi="Avenir Next LT Pro"/>
+          <w:sz w:val="24"/>
+          <w:szCs w:val="24"/>
+        </w:rPr>
+        <w:t>the protagonist’s</w:t>
+      </w:r>
+      <w:r>
+        <w:rPr>
+          <w:rFonts w:ascii="Avenir Next LT Pro" w:hAnsi="Avenir Next LT Pro"/>
+          <w:sz w:val="24"/>
+          <w:szCs w:val="24"/>
+        </w:rPr>
+        <w:t xml:space="preserve"> heart</w:t>
+      </w:r>
+      <w:r>
+        <w:rPr>
+          <w:rFonts w:ascii="Avenir Next LT Pro" w:hAnsi="Avenir Next LT Pro"/>
+          <w:sz w:val="24"/>
+          <w:szCs w:val="24"/>
+        </w:rPr>
+        <w:t xml:space="preserve"> that grows bigger with every upgrade</w:t>
+      </w:r>
+      <w:r>
+        <w:rPr>
+          <w:rFonts w:ascii="Avenir Next LT Pro" w:hAnsi="Avenir Next LT Pro"/>
+          <w:sz w:val="24"/>
+          <w:szCs w:val="24"/>
+        </w:rPr>
+        <w:t xml:space="preserve"> </w:t>
+      </w:r>
+      <w:r>
+        <w:rPr>
+          <w:rFonts w:ascii="Avenir Next LT Pro" w:hAnsi="Avenir Next LT Pro"/>
+          <w:sz w:val="24"/>
+          <w:szCs w:val="24"/>
+        </w:rPr>
+        <w:t>(health powerup)</w:t>
       </w:r>
     </w:p>
     <w:p>
@@ -3278,39 +3432,117 @@
           <w:sz w:val="24"/>
           <w:szCs w:val="24"/>
         </w:rPr>
-        <w:t xml:space="preserve">Player will acquire </w:t>
-      </w:r>
-      <w:r>
-        <w:rPr>
-          <w:rFonts w:ascii="Avenir Next LT Pro" w:hAnsi="Avenir Next LT Pro"/>
-          <w:sz w:val="24"/>
-          <w:szCs w:val="24"/>
-        </w:rPr>
-        <w:t>one</w:t>
-      </w:r>
-      <w:r>
-        <w:rPr>
-          <w:rFonts w:ascii="Avenir Next LT Pro" w:hAnsi="Avenir Next LT Pro"/>
-          <w:sz w:val="24"/>
-          <w:szCs w:val="24"/>
-        </w:rPr>
-        <w:t xml:space="preserve"> (</w:t>
-      </w:r>
-      <w:r>
-        <w:rPr>
-          <w:rFonts w:ascii="Avenir Next LT Pro" w:hAnsi="Avenir Next LT Pro"/>
-          <w:sz w:val="24"/>
-          <w:szCs w:val="24"/>
-        </w:rPr>
-        <w:t>1</w:t>
-      </w:r>
-      <w:r>
-        <w:rPr>
-          <w:rFonts w:ascii="Avenir Next LT Pro" w:hAnsi="Avenir Next LT Pro"/>
-          <w:sz w:val="24"/>
-          <w:szCs w:val="24"/>
-        </w:rPr>
-        <w:t>) of these upgrades in the World of Light</w:t>
+        <w:t>Player will acquire three (3) of these upgrades in the World of Light</w:t>
+      </w:r>
+      <w:r>
+        <w:rPr>
+          <w:rFonts w:ascii="Avenir Next LT Pro" w:hAnsi="Avenir Next LT Pro"/>
+          <w:sz w:val="24"/>
+          <w:szCs w:val="24"/>
+        </w:rPr>
+        <w:t>. The third (3</w:t>
+      </w:r>
+      <w:r>
+        <w:rPr>
+          <w:rFonts w:ascii="Avenir Next LT Pro" w:hAnsi="Avenir Next LT Pro"/>
+          <w:sz w:val="24"/>
+          <w:szCs w:val="24"/>
+          <w:vertAlign w:val="superscript"/>
+        </w:rPr>
+        <w:t>rd</w:t>
+      </w:r>
+      <w:r>
+        <w:rPr>
+          <w:rFonts w:ascii="Avenir Next LT Pro" w:hAnsi="Avenir Next LT Pro"/>
+          <w:sz w:val="24"/>
+          <w:szCs w:val="24"/>
+        </w:rPr>
+        <w:t xml:space="preserve">) will be acquired </w:t>
+      </w:r>
+      <w:r>
+        <w:rPr>
+          <w:rFonts w:ascii="Avenir Next LT Pro" w:hAnsi="Avenir Next LT Pro"/>
+          <w:sz w:val="24"/>
+          <w:szCs w:val="24"/>
+        </w:rPr>
+        <w:t xml:space="preserve">right </w:t>
+      </w:r>
+      <w:r>
+        <w:rPr>
+          <w:rFonts w:ascii="Avenir Next LT Pro" w:hAnsi="Avenir Next LT Pro"/>
+          <w:sz w:val="24"/>
+          <w:szCs w:val="24"/>
+        </w:rPr>
+        <w:t>before the mirror room.</w:t>
+      </w:r>
+      <w:r>
+        <w:rPr>
+          <w:rFonts w:ascii="Avenir Next LT Pro" w:hAnsi="Avenir Next LT Pro"/>
+          <w:sz w:val="24"/>
+          <w:szCs w:val="24"/>
+        </w:rPr>
+        <w:t xml:space="preserve"> It will cause the player to become numb.</w:t>
+      </w:r>
+      <w:r>
+        <w:rPr>
+          <w:rFonts w:ascii="Avenir Next LT Pro" w:hAnsi="Avenir Next LT Pro"/>
+          <w:sz w:val="24"/>
+          <w:szCs w:val="24"/>
+        </w:rPr>
+        <w:t xml:space="preserve"> </w:t>
+      </w:r>
+      <w:r>
+        <w:rPr>
+          <w:rFonts w:ascii="Avenir Next LT Pro" w:hAnsi="Avenir Next LT Pro"/>
+          <w:sz w:val="24"/>
+          <w:szCs w:val="24"/>
+        </w:rPr>
+        <w:t>A</w:t>
+      </w:r>
+      <w:r>
+        <w:rPr>
+          <w:rFonts w:ascii="Avenir Next LT Pro" w:hAnsi="Avenir Next LT Pro"/>
+          <w:sz w:val="24"/>
+          <w:szCs w:val="24"/>
+        </w:rPr>
+        <w:t xml:space="preserve"> text will appear on screen that says:</w:t>
+      </w:r>
+    </w:p>
+    <w:p>
+      <w:pPr>
+        <w:pStyle w:val="Luettelokappale"/>
+        <w:ind w:left="1440"/>
+        <w:rPr>
+          <w:rFonts w:ascii="Avenir Next LT Pro" w:hAnsi="Avenir Next LT Pro"/>
+          <w:sz w:val="24"/>
+          <w:szCs w:val="24"/>
+        </w:rPr>
+      </w:pPr>
+      <w:r>
+        <w:rPr>
+          <w:rFonts w:ascii="Avenir Next LT Pro" w:hAnsi="Avenir Next LT Pro"/>
+          <w:sz w:val="24"/>
+          <w:szCs w:val="24"/>
+        </w:rPr>
+        <w:t>“</w:t>
+      </w:r>
+      <w:r>
+        <w:rPr>
+          <w:rFonts w:ascii="Avenir Next LT Pro" w:hAnsi="Avenir Next LT Pro"/>
+          <w:i/>
+          <w:iCs/>
+          <w:sz w:val="24"/>
+          <w:szCs w:val="24"/>
+        </w:rPr>
+        <w:t>You become numb</w:t>
+      </w:r>
+      <w:r>
+        <w:rPr>
+          <w:rFonts w:ascii="Avenir Next LT Pro" w:hAnsi="Avenir Next LT Pro"/>
+          <w:sz w:val="24"/>
+          <w:szCs w:val="24"/>
+        </w:rPr>
+        <w:t>”</w:t>
       </w:r>
       <w:r>
         <w:rPr>
@@ -3323,33 +3555,37 @@
     </w:p>
     <w:p>
       <w:pPr>
-        <w:rPr>
-          <w:rFonts w:ascii="Avenir Next LT Pro" w:hAnsi="Avenir Next LT Pro"/>
-          <w:b/>
-          <w:bCs/>
-          <w:sz w:val="24"/>
-          <w:szCs w:val="24"/>
-        </w:rPr>
-      </w:pPr>
-      <w:r>
-        <w:rPr>
-          <w:rFonts w:ascii="Avenir Next LT Pro" w:hAnsi="Avenir Next LT Pro"/>
-          <w:b/>
-          <w:bCs/>
-          <w:sz w:val="24"/>
-          <w:szCs w:val="24"/>
-        </w:rPr>
-        <w:t xml:space="preserve">HEALING </w:t>
-      </w:r>
-      <w:r>
-        <w:rPr>
-          <w:rFonts w:ascii="Avenir Next LT Pro" w:hAnsi="Avenir Next LT Pro"/>
-          <w:b/>
-          <w:bCs/>
-          <w:sz w:val="24"/>
-          <w:szCs w:val="24"/>
-        </w:rPr>
-        <w:t>ITEM</w:t>
+        <w:pStyle w:val="Luettelokappale"/>
+        <w:ind w:left="1440"/>
+        <w:rPr>
+          <w:rFonts w:ascii="Avenir Next LT Pro" w:hAnsi="Avenir Next LT Pro"/>
+          <w:sz w:val="24"/>
+          <w:szCs w:val="24"/>
+        </w:rPr>
+      </w:pPr>
+      <w:r>
+        <w:rPr>
+          <w:rFonts w:ascii="Avenir Next LT Pro" w:hAnsi="Avenir Next LT Pro"/>
+          <w:sz w:val="24"/>
+          <w:szCs w:val="24"/>
+        </w:rPr>
+        <w:t>This causes the health to drop back down to three</w:t>
+      </w:r>
+      <w:r>
+        <w:rPr>
+          <w:rFonts w:ascii="Avenir Next LT Pro" w:hAnsi="Avenir Next LT Pro"/>
+          <w:sz w:val="24"/>
+          <w:szCs w:val="24"/>
+        </w:rPr>
+        <w:t xml:space="preserve"> (3)</w:t>
+      </w:r>
+      <w:r>
+        <w:rPr>
+          <w:rFonts w:ascii="Avenir Next LT Pro" w:hAnsi="Avenir Next LT Pro"/>
+          <w:sz w:val="24"/>
+          <w:szCs w:val="24"/>
+        </w:rPr>
+        <w:t>.</w:t>
       </w:r>
     </w:p>
     <w:p>
@@ -3361,43 +3597,75 @@
         </w:numPr>
         <w:rPr>
           <w:rFonts w:ascii="Avenir Next LT Pro" w:hAnsi="Avenir Next LT Pro"/>
-          <w:b/>
-          <w:bCs/>
-          <w:sz w:val="24"/>
-          <w:szCs w:val="24"/>
-        </w:rPr>
-      </w:pPr>
-      <w:r>
-        <w:rPr>
-          <w:rFonts w:ascii="Avenir Next LT Pro" w:hAnsi="Avenir Next LT Pro"/>
-          <w:sz w:val="24"/>
-          <w:szCs w:val="24"/>
-        </w:rPr>
-        <w:t xml:space="preserve">A </w:t>
-      </w:r>
-      <w:r>
-        <w:rPr>
-          <w:rFonts w:ascii="Avenir Next LT Pro" w:hAnsi="Avenir Next LT Pro"/>
-          <w:sz w:val="24"/>
-          <w:szCs w:val="24"/>
-        </w:rPr>
-        <w:t>bundle</w:t>
-      </w:r>
-      <w:r>
-        <w:rPr>
-          <w:rFonts w:ascii="Avenir Next LT Pro" w:hAnsi="Avenir Next LT Pro"/>
-          <w:sz w:val="24"/>
-          <w:szCs w:val="24"/>
-        </w:rPr>
-        <w:t xml:space="preserve"> of joy</w:t>
-      </w:r>
-      <w:r>
-        <w:rPr>
-          <w:rFonts w:ascii="Avenir Next LT Pro" w:hAnsi="Avenir Next LT Pro"/>
-          <w:sz w:val="24"/>
-          <w:szCs w:val="24"/>
-        </w:rPr>
-        <w:t xml:space="preserve"> (heals player by 1HP)</w:t>
+          <w:sz w:val="24"/>
+          <w:szCs w:val="24"/>
+        </w:rPr>
+      </w:pPr>
+      <w:r>
+        <w:rPr>
+          <w:rFonts w:ascii="Avenir Next LT Pro" w:hAnsi="Avenir Next LT Pro"/>
+          <w:b/>
+          <w:bCs/>
+          <w:sz w:val="24"/>
+          <w:szCs w:val="24"/>
+        </w:rPr>
+        <w:t>Confidence</w:t>
+      </w:r>
+      <w:r>
+        <w:rPr>
+          <w:rFonts w:ascii="Avenir Next LT Pro" w:hAnsi="Avenir Next LT Pro"/>
+          <w:sz w:val="24"/>
+          <w:szCs w:val="24"/>
+        </w:rPr>
+        <w:t>.</w:t>
+      </w:r>
+      <w:r>
+        <w:rPr>
+          <w:rFonts w:ascii="Avenir Next LT Pro" w:hAnsi="Avenir Next LT Pro"/>
+          <w:sz w:val="24"/>
+          <w:szCs w:val="24"/>
+        </w:rPr>
+        <w:t xml:space="preserve"> </w:t>
+      </w:r>
+      <w:r>
+        <w:rPr>
+          <w:rFonts w:ascii="Avenir Next LT Pro" w:hAnsi="Avenir Next LT Pro"/>
+          <w:sz w:val="24"/>
+          <w:szCs w:val="24"/>
+        </w:rPr>
+        <w:t>R</w:t>
+      </w:r>
+      <w:r>
+        <w:rPr>
+          <w:rFonts w:ascii="Avenir Next LT Pro" w:hAnsi="Avenir Next LT Pro"/>
+          <w:sz w:val="24"/>
+          <w:szCs w:val="24"/>
+        </w:rPr>
+        <w:t>epresented in the game as an aura of light that gets bigger with every upgrade (</w:t>
+      </w:r>
+      <w:r>
+        <w:rPr>
+          <w:rFonts w:ascii="Avenir Next LT Pro" w:hAnsi="Avenir Next LT Pro"/>
+          <w:sz w:val="24"/>
+          <w:szCs w:val="24"/>
+        </w:rPr>
+        <w:t>jump</w:t>
+      </w:r>
+      <w:r>
+        <w:rPr>
+          <w:rFonts w:ascii="Avenir Next LT Pro" w:hAnsi="Avenir Next LT Pro"/>
+          <w:sz w:val="24"/>
+          <w:szCs w:val="24"/>
+        </w:rPr>
+        <w:t xml:space="preserve"> powerup</w:t>
+      </w:r>
+      <w:r>
+        <w:rPr>
+          <w:rFonts w:ascii="Avenir Next LT Pro" w:hAnsi="Avenir Next LT Pro"/>
+          <w:sz w:val="24"/>
+          <w:szCs w:val="24"/>
+        </w:rPr>
+        <w:t>)</w:t>
       </w:r>
     </w:p>
     <w:p>
@@ -3409,78 +3677,99 @@
         </w:numPr>
         <w:rPr>
           <w:rFonts w:ascii="Avenir Next LT Pro" w:hAnsi="Avenir Next LT Pro"/>
-          <w:b/>
-          <w:bCs/>
-          <w:sz w:val="24"/>
-          <w:szCs w:val="24"/>
-        </w:rPr>
-      </w:pPr>
-      <w:r>
-        <w:rPr>
-          <w:rFonts w:ascii="Avenir Next LT Pro" w:hAnsi="Avenir Next LT Pro"/>
-          <w:sz w:val="24"/>
-          <w:szCs w:val="24"/>
-        </w:rPr>
-        <w:t>2</w:t>
-      </w:r>
-      <w:r>
-        <w:rPr>
-          <w:rFonts w:ascii="Avenir Next LT Pro" w:hAnsi="Avenir Next LT Pro"/>
-          <w:sz w:val="24"/>
-          <w:szCs w:val="24"/>
-        </w:rPr>
-        <w:t>0</w:t>
-      </w:r>
-      <w:r>
-        <w:rPr>
-          <w:rFonts w:ascii="Avenir Next LT Pro" w:hAnsi="Avenir Next LT Pro"/>
-          <w:sz w:val="24"/>
-          <w:szCs w:val="24"/>
-        </w:rPr>
-        <w:t xml:space="preserve">% chance of dropping </w:t>
-      </w:r>
-      <w:r>
-        <w:rPr>
-          <w:rFonts w:ascii="Avenir Next LT Pro" w:hAnsi="Avenir Next LT Pro"/>
-          <w:sz w:val="24"/>
-          <w:szCs w:val="24"/>
-        </w:rPr>
-        <w:t>from an enemy</w:t>
-      </w:r>
-      <w:r>
-        <w:rPr>
-          <w:rFonts w:ascii="Avenir Next LT Pro" w:hAnsi="Avenir Next LT Pro"/>
-          <w:sz w:val="24"/>
-          <w:szCs w:val="24"/>
-        </w:rPr>
-        <w:t>, disappears after leaving room</w:t>
-      </w:r>
-    </w:p>
-    <w:p>
-      <w:pPr>
-        <w:rPr>
-          <w:rFonts w:ascii="Avenir Next LT Pro" w:hAnsi="Avenir Next LT Pro"/>
-          <w:sz w:val="24"/>
-          <w:szCs w:val="24"/>
-        </w:rPr>
-      </w:pPr>
-      <w:r>
-        <w:rPr>
-          <w:rFonts w:ascii="Avenir Next LT Pro" w:hAnsi="Avenir Next LT Pro"/>
-          <w:b/>
-          <w:bCs/>
-          <w:sz w:val="24"/>
-          <w:szCs w:val="24"/>
-        </w:rPr>
-        <w:t>DANGERS</w:t>
-      </w:r>
-      <w:r>
-        <w:rPr>
-          <w:rFonts w:ascii="Avenir Next LT Pro" w:hAnsi="Avenir Next LT Pro"/>
-          <w:sz w:val="24"/>
-          <w:szCs w:val="24"/>
-        </w:rPr>
-        <w:t xml:space="preserve"> (All of the dangers are represented as texts that say exactly what they are)</w:t>
+          <w:sz w:val="24"/>
+          <w:szCs w:val="24"/>
+        </w:rPr>
+      </w:pPr>
+      <w:r>
+        <w:rPr>
+          <w:rFonts w:ascii="Avenir Next LT Pro" w:hAnsi="Avenir Next LT Pro"/>
+          <w:sz w:val="24"/>
+          <w:szCs w:val="24"/>
+        </w:rPr>
+        <w:t xml:space="preserve">Player will acquire </w:t>
+      </w:r>
+      <w:r>
+        <w:rPr>
+          <w:rFonts w:ascii="Avenir Next LT Pro" w:hAnsi="Avenir Next LT Pro"/>
+          <w:sz w:val="24"/>
+          <w:szCs w:val="24"/>
+        </w:rPr>
+        <w:t>one</w:t>
+      </w:r>
+      <w:r>
+        <w:rPr>
+          <w:rFonts w:ascii="Avenir Next LT Pro" w:hAnsi="Avenir Next LT Pro"/>
+          <w:sz w:val="24"/>
+          <w:szCs w:val="24"/>
+        </w:rPr>
+        <w:t xml:space="preserve"> (</w:t>
+      </w:r>
+      <w:r>
+        <w:rPr>
+          <w:rFonts w:ascii="Avenir Next LT Pro" w:hAnsi="Avenir Next LT Pro"/>
+          <w:sz w:val="24"/>
+          <w:szCs w:val="24"/>
+        </w:rPr>
+        <w:t>1</w:t>
+      </w:r>
+      <w:r>
+        <w:rPr>
+          <w:rFonts w:ascii="Avenir Next LT Pro" w:hAnsi="Avenir Next LT Pro"/>
+          <w:sz w:val="24"/>
+          <w:szCs w:val="24"/>
+        </w:rPr>
+        <w:t>) of these upgrades in the World of Light</w:t>
+      </w:r>
+      <w:r>
+        <w:rPr>
+          <w:rFonts w:ascii="Avenir Next LT Pro" w:hAnsi="Avenir Next LT Pro"/>
+          <w:sz w:val="24"/>
+          <w:szCs w:val="24"/>
+        </w:rPr>
+        <w:t>.</w:t>
+      </w:r>
+      <w:r>
+        <w:rPr>
+          <w:rFonts w:ascii="Avenir Next LT Pro" w:hAnsi="Avenir Next LT Pro"/>
+          <w:b/>
+          <w:bCs/>
+          <w:sz w:val="24"/>
+          <w:szCs w:val="24"/>
+        </w:rPr>
+        <w:br w:type="page"/>
+      </w:r>
+    </w:p>
+    <w:p>
+      <w:pPr>
+        <w:rPr>
+          <w:rFonts w:ascii="Avenir Next LT Pro" w:hAnsi="Avenir Next LT Pro"/>
+          <w:b/>
+          <w:bCs/>
+          <w:sz w:val="24"/>
+          <w:szCs w:val="24"/>
+        </w:rPr>
+      </w:pPr>
+      <w:r>
+        <w:rPr>
+          <w:rFonts w:ascii="Avenir Next LT Pro" w:hAnsi="Avenir Next LT Pro"/>
+          <w:b/>
+          <w:bCs/>
+          <w:sz w:val="24"/>
+          <w:szCs w:val="24"/>
+        </w:rPr>
+        <w:lastRenderedPageBreak/>
+        <w:t xml:space="preserve">HEALING </w:t>
+      </w:r>
+      <w:r>
+        <w:rPr>
+          <w:rFonts w:ascii="Avenir Next LT Pro" w:hAnsi="Avenir Next LT Pro"/>
+          <w:b/>
+          <w:bCs/>
+          <w:sz w:val="24"/>
+          <w:szCs w:val="24"/>
+        </w:rPr>
+        <w:t>ITEM</w:t>
       </w:r>
     </w:p>
     <w:p>
@@ -3504,15 +3793,114 @@
           <w:sz w:val="24"/>
           <w:szCs w:val="24"/>
         </w:rPr>
-        <w:t>Self-doubt</w:t>
-      </w:r>
-      <w:r>
-        <w:rPr>
-          <w:rFonts w:ascii="Avenir Next LT Pro" w:hAnsi="Avenir Next LT Pro"/>
-          <w:sz w:val="24"/>
-          <w:szCs w:val="24"/>
-        </w:rPr>
-        <w:t xml:space="preserve"> (Dangerous pools of self-doubt)</w:t>
+        <w:t xml:space="preserve">A </w:t>
+      </w:r>
+      <w:r>
+        <w:rPr>
+          <w:rFonts w:ascii="Avenir Next LT Pro" w:hAnsi="Avenir Next LT Pro"/>
+          <w:sz w:val="24"/>
+          <w:szCs w:val="24"/>
+        </w:rPr>
+        <w:t>bundle</w:t>
+      </w:r>
+      <w:r>
+        <w:rPr>
+          <w:rFonts w:ascii="Avenir Next LT Pro" w:hAnsi="Avenir Next LT Pro"/>
+          <w:sz w:val="24"/>
+          <w:szCs w:val="24"/>
+        </w:rPr>
+        <w:t xml:space="preserve"> of joy</w:t>
+      </w:r>
+      <w:r>
+        <w:rPr>
+          <w:rFonts w:ascii="Avenir Next LT Pro" w:hAnsi="Avenir Next LT Pro"/>
+          <w:sz w:val="24"/>
+          <w:szCs w:val="24"/>
+        </w:rPr>
+        <w:t xml:space="preserve"> (heals player by 1HP)</w:t>
+      </w:r>
+    </w:p>
+    <w:p>
+      <w:pPr>
+        <w:pStyle w:val="Luettelokappale"/>
+        <w:numPr>
+          <w:ilvl w:val="1"/>
+          <w:numId w:val="2"/>
+        </w:numPr>
+        <w:rPr>
+          <w:rFonts w:ascii="Avenir Next LT Pro" w:hAnsi="Avenir Next LT Pro"/>
+          <w:b/>
+          <w:bCs/>
+          <w:sz w:val="24"/>
+          <w:szCs w:val="24"/>
+        </w:rPr>
+      </w:pPr>
+      <w:r>
+        <w:rPr>
+          <w:rFonts w:ascii="Avenir Next LT Pro" w:hAnsi="Avenir Next LT Pro"/>
+          <w:sz w:val="24"/>
+          <w:szCs w:val="24"/>
+        </w:rPr>
+        <w:t>2</w:t>
+      </w:r>
+      <w:r>
+        <w:rPr>
+          <w:rFonts w:ascii="Avenir Next LT Pro" w:hAnsi="Avenir Next LT Pro"/>
+          <w:sz w:val="24"/>
+          <w:szCs w:val="24"/>
+        </w:rPr>
+        <w:t>0</w:t>
+      </w:r>
+      <w:r>
+        <w:rPr>
+          <w:rFonts w:ascii="Avenir Next LT Pro" w:hAnsi="Avenir Next LT Pro"/>
+          <w:sz w:val="24"/>
+          <w:szCs w:val="24"/>
+        </w:rPr>
+        <w:t xml:space="preserve">% chance of dropping </w:t>
+      </w:r>
+      <w:r>
+        <w:rPr>
+          <w:rFonts w:ascii="Avenir Next LT Pro" w:hAnsi="Avenir Next LT Pro"/>
+          <w:sz w:val="24"/>
+          <w:szCs w:val="24"/>
+        </w:rPr>
+        <w:t>from an enemy</w:t>
+      </w:r>
+      <w:r>
+        <w:rPr>
+          <w:rFonts w:ascii="Avenir Next LT Pro" w:hAnsi="Avenir Next LT Pro"/>
+          <w:sz w:val="24"/>
+          <w:szCs w:val="24"/>
+        </w:rPr>
+        <w:t>, disappears after leaving room</w:t>
+      </w:r>
+    </w:p>
+    <w:p>
+      <w:pPr>
+        <w:rPr>
+          <w:rFonts w:ascii="Avenir Next LT Pro" w:hAnsi="Avenir Next LT Pro"/>
+          <w:sz w:val="24"/>
+          <w:szCs w:val="24"/>
+        </w:rPr>
+      </w:pPr>
+      <w:r>
+        <w:rPr>
+          <w:rFonts w:ascii="Avenir Next LT Pro" w:hAnsi="Avenir Next LT Pro"/>
+          <w:b/>
+          <w:bCs/>
+          <w:sz w:val="24"/>
+          <w:szCs w:val="24"/>
+        </w:rPr>
+        <w:t>DANGERS</w:t>
+      </w:r>
+      <w:r>
+        <w:rPr>
+          <w:rFonts w:ascii="Avenir Next LT Pro" w:hAnsi="Avenir Next LT Pro"/>
+          <w:sz w:val="24"/>
+          <w:szCs w:val="24"/>
+        </w:rPr>
+        <w:t xml:space="preserve"> (All of the dangers are represented as texts that say exactly what they are)</w:t>
       </w:r>
     </w:p>
     <w:p>
@@ -3536,15 +3924,15 @@
           <w:sz w:val="24"/>
           <w:szCs w:val="24"/>
         </w:rPr>
-        <w:t>Hate</w:t>
-      </w:r>
-      <w:r>
-        <w:rPr>
-          <w:rFonts w:ascii="Avenir Next LT Pro" w:hAnsi="Avenir Next LT Pro"/>
-          <w:sz w:val="24"/>
-          <w:szCs w:val="24"/>
-        </w:rPr>
-        <w:t xml:space="preserve"> (Falling spikes of hate)</w:t>
+        <w:t>Self-doubt</w:t>
+      </w:r>
+      <w:r>
+        <w:rPr>
+          <w:rFonts w:ascii="Avenir Next LT Pro" w:hAnsi="Avenir Next LT Pro"/>
+          <w:sz w:val="24"/>
+          <w:szCs w:val="24"/>
+        </w:rPr>
+        <w:t xml:space="preserve"> (Dangerous pools of self-doubt)</w:t>
       </w:r>
     </w:p>
     <w:p>
@@ -3568,708 +3956,15 @@
           <w:sz w:val="24"/>
           <w:szCs w:val="24"/>
         </w:rPr>
-        <w:t>Loneliness</w:t>
-      </w:r>
-      <w:r>
-        <w:rPr>
-          <w:rFonts w:ascii="Avenir Next LT Pro" w:hAnsi="Avenir Next LT Pro"/>
-          <w:sz w:val="24"/>
-          <w:szCs w:val="24"/>
-        </w:rPr>
-        <w:t xml:space="preserve"> (Black holes of loneliness) </w:t>
-      </w:r>
-    </w:p>
-    <w:p>
-      <w:pPr>
-        <w:rPr>
-          <w:rFonts w:ascii="Avenir Next LT Pro" w:hAnsi="Avenir Next LT Pro"/>
-          <w:b/>
-          <w:bCs/>
-          <w:sz w:val="24"/>
-          <w:szCs w:val="24"/>
-        </w:rPr>
-      </w:pPr>
-      <w:r>
-        <w:rPr>
-          <w:rFonts w:ascii="Avenir Next LT Pro" w:hAnsi="Avenir Next LT Pro"/>
-          <w:b/>
-          <w:bCs/>
-          <w:sz w:val="24"/>
-          <w:szCs w:val="24"/>
-        </w:rPr>
-        <w:br w:type="page"/>
-      </w:r>
-    </w:p>
-    <w:p>
-      <w:pPr>
-        <w:rPr>
-          <w:rFonts w:ascii="Avenir Next LT Pro" w:hAnsi="Avenir Next LT Pro"/>
-          <w:b/>
-          <w:bCs/>
-          <w:sz w:val="24"/>
-          <w:szCs w:val="24"/>
-        </w:rPr>
-      </w:pPr>
-      <w:r>
-        <w:rPr>
-          <w:rFonts w:ascii="Avenir Next LT Pro" w:hAnsi="Avenir Next LT Pro"/>
-          <w:b/>
-          <w:bCs/>
-          <w:sz w:val="24"/>
-          <w:szCs w:val="24"/>
-        </w:rPr>
-        <w:lastRenderedPageBreak/>
-        <w:t>MIRROR ROOM</w:t>
-      </w:r>
-    </w:p>
-    <w:p>
-      <w:pPr>
-        <w:rPr>
-          <w:rFonts w:ascii="Avenir Next LT Pro" w:hAnsi="Avenir Next LT Pro"/>
-          <w:sz w:val="24"/>
-          <w:szCs w:val="24"/>
-        </w:rPr>
-      </w:pPr>
-      <w:r>
-        <w:rPr>
-          <w:rFonts w:ascii="Avenir Next LT Pro" w:hAnsi="Avenir Next LT Pro"/>
-          <w:sz w:val="24"/>
-          <w:szCs w:val="24"/>
-        </w:rPr>
-        <w:t xml:space="preserve">The mirror in The World of Light is positioned in the left side of the room. </w:t>
-      </w:r>
-      <w:r>
-        <w:rPr>
-          <w:rFonts w:ascii="Avenir Next LT Pro" w:hAnsi="Avenir Next LT Pro"/>
-          <w:sz w:val="24"/>
-          <w:szCs w:val="24"/>
-        </w:rPr>
-        <w:t xml:space="preserve">And the player walks towards it from the right. </w:t>
-      </w:r>
-      <w:r>
-        <w:rPr>
-          <w:rFonts w:ascii="Avenir Next LT Pro" w:hAnsi="Avenir Next LT Pro"/>
-          <w:sz w:val="24"/>
-          <w:szCs w:val="24"/>
-        </w:rPr>
-        <w:t xml:space="preserve">When the player reaches the mirror, </w:t>
-      </w:r>
-      <w:r>
-        <w:rPr>
-          <w:rFonts w:ascii="Avenir Next LT Pro" w:hAnsi="Avenir Next LT Pro"/>
-          <w:sz w:val="24"/>
-          <w:szCs w:val="24"/>
-        </w:rPr>
-        <w:t xml:space="preserve">after looking at it for a while, </w:t>
-      </w:r>
-      <w:r>
-        <w:rPr>
-          <w:rFonts w:ascii="Avenir Next LT Pro" w:hAnsi="Avenir Next LT Pro"/>
-          <w:sz w:val="24"/>
-          <w:szCs w:val="24"/>
-        </w:rPr>
-        <w:t xml:space="preserve">he </w:t>
-      </w:r>
-      <w:r>
-        <w:rPr>
-          <w:rFonts w:ascii="Avenir Next LT Pro" w:hAnsi="Avenir Next LT Pro"/>
-          <w:sz w:val="24"/>
-          <w:szCs w:val="24"/>
-        </w:rPr>
-        <w:t>says to his reflection (in symbols):</w:t>
-      </w:r>
-    </w:p>
-    <w:p>
-      <w:pPr>
-        <w:rPr>
-          <w:rFonts w:ascii="Avenir Next LT Pro" w:hAnsi="Avenir Next LT Pro"/>
-          <w:sz w:val="24"/>
-          <w:szCs w:val="24"/>
-        </w:rPr>
-      </w:pPr>
-      <w:r>
-        <w:rPr>
-          <w:rFonts w:ascii="Avenir Next LT Pro" w:hAnsi="Avenir Next LT Pro"/>
-          <w:sz w:val="24"/>
-          <w:szCs w:val="24"/>
-        </w:rPr>
-        <w:t>“</w:t>
-      </w:r>
-      <w:r>
-        <w:rPr>
-          <w:rFonts w:ascii="Avenir Next LT Pro" w:hAnsi="Avenir Next LT Pro"/>
-          <w:i/>
-          <w:iCs/>
-          <w:sz w:val="24"/>
-          <w:szCs w:val="24"/>
-        </w:rPr>
-        <w:t>I wish I could feel anythin</w:t>
-      </w:r>
-      <w:r>
-        <w:rPr>
-          <w:rFonts w:ascii="Avenir Next LT Pro" w:hAnsi="Avenir Next LT Pro"/>
-          <w:i/>
-          <w:iCs/>
-          <w:sz w:val="24"/>
-          <w:szCs w:val="24"/>
-        </w:rPr>
-        <w:t>g</w:t>
-      </w:r>
-      <w:r>
-        <w:rPr>
-          <w:rFonts w:ascii="Avenir Next LT Pro" w:hAnsi="Avenir Next LT Pro"/>
-          <w:i/>
-          <w:iCs/>
-          <w:sz w:val="24"/>
-          <w:szCs w:val="24"/>
-        </w:rPr>
-        <w:t xml:space="preserve"> at all</w:t>
-      </w:r>
-      <w:r>
-        <w:rPr>
-          <w:rFonts w:ascii="Avenir Next LT Pro" w:hAnsi="Avenir Next LT Pro"/>
-          <w:sz w:val="24"/>
-          <w:szCs w:val="24"/>
-        </w:rPr>
-        <w:t>”</w:t>
-      </w:r>
-    </w:p>
-    <w:p>
-      <w:pPr>
-        <w:rPr>
-          <w:rFonts w:ascii="Avenir Next LT Pro" w:hAnsi="Avenir Next LT Pro"/>
-          <w:sz w:val="24"/>
-          <w:szCs w:val="24"/>
-        </w:rPr>
-      </w:pPr>
-      <w:r>
-        <w:rPr>
-          <w:rFonts w:ascii="Avenir Next LT Pro" w:hAnsi="Avenir Next LT Pro"/>
-          <w:sz w:val="24"/>
-          <w:szCs w:val="24"/>
-        </w:rPr>
-        <w:t>A while passes, and a text appears on screen (in symbols):</w:t>
-      </w:r>
-    </w:p>
-    <w:p>
-      <w:pPr>
-        <w:rPr>
-          <w:rFonts w:ascii="Avenir Next LT Pro" w:hAnsi="Avenir Next LT Pro"/>
-          <w:i/>
-          <w:iCs/>
-          <w:sz w:val="24"/>
-          <w:szCs w:val="24"/>
-        </w:rPr>
-      </w:pPr>
-      <w:r>
-        <w:rPr>
-          <w:rFonts w:ascii="Avenir Next LT Pro" w:hAnsi="Avenir Next LT Pro"/>
-          <w:sz w:val="24"/>
-          <w:szCs w:val="24"/>
-        </w:rPr>
-        <w:t>“</w:t>
-      </w:r>
-      <w:r>
-        <w:rPr>
-          <w:rFonts w:ascii="Avenir Next LT Pro" w:hAnsi="Avenir Next LT Pro"/>
-          <w:i/>
-          <w:iCs/>
-          <w:sz w:val="24"/>
-          <w:szCs w:val="24"/>
-        </w:rPr>
-        <w:t>You hear no response”</w:t>
-      </w:r>
-    </w:p>
-    <w:p>
-      <w:pPr>
-        <w:rPr>
-          <w:rFonts w:ascii="Avenir Next LT Pro" w:hAnsi="Avenir Next LT Pro"/>
-          <w:b/>
-          <w:bCs/>
-          <w:sz w:val="24"/>
-          <w:szCs w:val="24"/>
-        </w:rPr>
-      </w:pPr>
-      <w:r>
-        <w:rPr>
-          <w:rFonts w:ascii="Avenir Next LT Pro" w:hAnsi="Avenir Next LT Pro"/>
-          <w:b/>
-          <w:bCs/>
-          <w:sz w:val="24"/>
-          <w:szCs w:val="24"/>
-        </w:rPr>
-        <w:t>AFTER SCENE</w:t>
-      </w:r>
-    </w:p>
-    <w:p>
-      <w:pPr>
-        <w:rPr>
-          <w:rFonts w:ascii="Avenir Next LT Pro" w:hAnsi="Avenir Next LT Pro"/>
-          <w:sz w:val="24"/>
-          <w:szCs w:val="24"/>
-        </w:rPr>
-      </w:pPr>
-      <w:r>
-        <w:rPr>
-          <w:rFonts w:ascii="Avenir Next LT Pro" w:hAnsi="Avenir Next LT Pro"/>
-          <w:sz w:val="24"/>
-          <w:szCs w:val="24"/>
-        </w:rPr>
-        <w:t>After the first phase</w:t>
-      </w:r>
-      <w:r>
-        <w:rPr>
-          <w:rFonts w:ascii="Avenir Next LT Pro" w:hAnsi="Avenir Next LT Pro"/>
-          <w:sz w:val="24"/>
-          <w:szCs w:val="24"/>
-        </w:rPr>
-        <w:t xml:space="preserve"> of gameplay</w:t>
-      </w:r>
-      <w:r>
-        <w:rPr>
-          <w:rFonts w:ascii="Avenir Next LT Pro" w:hAnsi="Avenir Next LT Pro"/>
-          <w:sz w:val="24"/>
-          <w:szCs w:val="24"/>
-        </w:rPr>
-        <w:t>,</w:t>
-      </w:r>
-      <w:r>
-        <w:rPr>
-          <w:rFonts w:ascii="Avenir Next LT Pro" w:hAnsi="Avenir Next LT Pro"/>
-          <w:sz w:val="24"/>
-          <w:szCs w:val="24"/>
-        </w:rPr>
-        <w:t xml:space="preserve"> a cut scene of our protagonist will start where he laughs and smiles a lot. At first, he feels </w:t>
-      </w:r>
-      <w:r>
-        <w:rPr>
-          <w:rFonts w:ascii="Avenir Next LT Pro" w:hAnsi="Avenir Next LT Pro"/>
-          <w:sz w:val="24"/>
-          <w:szCs w:val="24"/>
-        </w:rPr>
-        <w:t>joyful</w:t>
-      </w:r>
-      <w:r>
-        <w:rPr>
-          <w:rFonts w:ascii="Avenir Next LT Pro" w:hAnsi="Avenir Next LT Pro"/>
-          <w:sz w:val="24"/>
-          <w:szCs w:val="24"/>
-        </w:rPr>
-        <w:t xml:space="preserve"> and thinks </w:t>
-      </w:r>
-      <w:r>
-        <w:rPr>
-          <w:rFonts w:ascii="Avenir Next LT Pro" w:hAnsi="Avenir Next LT Pro"/>
-          <w:sz w:val="24"/>
-          <w:szCs w:val="24"/>
-        </w:rPr>
-        <w:t xml:space="preserve">that </w:t>
-      </w:r>
-      <w:r>
-        <w:rPr>
-          <w:rFonts w:ascii="Avenir Next LT Pro" w:hAnsi="Avenir Next LT Pro"/>
-          <w:sz w:val="24"/>
-          <w:szCs w:val="24"/>
-        </w:rPr>
-        <w:t>he is truly happy</w:t>
-      </w:r>
-      <w:r>
-        <w:rPr>
-          <w:rFonts w:ascii="Avenir Next LT Pro" w:hAnsi="Avenir Next LT Pro"/>
-          <w:sz w:val="24"/>
-          <w:szCs w:val="24"/>
-        </w:rPr>
-        <w:t>.</w:t>
-      </w:r>
-      <w:r>
-        <w:rPr>
-          <w:rFonts w:ascii="Avenir Next LT Pro" w:hAnsi="Avenir Next LT Pro"/>
-          <w:sz w:val="24"/>
-          <w:szCs w:val="24"/>
-        </w:rPr>
-        <w:t xml:space="preserve"> But when he gets a note from his postbox, he goes into a spiral and everything starts to crumble.</w:t>
-      </w:r>
-    </w:p>
-    <w:p>
-      <w:pPr>
-        <w:rPr>
-          <w:rFonts w:ascii="Avenir Next LT Pro" w:hAnsi="Avenir Next LT Pro"/>
-          <w:sz w:val="24"/>
-          <w:szCs w:val="24"/>
-        </w:rPr>
-      </w:pPr>
-      <w:r>
-        <w:rPr>
-          <w:rFonts w:ascii="Avenir Next LT Pro" w:hAnsi="Avenir Next LT Pro"/>
-          <w:sz w:val="24"/>
-          <w:szCs w:val="24"/>
-        </w:rPr>
-        <w:t>The note will read (in symbols):</w:t>
-      </w:r>
-    </w:p>
-    <w:p>
-      <w:pPr>
-        <w:rPr>
-          <w:rFonts w:ascii="Avenir Next LT Pro" w:hAnsi="Avenir Next LT Pro"/>
-          <w:i/>
-          <w:iCs/>
-          <w:sz w:val="24"/>
-          <w:szCs w:val="24"/>
-        </w:rPr>
-      </w:pPr>
-      <w:r>
-        <w:rPr>
-          <w:rFonts w:ascii="Avenir Next LT Pro" w:hAnsi="Avenir Next LT Pro"/>
-          <w:sz w:val="24"/>
-          <w:szCs w:val="24"/>
-        </w:rPr>
-        <w:t>“</w:t>
-      </w:r>
-      <w:r>
-        <w:rPr>
-          <w:rFonts w:ascii="Avenir Next LT Pro" w:hAnsi="Avenir Next LT Pro"/>
-          <w:i/>
-          <w:iCs/>
-          <w:sz w:val="24"/>
-          <w:szCs w:val="24"/>
-        </w:rPr>
-        <w:t>EVICTION NOTICE</w:t>
-      </w:r>
-      <w:r>
-        <w:rPr>
-          <w:rFonts w:ascii="Avenir Next LT Pro" w:hAnsi="Avenir Next LT Pro"/>
-          <w:i/>
-          <w:iCs/>
-          <w:sz w:val="24"/>
-          <w:szCs w:val="24"/>
-        </w:rPr>
-        <w:t xml:space="preserve">. </w:t>
-      </w:r>
-      <w:r>
-        <w:rPr>
-          <w:rFonts w:ascii="Avenir Next LT Pro" w:hAnsi="Avenir Next LT Pro"/>
-          <w:i/>
-          <w:iCs/>
-          <w:sz w:val="24"/>
-          <w:szCs w:val="24"/>
-        </w:rPr>
-        <w:t>Due to multiple missed payments, y</w:t>
-      </w:r>
-      <w:r>
-        <w:rPr>
-          <w:rFonts w:ascii="Avenir Next LT Pro" w:hAnsi="Avenir Next LT Pro"/>
-          <w:i/>
-          <w:iCs/>
-          <w:sz w:val="24"/>
-          <w:szCs w:val="24"/>
-        </w:rPr>
-        <w:t>ou have one (1) month to move out or the police will be notified.</w:t>
-      </w:r>
-      <w:r>
-        <w:rPr>
-          <w:rFonts w:ascii="Avenir Next LT Pro" w:hAnsi="Avenir Next LT Pro"/>
-          <w:i/>
-          <w:iCs/>
-          <w:sz w:val="24"/>
-          <w:szCs w:val="24"/>
-        </w:rPr>
-        <w:t xml:space="preserve"> </w:t>
-      </w:r>
-      <w:r>
-        <w:rPr>
-          <w:rFonts w:ascii="Avenir Next LT Pro" w:hAnsi="Avenir Next LT Pro"/>
-          <w:i/>
-          <w:iCs/>
-          <w:sz w:val="24"/>
-          <w:szCs w:val="24"/>
-        </w:rPr>
-        <w:t>~</w:t>
-      </w:r>
-      <w:r>
-        <w:rPr>
-          <w:rFonts w:ascii="Avenir Next LT Pro" w:hAnsi="Avenir Next LT Pro"/>
-          <w:i/>
-          <w:iCs/>
-          <w:sz w:val="24"/>
-          <w:szCs w:val="24"/>
-        </w:rPr>
-        <w:t>Your landlord</w:t>
-      </w:r>
-      <w:r>
-        <w:rPr>
-          <w:rFonts w:ascii="Avenir Next LT Pro" w:hAnsi="Avenir Next LT Pro"/>
-          <w:i/>
-          <w:iCs/>
-          <w:sz w:val="24"/>
-          <w:szCs w:val="24"/>
-        </w:rPr>
-        <w:t>”</w:t>
-      </w:r>
-    </w:p>
-    <w:p>
-      <w:pPr>
-        <w:rPr>
-          <w:rFonts w:ascii="Avenir Next LT Pro" w:hAnsi="Avenir Next LT Pro"/>
-          <w:sz w:val="24"/>
-          <w:szCs w:val="24"/>
-        </w:rPr>
-      </w:pPr>
-      <w:r>
-        <w:rPr>
-          <w:rFonts w:ascii="Avenir Next LT Pro" w:hAnsi="Avenir Next LT Pro"/>
-          <w:sz w:val="24"/>
-          <w:szCs w:val="24"/>
-        </w:rPr>
-        <w:t xml:space="preserve">The protagonist’s face will </w:t>
-      </w:r>
-      <w:r>
-        <w:rPr>
-          <w:rFonts w:ascii="Avenir Next LT Pro" w:hAnsi="Avenir Next LT Pro"/>
-          <w:sz w:val="24"/>
-          <w:szCs w:val="24"/>
-        </w:rPr>
-        <w:t>turn from happiness into worr</w:t>
-      </w:r>
-      <w:r>
-        <w:rPr>
-          <w:rFonts w:ascii="Avenir Next LT Pro" w:hAnsi="Avenir Next LT Pro"/>
-          <w:sz w:val="24"/>
-          <w:szCs w:val="24"/>
-        </w:rPr>
-        <w:t>y and</w:t>
-      </w:r>
-      <w:r>
-        <w:rPr>
-          <w:rFonts w:ascii="Avenir Next LT Pro" w:hAnsi="Avenir Next LT Pro"/>
-          <w:sz w:val="24"/>
-          <w:szCs w:val="24"/>
-        </w:rPr>
-        <w:t xml:space="preserve"> </w:t>
-      </w:r>
-      <w:r>
-        <w:rPr>
-          <w:rFonts w:ascii="Avenir Next LT Pro" w:hAnsi="Avenir Next LT Pro"/>
-          <w:sz w:val="24"/>
-          <w:szCs w:val="24"/>
-        </w:rPr>
-        <w:t>shock</w:t>
-      </w:r>
-      <w:r>
-        <w:rPr>
-          <w:rFonts w:ascii="Avenir Next LT Pro" w:hAnsi="Avenir Next LT Pro"/>
-          <w:sz w:val="24"/>
-          <w:szCs w:val="24"/>
-        </w:rPr>
-        <w:t xml:space="preserve"> as</w:t>
-      </w:r>
-      <w:r>
-        <w:rPr>
-          <w:rFonts w:ascii="Avenir Next LT Pro" w:hAnsi="Avenir Next LT Pro"/>
-          <w:sz w:val="24"/>
-          <w:szCs w:val="24"/>
-        </w:rPr>
-        <w:t xml:space="preserve"> </w:t>
-      </w:r>
-      <w:r>
-        <w:rPr>
-          <w:rFonts w:ascii="Avenir Next LT Pro" w:hAnsi="Avenir Next LT Pro"/>
-          <w:sz w:val="24"/>
-          <w:szCs w:val="24"/>
-        </w:rPr>
-        <w:t>h</w:t>
-      </w:r>
-      <w:r>
-        <w:rPr>
-          <w:rFonts w:ascii="Avenir Next LT Pro" w:hAnsi="Avenir Next LT Pro"/>
-          <w:sz w:val="24"/>
-          <w:szCs w:val="24"/>
-        </w:rPr>
-        <w:t>e</w:t>
-      </w:r>
-      <w:r>
-        <w:rPr>
-          <w:rFonts w:ascii="Avenir Next LT Pro" w:hAnsi="Avenir Next LT Pro"/>
-          <w:sz w:val="24"/>
-          <w:szCs w:val="24"/>
-        </w:rPr>
-        <w:t xml:space="preserve"> starts hyperventilating</w:t>
-      </w:r>
-      <w:r>
-        <w:rPr>
-          <w:rFonts w:ascii="Avenir Next LT Pro" w:hAnsi="Avenir Next LT Pro"/>
-          <w:sz w:val="24"/>
-          <w:szCs w:val="24"/>
-        </w:rPr>
-        <w:t>.</w:t>
-      </w:r>
-      <w:r>
-        <w:rPr>
-          <w:rFonts w:ascii="Avenir Next LT Pro" w:hAnsi="Avenir Next LT Pro"/>
-          <w:sz w:val="24"/>
-          <w:szCs w:val="24"/>
-        </w:rPr>
-        <w:t xml:space="preserve"> After this scene, the second phase is ready to begin.</w:t>
-      </w:r>
-    </w:p>
-    <w:p>
-      <w:pPr>
-        <w:rPr>
-          <w:rFonts w:ascii="Avenir Next LT Pro" w:hAnsi="Avenir Next LT Pro"/>
-          <w:sz w:val="24"/>
-          <w:szCs w:val="24"/>
-        </w:rPr>
-      </w:pPr>
-      <w:r>
-        <w:rPr>
-          <w:rFonts w:ascii="Avenir Next LT Pro" w:hAnsi="Avenir Next LT Pro"/>
-          <w:sz w:val="24"/>
-          <w:szCs w:val="24"/>
-        </w:rPr>
-        <w:br w:type="page"/>
-      </w:r>
-    </w:p>
-    <w:p>
-      <w:pPr>
-        <w:pBdr>
-          <w:bottom w:val="single" w:sz="12" w:space="1" w:color="auto"/>
-        </w:pBdr>
-        <w:jc w:val="center"/>
-        <w:rPr>
-          <w:rFonts w:ascii="Avenir Next LT Pro" w:hAnsi="Avenir Next LT Pro"/>
-          <w:b/>
-          <w:bCs/>
-          <w:sz w:val="32"/>
-          <w:szCs w:val="32"/>
-        </w:rPr>
-      </w:pPr>
-      <w:r>
-        <w:rPr>
-          <w:rFonts w:ascii="Avenir Next LT Pro" w:hAnsi="Avenir Next LT Pro"/>
-          <w:b/>
-          <w:bCs/>
-          <w:sz w:val="32"/>
-          <w:szCs w:val="32"/>
-        </w:rPr>
-        <w:lastRenderedPageBreak/>
-        <w:t>2</w:t>
-      </w:r>
-      <w:r>
-        <w:rPr>
-          <w:rFonts w:ascii="Avenir Next LT Pro" w:hAnsi="Avenir Next LT Pro"/>
-          <w:b/>
-          <w:bCs/>
-          <w:sz w:val="32"/>
-          <w:szCs w:val="32"/>
-          <w:vertAlign w:val="superscript"/>
-        </w:rPr>
-        <w:t>ND</w:t>
-      </w:r>
-      <w:r>
-        <w:rPr>
-          <w:rFonts w:ascii="Avenir Next LT Pro" w:hAnsi="Avenir Next LT Pro"/>
-          <w:b/>
-          <w:bCs/>
-          <w:sz w:val="32"/>
-          <w:szCs w:val="32"/>
-        </w:rPr>
-        <w:t xml:space="preserve"> PHASE OF GAMEPLAY</w:t>
-      </w:r>
-    </w:p>
-    <w:p>
-      <w:pPr>
-        <w:rPr>
-          <w:rFonts w:ascii="Avenir Next LT Pro" w:hAnsi="Avenir Next LT Pro"/>
-          <w:sz w:val="24"/>
-          <w:szCs w:val="24"/>
-        </w:rPr>
-      </w:pPr>
-    </w:p>
-    <w:p>
-      <w:pPr>
-        <w:rPr>
-          <w:rFonts w:ascii="Avenir Next LT Pro" w:hAnsi="Avenir Next LT Pro"/>
-          <w:sz w:val="24"/>
-          <w:szCs w:val="24"/>
-        </w:rPr>
-      </w:pPr>
-      <w:r>
-        <w:rPr>
-          <w:rFonts w:ascii="Avenir Next LT Pro" w:hAnsi="Avenir Next LT Pro"/>
-          <w:sz w:val="24"/>
-          <w:szCs w:val="24"/>
-        </w:rPr>
-        <w:t xml:space="preserve">The second phase is the </w:t>
-      </w:r>
-      <w:r>
-        <w:rPr>
-          <w:rFonts w:ascii="Avenir Next LT Pro" w:hAnsi="Avenir Next LT Pro"/>
-          <w:b/>
-          <w:bCs/>
-          <w:sz w:val="24"/>
-          <w:szCs w:val="24"/>
-        </w:rPr>
-        <w:t>Dark World</w:t>
-      </w:r>
-      <w:r>
-        <w:rPr>
-          <w:rFonts w:ascii="Avenir Next LT Pro" w:hAnsi="Avenir Next LT Pro"/>
-          <w:sz w:val="24"/>
-          <w:szCs w:val="24"/>
-        </w:rPr>
-        <w:t>, where the “evil” version of the protagonist must fight good</w:t>
-      </w:r>
-      <w:r>
-        <w:rPr>
-          <w:rFonts w:ascii="Avenir Next LT Pro" w:hAnsi="Avenir Next LT Pro"/>
-          <w:sz w:val="24"/>
-          <w:szCs w:val="24"/>
-        </w:rPr>
-        <w:t xml:space="preserve"> thoughts, that present themselves as smiling creatures and toy</w:t>
-      </w:r>
-      <w:r>
-        <w:rPr>
-          <w:rFonts w:ascii="Avenir Next LT Pro" w:hAnsi="Avenir Next LT Pro"/>
-          <w:sz w:val="24"/>
-          <w:szCs w:val="24"/>
-        </w:rPr>
-        <w:t>s</w:t>
-      </w:r>
-      <w:r>
-        <w:rPr>
-          <w:rFonts w:ascii="Avenir Next LT Pro" w:hAnsi="Avenir Next LT Pro"/>
-          <w:sz w:val="24"/>
-          <w:szCs w:val="24"/>
-        </w:rPr>
-        <w:t>.</w:t>
-      </w:r>
-      <w:r>
-        <w:rPr>
-          <w:rFonts w:ascii="Avenir Next LT Pro" w:hAnsi="Avenir Next LT Pro"/>
-          <w:sz w:val="24"/>
-          <w:szCs w:val="24"/>
-        </w:rPr>
-        <w:t xml:space="preserve"> Player’s damage is 3 at the start of this world.</w:t>
-      </w:r>
-    </w:p>
-    <w:p>
-      <w:pPr>
-        <w:rPr>
-          <w:rFonts w:ascii="Avenir Next LT Pro" w:hAnsi="Avenir Next LT Pro"/>
-          <w:b/>
-          <w:bCs/>
-          <w:sz w:val="24"/>
-          <w:szCs w:val="24"/>
-        </w:rPr>
-      </w:pPr>
-      <w:r>
-        <w:rPr>
-          <w:rFonts w:ascii="Avenir Next LT Pro" w:hAnsi="Avenir Next LT Pro"/>
-          <w:b/>
-          <w:bCs/>
-          <w:sz w:val="24"/>
-          <w:szCs w:val="24"/>
-        </w:rPr>
-        <w:t>ENEMIES</w:t>
+        <w:t>Hate</w:t>
+      </w:r>
+      <w:r>
+        <w:rPr>
+          <w:rFonts w:ascii="Avenir Next LT Pro" w:hAnsi="Avenir Next LT Pro"/>
+          <w:sz w:val="24"/>
+          <w:szCs w:val="24"/>
+        </w:rPr>
+        <w:t xml:space="preserve"> (Falling spikes of hate)</w:t>
       </w:r>
     </w:p>
     <w:p>
@@ -4293,6 +3988,728 @@
           <w:sz w:val="24"/>
           <w:szCs w:val="24"/>
         </w:rPr>
+        <w:t>Loneliness</w:t>
+      </w:r>
+      <w:r>
+        <w:rPr>
+          <w:rFonts w:ascii="Avenir Next LT Pro" w:hAnsi="Avenir Next LT Pro"/>
+          <w:sz w:val="24"/>
+          <w:szCs w:val="24"/>
+        </w:rPr>
+        <w:t xml:space="preserve"> (Black holes of loneliness) </w:t>
+      </w:r>
+    </w:p>
+    <w:p>
+      <w:pPr>
+        <w:rPr>
+          <w:rFonts w:ascii="Avenir Next LT Pro" w:hAnsi="Avenir Next LT Pro"/>
+          <w:b/>
+          <w:bCs/>
+          <w:sz w:val="24"/>
+          <w:szCs w:val="24"/>
+        </w:rPr>
+      </w:pPr>
+    </w:p>
+    <w:p>
+      <w:pPr>
+        <w:rPr>
+          <w:rFonts w:ascii="Avenir Next LT Pro" w:hAnsi="Avenir Next LT Pro"/>
+          <w:b/>
+          <w:bCs/>
+          <w:sz w:val="24"/>
+          <w:szCs w:val="24"/>
+        </w:rPr>
+      </w:pPr>
+      <w:r>
+        <w:rPr>
+          <w:rFonts w:ascii="Avenir Next LT Pro" w:hAnsi="Avenir Next LT Pro"/>
+          <w:b/>
+          <w:bCs/>
+          <w:sz w:val="24"/>
+          <w:szCs w:val="24"/>
+        </w:rPr>
+        <w:t>MIRROR ROOM</w:t>
+      </w:r>
+    </w:p>
+    <w:p>
+      <w:pPr>
+        <w:rPr>
+          <w:rFonts w:ascii="Avenir Next LT Pro" w:hAnsi="Avenir Next LT Pro"/>
+          <w:sz w:val="24"/>
+          <w:szCs w:val="24"/>
+        </w:rPr>
+      </w:pPr>
+      <w:r>
+        <w:rPr>
+          <w:rFonts w:ascii="Avenir Next LT Pro" w:hAnsi="Avenir Next LT Pro"/>
+          <w:sz w:val="24"/>
+          <w:szCs w:val="24"/>
+        </w:rPr>
+        <w:t xml:space="preserve">The mirror in The World of Light is positioned in the left side of the room. </w:t>
+      </w:r>
+      <w:r>
+        <w:rPr>
+          <w:rFonts w:ascii="Avenir Next LT Pro" w:hAnsi="Avenir Next LT Pro"/>
+          <w:sz w:val="24"/>
+          <w:szCs w:val="24"/>
+        </w:rPr>
+        <w:t>T</w:t>
+      </w:r>
+      <w:r>
+        <w:rPr>
+          <w:rFonts w:ascii="Avenir Next LT Pro" w:hAnsi="Avenir Next LT Pro"/>
+          <w:sz w:val="24"/>
+          <w:szCs w:val="24"/>
+        </w:rPr>
+        <w:t xml:space="preserve">he player walks towards it from the right. </w:t>
+      </w:r>
+      <w:r>
+        <w:rPr>
+          <w:rFonts w:ascii="Avenir Next LT Pro" w:hAnsi="Avenir Next LT Pro"/>
+          <w:sz w:val="24"/>
+          <w:szCs w:val="24"/>
+        </w:rPr>
+        <w:t xml:space="preserve">When the player reaches the mirror, </w:t>
+      </w:r>
+      <w:r>
+        <w:rPr>
+          <w:rFonts w:ascii="Avenir Next LT Pro" w:hAnsi="Avenir Next LT Pro"/>
+          <w:sz w:val="24"/>
+          <w:szCs w:val="24"/>
+        </w:rPr>
+        <w:t xml:space="preserve">after looking at it for a while, </w:t>
+      </w:r>
+      <w:r>
+        <w:rPr>
+          <w:rFonts w:ascii="Avenir Next LT Pro" w:hAnsi="Avenir Next LT Pro"/>
+          <w:sz w:val="24"/>
+          <w:szCs w:val="24"/>
+        </w:rPr>
+        <w:t xml:space="preserve">he </w:t>
+      </w:r>
+      <w:r>
+        <w:rPr>
+          <w:rFonts w:ascii="Avenir Next LT Pro" w:hAnsi="Avenir Next LT Pro"/>
+          <w:sz w:val="24"/>
+          <w:szCs w:val="24"/>
+        </w:rPr>
+        <w:t>says to his reflection (in symbols):</w:t>
+      </w:r>
+    </w:p>
+    <w:p>
+      <w:pPr>
+        <w:rPr>
+          <w:rFonts w:ascii="Avenir Next LT Pro" w:hAnsi="Avenir Next LT Pro"/>
+          <w:sz w:val="24"/>
+          <w:szCs w:val="24"/>
+        </w:rPr>
+      </w:pPr>
+      <w:r>
+        <w:rPr>
+          <w:rFonts w:ascii="Avenir Next LT Pro" w:hAnsi="Avenir Next LT Pro"/>
+          <w:sz w:val="24"/>
+          <w:szCs w:val="24"/>
+        </w:rPr>
+        <w:t>“</w:t>
+      </w:r>
+      <w:r>
+        <w:rPr>
+          <w:rFonts w:ascii="Avenir Next LT Pro" w:hAnsi="Avenir Next LT Pro"/>
+          <w:i/>
+          <w:iCs/>
+          <w:sz w:val="24"/>
+          <w:szCs w:val="24"/>
+        </w:rPr>
+        <w:t>I wish I could feel anythin</w:t>
+      </w:r>
+      <w:r>
+        <w:rPr>
+          <w:rFonts w:ascii="Avenir Next LT Pro" w:hAnsi="Avenir Next LT Pro"/>
+          <w:i/>
+          <w:iCs/>
+          <w:sz w:val="24"/>
+          <w:szCs w:val="24"/>
+        </w:rPr>
+        <w:t>g</w:t>
+      </w:r>
+      <w:r>
+        <w:rPr>
+          <w:rFonts w:ascii="Avenir Next LT Pro" w:hAnsi="Avenir Next LT Pro"/>
+          <w:i/>
+          <w:iCs/>
+          <w:sz w:val="24"/>
+          <w:szCs w:val="24"/>
+        </w:rPr>
+        <w:t xml:space="preserve"> at all</w:t>
+      </w:r>
+      <w:r>
+        <w:rPr>
+          <w:rFonts w:ascii="Avenir Next LT Pro" w:hAnsi="Avenir Next LT Pro"/>
+          <w:sz w:val="24"/>
+          <w:szCs w:val="24"/>
+        </w:rPr>
+        <w:t>”</w:t>
+      </w:r>
+    </w:p>
+    <w:p>
+      <w:pPr>
+        <w:rPr>
+          <w:rFonts w:ascii="Avenir Next LT Pro" w:hAnsi="Avenir Next LT Pro"/>
+          <w:sz w:val="24"/>
+          <w:szCs w:val="24"/>
+        </w:rPr>
+      </w:pPr>
+      <w:r>
+        <w:rPr>
+          <w:rFonts w:ascii="Avenir Next LT Pro" w:hAnsi="Avenir Next LT Pro"/>
+          <w:sz w:val="24"/>
+          <w:szCs w:val="24"/>
+        </w:rPr>
+        <w:t>A while passes, and a text appears on screen (in symbols):</w:t>
+      </w:r>
+    </w:p>
+    <w:p>
+      <w:pPr>
+        <w:rPr>
+          <w:rFonts w:ascii="Avenir Next LT Pro" w:hAnsi="Avenir Next LT Pro"/>
+          <w:i/>
+          <w:iCs/>
+          <w:sz w:val="24"/>
+          <w:szCs w:val="24"/>
+        </w:rPr>
+      </w:pPr>
+      <w:r>
+        <w:rPr>
+          <w:rFonts w:ascii="Avenir Next LT Pro" w:hAnsi="Avenir Next LT Pro"/>
+          <w:sz w:val="24"/>
+          <w:szCs w:val="24"/>
+        </w:rPr>
+        <w:t>“</w:t>
+      </w:r>
+      <w:r>
+        <w:rPr>
+          <w:rFonts w:ascii="Avenir Next LT Pro" w:hAnsi="Avenir Next LT Pro"/>
+          <w:i/>
+          <w:iCs/>
+          <w:sz w:val="24"/>
+          <w:szCs w:val="24"/>
+        </w:rPr>
+        <w:t>You hear no response”</w:t>
+      </w:r>
+    </w:p>
+    <w:p>
+      <w:pPr>
+        <w:rPr>
+          <w:rFonts w:ascii="Avenir Next LT Pro" w:hAnsi="Avenir Next LT Pro"/>
+          <w:b/>
+          <w:bCs/>
+          <w:sz w:val="24"/>
+          <w:szCs w:val="24"/>
+        </w:rPr>
+      </w:pPr>
+      <w:r>
+        <w:rPr>
+          <w:rFonts w:ascii="Avenir Next LT Pro" w:hAnsi="Avenir Next LT Pro"/>
+          <w:b/>
+          <w:bCs/>
+          <w:sz w:val="24"/>
+          <w:szCs w:val="24"/>
+        </w:rPr>
+        <w:t>AFTER SCENE</w:t>
+      </w:r>
+    </w:p>
+    <w:p>
+      <w:pPr>
+        <w:rPr>
+          <w:rFonts w:ascii="Avenir Next LT Pro" w:hAnsi="Avenir Next LT Pro"/>
+          <w:sz w:val="24"/>
+          <w:szCs w:val="24"/>
+        </w:rPr>
+      </w:pPr>
+      <w:r>
+        <w:rPr>
+          <w:rFonts w:ascii="Avenir Next LT Pro" w:hAnsi="Avenir Next LT Pro"/>
+          <w:sz w:val="24"/>
+          <w:szCs w:val="24"/>
+        </w:rPr>
+        <w:t>After the first phase</w:t>
+      </w:r>
+      <w:r>
+        <w:rPr>
+          <w:rFonts w:ascii="Avenir Next LT Pro" w:hAnsi="Avenir Next LT Pro"/>
+          <w:sz w:val="24"/>
+          <w:szCs w:val="24"/>
+        </w:rPr>
+        <w:t xml:space="preserve"> of gameplay</w:t>
+      </w:r>
+      <w:r>
+        <w:rPr>
+          <w:rFonts w:ascii="Avenir Next LT Pro" w:hAnsi="Avenir Next LT Pro"/>
+          <w:sz w:val="24"/>
+          <w:szCs w:val="24"/>
+        </w:rPr>
+        <w:t>,</w:t>
+      </w:r>
+      <w:r>
+        <w:rPr>
+          <w:rFonts w:ascii="Avenir Next LT Pro" w:hAnsi="Avenir Next LT Pro"/>
+          <w:sz w:val="24"/>
+          <w:szCs w:val="24"/>
+        </w:rPr>
+        <w:t xml:space="preserve"> a cut scene of our protagonist will start where he laughs and smiles a lot. At first, he feels </w:t>
+      </w:r>
+      <w:r>
+        <w:rPr>
+          <w:rFonts w:ascii="Avenir Next LT Pro" w:hAnsi="Avenir Next LT Pro"/>
+          <w:sz w:val="24"/>
+          <w:szCs w:val="24"/>
+        </w:rPr>
+        <w:t>joyful</w:t>
+      </w:r>
+      <w:r>
+        <w:rPr>
+          <w:rFonts w:ascii="Avenir Next LT Pro" w:hAnsi="Avenir Next LT Pro"/>
+          <w:sz w:val="24"/>
+          <w:szCs w:val="24"/>
+        </w:rPr>
+        <w:t xml:space="preserve"> and thinks </w:t>
+      </w:r>
+      <w:r>
+        <w:rPr>
+          <w:rFonts w:ascii="Avenir Next LT Pro" w:hAnsi="Avenir Next LT Pro"/>
+          <w:sz w:val="24"/>
+          <w:szCs w:val="24"/>
+        </w:rPr>
+        <w:t xml:space="preserve">that </w:t>
+      </w:r>
+      <w:r>
+        <w:rPr>
+          <w:rFonts w:ascii="Avenir Next LT Pro" w:hAnsi="Avenir Next LT Pro"/>
+          <w:sz w:val="24"/>
+          <w:szCs w:val="24"/>
+        </w:rPr>
+        <w:t>he is truly happy</w:t>
+      </w:r>
+      <w:r>
+        <w:rPr>
+          <w:rFonts w:ascii="Avenir Next LT Pro" w:hAnsi="Avenir Next LT Pro"/>
+          <w:sz w:val="24"/>
+          <w:szCs w:val="24"/>
+        </w:rPr>
+        <w:t>.</w:t>
+      </w:r>
+      <w:r>
+        <w:rPr>
+          <w:rFonts w:ascii="Avenir Next LT Pro" w:hAnsi="Avenir Next LT Pro"/>
+          <w:sz w:val="24"/>
+          <w:szCs w:val="24"/>
+        </w:rPr>
+        <w:t xml:space="preserve"> But when he gets a note from his postbox, he goes into a spiral and everything starts to crumble.</w:t>
+      </w:r>
+    </w:p>
+    <w:p>
+      <w:pPr>
+        <w:rPr>
+          <w:rFonts w:ascii="Avenir Next LT Pro" w:hAnsi="Avenir Next LT Pro"/>
+          <w:sz w:val="24"/>
+          <w:szCs w:val="24"/>
+        </w:rPr>
+      </w:pPr>
+      <w:r>
+        <w:rPr>
+          <w:rFonts w:ascii="Avenir Next LT Pro" w:hAnsi="Avenir Next LT Pro"/>
+          <w:sz w:val="24"/>
+          <w:szCs w:val="24"/>
+        </w:rPr>
+        <w:t>The note will read (in symbols):</w:t>
+      </w:r>
+    </w:p>
+    <w:p>
+      <w:pPr>
+        <w:rPr>
+          <w:rFonts w:ascii="Avenir Next LT Pro" w:hAnsi="Avenir Next LT Pro"/>
+          <w:i/>
+          <w:iCs/>
+          <w:sz w:val="24"/>
+          <w:szCs w:val="24"/>
+        </w:rPr>
+      </w:pPr>
+      <w:r>
+        <w:rPr>
+          <w:rFonts w:ascii="Avenir Next LT Pro" w:hAnsi="Avenir Next LT Pro"/>
+          <w:sz w:val="24"/>
+          <w:szCs w:val="24"/>
+        </w:rPr>
+        <w:t>“</w:t>
+      </w:r>
+      <w:r>
+        <w:rPr>
+          <w:rFonts w:ascii="Avenir Next LT Pro" w:hAnsi="Avenir Next LT Pro"/>
+          <w:i/>
+          <w:iCs/>
+          <w:sz w:val="24"/>
+          <w:szCs w:val="24"/>
+        </w:rPr>
+        <w:t>EVICTION NOTICE</w:t>
+      </w:r>
+      <w:r>
+        <w:rPr>
+          <w:rFonts w:ascii="Avenir Next LT Pro" w:hAnsi="Avenir Next LT Pro"/>
+          <w:i/>
+          <w:iCs/>
+          <w:sz w:val="24"/>
+          <w:szCs w:val="24"/>
+        </w:rPr>
+        <w:t xml:space="preserve">. </w:t>
+      </w:r>
+      <w:r>
+        <w:rPr>
+          <w:rFonts w:ascii="Avenir Next LT Pro" w:hAnsi="Avenir Next LT Pro"/>
+          <w:i/>
+          <w:iCs/>
+          <w:sz w:val="24"/>
+          <w:szCs w:val="24"/>
+        </w:rPr>
+        <w:t>Due to multiple missed payments, y</w:t>
+      </w:r>
+      <w:r>
+        <w:rPr>
+          <w:rFonts w:ascii="Avenir Next LT Pro" w:hAnsi="Avenir Next LT Pro"/>
+          <w:i/>
+          <w:iCs/>
+          <w:sz w:val="24"/>
+          <w:szCs w:val="24"/>
+        </w:rPr>
+        <w:t>ou have one (1) month to move out or the police will be notified.</w:t>
+      </w:r>
+      <w:r>
+        <w:rPr>
+          <w:rFonts w:ascii="Avenir Next LT Pro" w:hAnsi="Avenir Next LT Pro"/>
+          <w:i/>
+          <w:iCs/>
+          <w:sz w:val="24"/>
+          <w:szCs w:val="24"/>
+        </w:rPr>
+        <w:t xml:space="preserve"> </w:t>
+      </w:r>
+      <w:r>
+        <w:rPr>
+          <w:rFonts w:ascii="Avenir Next LT Pro" w:hAnsi="Avenir Next LT Pro"/>
+          <w:i/>
+          <w:iCs/>
+          <w:sz w:val="24"/>
+          <w:szCs w:val="24"/>
+        </w:rPr>
+        <w:t>~</w:t>
+      </w:r>
+      <w:r>
+        <w:rPr>
+          <w:rFonts w:ascii="Avenir Next LT Pro" w:hAnsi="Avenir Next LT Pro"/>
+          <w:i/>
+          <w:iCs/>
+          <w:sz w:val="24"/>
+          <w:szCs w:val="24"/>
+        </w:rPr>
+        <w:t>Your landlord</w:t>
+      </w:r>
+      <w:r>
+        <w:rPr>
+          <w:rFonts w:ascii="Avenir Next LT Pro" w:hAnsi="Avenir Next LT Pro"/>
+          <w:i/>
+          <w:iCs/>
+          <w:sz w:val="24"/>
+          <w:szCs w:val="24"/>
+        </w:rPr>
+        <w:t>”</w:t>
+      </w:r>
+    </w:p>
+    <w:p>
+      <w:pPr>
+        <w:rPr>
+          <w:rFonts w:ascii="Avenir Next LT Pro" w:hAnsi="Avenir Next LT Pro"/>
+          <w:sz w:val="24"/>
+          <w:szCs w:val="24"/>
+        </w:rPr>
+      </w:pPr>
+      <w:r>
+        <w:rPr>
+          <w:rFonts w:ascii="Avenir Next LT Pro" w:hAnsi="Avenir Next LT Pro"/>
+          <w:sz w:val="24"/>
+          <w:szCs w:val="24"/>
+        </w:rPr>
+        <w:t xml:space="preserve">The protagonist’s face will </w:t>
+      </w:r>
+      <w:r>
+        <w:rPr>
+          <w:rFonts w:ascii="Avenir Next LT Pro" w:hAnsi="Avenir Next LT Pro"/>
+          <w:sz w:val="24"/>
+          <w:szCs w:val="24"/>
+        </w:rPr>
+        <w:t>turn from happiness into worr</w:t>
+      </w:r>
+      <w:r>
+        <w:rPr>
+          <w:rFonts w:ascii="Avenir Next LT Pro" w:hAnsi="Avenir Next LT Pro"/>
+          <w:sz w:val="24"/>
+          <w:szCs w:val="24"/>
+        </w:rPr>
+        <w:t>y and</w:t>
+      </w:r>
+      <w:r>
+        <w:rPr>
+          <w:rFonts w:ascii="Avenir Next LT Pro" w:hAnsi="Avenir Next LT Pro"/>
+          <w:sz w:val="24"/>
+          <w:szCs w:val="24"/>
+        </w:rPr>
+        <w:t xml:space="preserve"> </w:t>
+      </w:r>
+      <w:r>
+        <w:rPr>
+          <w:rFonts w:ascii="Avenir Next LT Pro" w:hAnsi="Avenir Next LT Pro"/>
+          <w:sz w:val="24"/>
+          <w:szCs w:val="24"/>
+        </w:rPr>
+        <w:t>shock</w:t>
+      </w:r>
+      <w:r>
+        <w:rPr>
+          <w:rFonts w:ascii="Avenir Next LT Pro" w:hAnsi="Avenir Next LT Pro"/>
+          <w:sz w:val="24"/>
+          <w:szCs w:val="24"/>
+        </w:rPr>
+        <w:t xml:space="preserve"> as</w:t>
+      </w:r>
+      <w:r>
+        <w:rPr>
+          <w:rFonts w:ascii="Avenir Next LT Pro" w:hAnsi="Avenir Next LT Pro"/>
+          <w:sz w:val="24"/>
+          <w:szCs w:val="24"/>
+        </w:rPr>
+        <w:t xml:space="preserve"> </w:t>
+      </w:r>
+      <w:r>
+        <w:rPr>
+          <w:rFonts w:ascii="Avenir Next LT Pro" w:hAnsi="Avenir Next LT Pro"/>
+          <w:sz w:val="24"/>
+          <w:szCs w:val="24"/>
+        </w:rPr>
+        <w:t>h</w:t>
+      </w:r>
+      <w:r>
+        <w:rPr>
+          <w:rFonts w:ascii="Avenir Next LT Pro" w:hAnsi="Avenir Next LT Pro"/>
+          <w:sz w:val="24"/>
+          <w:szCs w:val="24"/>
+        </w:rPr>
+        <w:t>e</w:t>
+      </w:r>
+      <w:r>
+        <w:rPr>
+          <w:rFonts w:ascii="Avenir Next LT Pro" w:hAnsi="Avenir Next LT Pro"/>
+          <w:sz w:val="24"/>
+          <w:szCs w:val="24"/>
+        </w:rPr>
+        <w:t xml:space="preserve"> starts hyperventilating</w:t>
+      </w:r>
+      <w:r>
+        <w:rPr>
+          <w:rFonts w:ascii="Avenir Next LT Pro" w:hAnsi="Avenir Next LT Pro"/>
+          <w:sz w:val="24"/>
+          <w:szCs w:val="24"/>
+        </w:rPr>
+        <w:t>.</w:t>
+      </w:r>
+      <w:r>
+        <w:rPr>
+          <w:rFonts w:ascii="Avenir Next LT Pro" w:hAnsi="Avenir Next LT Pro"/>
+          <w:sz w:val="24"/>
+          <w:szCs w:val="24"/>
+        </w:rPr>
+        <w:t xml:space="preserve"> After this scene, the second phase is ready to begin.</w:t>
+      </w:r>
+    </w:p>
+    <w:p>
+      <w:pPr>
+        <w:rPr>
+          <w:rFonts w:ascii="Avenir Next LT Pro" w:hAnsi="Avenir Next LT Pro"/>
+          <w:sz w:val="24"/>
+          <w:szCs w:val="24"/>
+        </w:rPr>
+      </w:pPr>
+      <w:r>
+        <w:rPr>
+          <w:rFonts w:ascii="Avenir Next LT Pro" w:hAnsi="Avenir Next LT Pro"/>
+          <w:sz w:val="24"/>
+          <w:szCs w:val="24"/>
+        </w:rPr>
+        <w:br w:type="page"/>
+      </w:r>
+    </w:p>
+    <w:p>
+      <w:pPr>
+        <w:pBdr>
+          <w:bottom w:val="single" w:sz="12" w:space="1" w:color="auto"/>
+        </w:pBdr>
+        <w:jc w:val="center"/>
+        <w:rPr>
+          <w:rFonts w:ascii="Avenir Next LT Pro" w:hAnsi="Avenir Next LT Pro"/>
+          <w:b/>
+          <w:bCs/>
+          <w:sz w:val="32"/>
+          <w:szCs w:val="32"/>
+        </w:rPr>
+      </w:pPr>
+      <w:r>
+        <w:rPr>
+          <w:rFonts w:ascii="Avenir Next LT Pro" w:hAnsi="Avenir Next LT Pro"/>
+          <w:b/>
+          <w:bCs/>
+          <w:sz w:val="32"/>
+          <w:szCs w:val="32"/>
+        </w:rPr>
+        <w:lastRenderedPageBreak/>
+        <w:t>2</w:t>
+      </w:r>
+      <w:r>
+        <w:rPr>
+          <w:rFonts w:ascii="Avenir Next LT Pro" w:hAnsi="Avenir Next LT Pro"/>
+          <w:b/>
+          <w:bCs/>
+          <w:sz w:val="32"/>
+          <w:szCs w:val="32"/>
+          <w:vertAlign w:val="superscript"/>
+        </w:rPr>
+        <w:t>ND</w:t>
+      </w:r>
+      <w:r>
+        <w:rPr>
+          <w:rFonts w:ascii="Avenir Next LT Pro" w:hAnsi="Avenir Next LT Pro"/>
+          <w:b/>
+          <w:bCs/>
+          <w:sz w:val="32"/>
+          <w:szCs w:val="32"/>
+        </w:rPr>
+        <w:t xml:space="preserve"> PHASE OF GAMEPLAY</w:t>
+      </w:r>
+    </w:p>
+    <w:p>
+      <w:pPr>
+        <w:rPr>
+          <w:rFonts w:ascii="Avenir Next LT Pro" w:hAnsi="Avenir Next LT Pro"/>
+          <w:sz w:val="24"/>
+          <w:szCs w:val="24"/>
+        </w:rPr>
+      </w:pPr>
+    </w:p>
+    <w:p>
+      <w:pPr>
+        <w:rPr>
+          <w:rFonts w:ascii="Avenir Next LT Pro" w:hAnsi="Avenir Next LT Pro"/>
+          <w:sz w:val="24"/>
+          <w:szCs w:val="24"/>
+        </w:rPr>
+      </w:pPr>
+      <w:r>
+        <w:rPr>
+          <w:rFonts w:ascii="Avenir Next LT Pro" w:hAnsi="Avenir Next LT Pro"/>
+          <w:sz w:val="24"/>
+          <w:szCs w:val="24"/>
+        </w:rPr>
+        <w:t xml:space="preserve">The second phase is the </w:t>
+      </w:r>
+      <w:r>
+        <w:rPr>
+          <w:rFonts w:ascii="Avenir Next LT Pro" w:hAnsi="Avenir Next LT Pro"/>
+          <w:b/>
+          <w:bCs/>
+          <w:sz w:val="24"/>
+          <w:szCs w:val="24"/>
+        </w:rPr>
+        <w:t>Dark World</w:t>
+      </w:r>
+      <w:r>
+        <w:rPr>
+          <w:rFonts w:ascii="Avenir Next LT Pro" w:hAnsi="Avenir Next LT Pro"/>
+          <w:sz w:val="24"/>
+          <w:szCs w:val="24"/>
+        </w:rPr>
+        <w:t>, where the “evil” version of the protagonist must fight good</w:t>
+      </w:r>
+      <w:r>
+        <w:rPr>
+          <w:rFonts w:ascii="Avenir Next LT Pro" w:hAnsi="Avenir Next LT Pro"/>
+          <w:sz w:val="24"/>
+          <w:szCs w:val="24"/>
+        </w:rPr>
+        <w:t xml:space="preserve"> thoughts, that present themselves as smiling creatures and toy</w:t>
+      </w:r>
+      <w:r>
+        <w:rPr>
+          <w:rFonts w:ascii="Avenir Next LT Pro" w:hAnsi="Avenir Next LT Pro"/>
+          <w:sz w:val="24"/>
+          <w:szCs w:val="24"/>
+        </w:rPr>
+        <w:t>s</w:t>
+      </w:r>
+      <w:r>
+        <w:rPr>
+          <w:rFonts w:ascii="Avenir Next LT Pro" w:hAnsi="Avenir Next LT Pro"/>
+          <w:sz w:val="24"/>
+          <w:szCs w:val="24"/>
+        </w:rPr>
+        <w:t>.</w:t>
+      </w:r>
+      <w:r>
+        <w:rPr>
+          <w:rFonts w:ascii="Avenir Next LT Pro" w:hAnsi="Avenir Next LT Pro"/>
+          <w:sz w:val="24"/>
+          <w:szCs w:val="24"/>
+        </w:rPr>
+        <w:t xml:space="preserve"> Player’s damage is 3 at the start of this world.</w:t>
+      </w:r>
+    </w:p>
+    <w:p>
+      <w:pPr>
+        <w:rPr>
+          <w:rFonts w:ascii="Avenir Next LT Pro" w:hAnsi="Avenir Next LT Pro"/>
+          <w:b/>
+          <w:bCs/>
+          <w:sz w:val="24"/>
+          <w:szCs w:val="24"/>
+        </w:rPr>
+      </w:pPr>
+      <w:r>
+        <w:rPr>
+          <w:rFonts w:ascii="Avenir Next LT Pro" w:hAnsi="Avenir Next LT Pro"/>
+          <w:b/>
+          <w:bCs/>
+          <w:sz w:val="24"/>
+          <w:szCs w:val="24"/>
+        </w:rPr>
+        <w:t>ENEMIES</w:t>
+      </w:r>
+    </w:p>
+    <w:p>
+      <w:pPr>
+        <w:pStyle w:val="Luettelokappale"/>
+        <w:numPr>
+          <w:ilvl w:val="0"/>
+          <w:numId w:val="2"/>
+        </w:numPr>
+        <w:rPr>
+          <w:rFonts w:ascii="Avenir Next LT Pro" w:hAnsi="Avenir Next LT Pro"/>
+          <w:b/>
+          <w:bCs/>
+          <w:sz w:val="24"/>
+          <w:szCs w:val="24"/>
+        </w:rPr>
+      </w:pPr>
+      <w:r>
+        <w:rPr>
+          <w:rFonts w:ascii="Avenir Next LT Pro" w:hAnsi="Avenir Next LT Pro"/>
+          <w:sz w:val="24"/>
+          <w:szCs w:val="24"/>
+        </w:rPr>
         <w:t xml:space="preserve">A </w:t>
       </w:r>
       <w:r>
@@ -4706,27 +5123,6 @@
     </w:p>
     <w:p>
       <w:pPr>
-        <w:rPr>
-          <w:rFonts w:ascii="Avenir Next LT Pro" w:hAnsi="Avenir Next LT Pro"/>
-          <w:b/>
-          <w:bCs/>
-          <w:sz w:val="24"/>
-          <w:szCs w:val="24"/>
-        </w:rPr>
-      </w:pPr>
-      <w:r>
-        <w:rPr>
-          <w:rFonts w:ascii="Avenir Next LT Pro" w:hAnsi="Avenir Next LT Pro"/>
-          <w:b/>
-          <w:bCs/>
-          <w:sz w:val="24"/>
-          <w:szCs w:val="24"/>
-        </w:rPr>
-        <w:t>POWER-UPS</w:t>
-      </w:r>
-    </w:p>
-    <w:p>
-      <w:pPr>
         <w:pStyle w:val="Luettelokappale"/>
         <w:numPr>
           <w:ilvl w:val="0"/>
@@ -4743,36 +5139,110 @@
       <w:r>
         <w:rPr>
           <w:rFonts w:ascii="Avenir Next LT Pro" w:hAnsi="Avenir Next LT Pro"/>
-          <w:b/>
-          <w:bCs/>
-          <w:sz w:val="24"/>
-          <w:szCs w:val="24"/>
-        </w:rPr>
-        <w:t>Self-doubt</w:t>
-      </w:r>
-      <w:r>
-        <w:rPr>
-          <w:rFonts w:ascii="Avenir Next LT Pro" w:hAnsi="Avenir Next LT Pro"/>
-          <w:sz w:val="24"/>
-          <w:szCs w:val="24"/>
-        </w:rPr>
-        <w:t xml:space="preserve">. Represented in the game as a floating creature around the player that looks like the protagonist’s eye. +1 creature with every upgrade </w:t>
-      </w:r>
-      <w:r>
-        <w:rPr>
-          <w:rFonts w:ascii="Avenir Next LT Pro" w:hAnsi="Avenir Next LT Pro"/>
-          <w:sz w:val="24"/>
-          <w:szCs w:val="24"/>
-        </w:rPr>
-        <w:t>(</w:t>
-      </w:r>
-      <w:r>
-        <w:rPr>
-          <w:rFonts w:ascii="Avenir Next LT Pro" w:hAnsi="Avenir Next LT Pro"/>
-          <w:sz w:val="24"/>
-          <w:szCs w:val="24"/>
-        </w:rPr>
-        <w:t>damage powerup)</w:t>
+          <w:sz w:val="24"/>
+          <w:szCs w:val="24"/>
+        </w:rPr>
+        <w:t xml:space="preserve">A slow wandering </w:t>
+      </w:r>
+      <w:r>
+        <w:rPr>
+          <w:rFonts w:ascii="Avenir Next LT Pro" w:hAnsi="Avenir Next LT Pro"/>
+          <w:sz w:val="24"/>
+          <w:szCs w:val="24"/>
+        </w:rPr>
+        <w:t>pig humanoid</w:t>
+      </w:r>
+      <w:r>
+        <w:rPr>
+          <w:rFonts w:ascii="Avenir Next LT Pro" w:hAnsi="Avenir Next LT Pro"/>
+          <w:sz w:val="24"/>
+          <w:szCs w:val="24"/>
+        </w:rPr>
+        <w:t xml:space="preserve"> with </w:t>
+      </w:r>
+      <w:r>
+        <w:rPr>
+          <w:rFonts w:ascii="Avenir Next LT Pro" w:hAnsi="Avenir Next LT Pro"/>
+          <w:sz w:val="24"/>
+          <w:szCs w:val="24"/>
+        </w:rPr>
+        <w:t>a smiley</w:t>
+      </w:r>
+      <w:r>
+        <w:rPr>
+          <w:rFonts w:ascii="Avenir Next LT Pro" w:hAnsi="Avenir Next LT Pro"/>
+          <w:sz w:val="24"/>
+          <w:szCs w:val="24"/>
+        </w:rPr>
+        <w:t xml:space="preserve"> face that </w:t>
+      </w:r>
+      <w:r>
+        <w:rPr>
+          <w:rFonts w:ascii="Avenir Next LT Pro" w:hAnsi="Avenir Next LT Pro"/>
+          <w:sz w:val="24"/>
+          <w:szCs w:val="24"/>
+        </w:rPr>
+        <w:t>hugs</w:t>
+      </w:r>
+      <w:r>
+        <w:rPr>
+          <w:rFonts w:ascii="Avenir Next LT Pro" w:hAnsi="Avenir Next LT Pro"/>
+          <w:sz w:val="24"/>
+          <w:szCs w:val="24"/>
+        </w:rPr>
+        <w:t xml:space="preserve"> with its </w:t>
+      </w:r>
+      <w:r>
+        <w:rPr>
+          <w:rFonts w:ascii="Avenir Next LT Pro" w:hAnsi="Avenir Next LT Pro"/>
+          <w:sz w:val="24"/>
+          <w:szCs w:val="24"/>
+        </w:rPr>
+        <w:t>hoo</w:t>
+      </w:r>
+      <w:r>
+        <w:rPr>
+          <w:rFonts w:ascii="Avenir Next LT Pro" w:hAnsi="Avenir Next LT Pro"/>
+          <w:sz w:val="24"/>
+          <w:szCs w:val="24"/>
+        </w:rPr>
+        <w:t>ves</w:t>
+      </w:r>
+      <w:r>
+        <w:rPr>
+          <w:rFonts w:ascii="Avenir Next LT Pro" w:hAnsi="Avenir Next LT Pro"/>
+          <w:sz w:val="24"/>
+          <w:szCs w:val="24"/>
+        </w:rPr>
+        <w:t xml:space="preserve"> of </w:t>
+      </w:r>
+      <w:r>
+        <w:rPr>
+          <w:rFonts w:ascii="Avenir Next LT Pro" w:hAnsi="Avenir Next LT Pro"/>
+          <w:b/>
+          <w:bCs/>
+          <w:sz w:val="24"/>
+          <w:szCs w:val="24"/>
+        </w:rPr>
+        <w:t>ecsta</w:t>
+      </w:r>
+      <w:r>
+        <w:rPr>
+          <w:rFonts w:ascii="Avenir Next LT Pro" w:hAnsi="Avenir Next LT Pro"/>
+          <w:b/>
+          <w:bCs/>
+          <w:sz w:val="24"/>
+          <w:szCs w:val="24"/>
+        </w:rPr>
+        <w:t>sy</w:t>
+      </w:r>
+      <w:r>
+        <w:rPr>
+          <w:rFonts w:ascii="Avenir Next LT Pro" w:hAnsi="Avenir Next LT Pro"/>
+          <w:sz w:val="24"/>
+          <w:szCs w:val="24"/>
+        </w:rPr>
+        <w:t>.</w:t>
       </w:r>
     </w:p>
     <w:p>
@@ -4796,23 +5266,68 @@
           <w:sz w:val="24"/>
           <w:szCs w:val="24"/>
         </w:rPr>
-        <w:t xml:space="preserve">Player will acquire two (2) of these upgrades in The World of </w:t>
-      </w:r>
-      <w:r>
-        <w:rPr>
-          <w:rFonts w:ascii="Avenir Next LT Pro" w:hAnsi="Avenir Next LT Pro"/>
-          <w:sz w:val="24"/>
-          <w:szCs w:val="24"/>
-        </w:rPr>
-        <w:t>Dark</w:t>
-      </w:r>
-      <w:r>
-        <w:rPr>
-          <w:rFonts w:ascii="Avenir Next LT Pro" w:hAnsi="Avenir Next LT Pro"/>
-          <w:sz w:val="24"/>
-          <w:szCs w:val="24"/>
-        </w:rPr>
-        <w:t>.</w:t>
+        <w:t>4</w:t>
+      </w:r>
+      <w:r>
+        <w:rPr>
+          <w:rFonts w:ascii="Avenir Next LT Pro" w:hAnsi="Avenir Next LT Pro"/>
+          <w:sz w:val="24"/>
+          <w:szCs w:val="24"/>
+        </w:rPr>
+        <w:t>HP, 1 damage</w:t>
+      </w:r>
+    </w:p>
+    <w:p>
+      <w:pPr>
+        <w:rPr>
+          <w:rFonts w:ascii="Avenir Next LT Pro" w:hAnsi="Avenir Next LT Pro"/>
+          <w:b/>
+          <w:bCs/>
+          <w:sz w:val="24"/>
+          <w:szCs w:val="24"/>
+        </w:rPr>
+      </w:pPr>
+      <w:r>
+        <w:rPr>
+          <w:rFonts w:ascii="Avenir Next LT Pro" w:hAnsi="Avenir Next LT Pro"/>
+          <w:b/>
+          <w:bCs/>
+          <w:sz w:val="24"/>
+          <w:szCs w:val="24"/>
+        </w:rPr>
+        <w:t>BOSS</w:t>
+      </w:r>
+    </w:p>
+    <w:p>
+      <w:pPr>
+        <w:rPr>
+          <w:rFonts w:ascii="Avenir Next LT Pro" w:hAnsi="Avenir Next LT Pro"/>
+          <w:b/>
+          <w:bCs/>
+          <w:sz w:val="24"/>
+          <w:szCs w:val="24"/>
+        </w:rPr>
+      </w:pPr>
+    </w:p>
+    <w:p>
+      <w:pPr>
+        <w:rPr>
+          <w:rFonts w:ascii="Avenir Next LT Pro" w:hAnsi="Avenir Next LT Pro"/>
+          <w:b/>
+          <w:bCs/>
+          <w:sz w:val="24"/>
+          <w:szCs w:val="24"/>
+        </w:rPr>
+      </w:pPr>
+      <w:r>
+        <w:rPr>
+          <w:rFonts w:ascii="Avenir Next LT Pro" w:hAnsi="Avenir Next LT Pro"/>
+          <w:b/>
+          <w:bCs/>
+          <w:sz w:val="24"/>
+          <w:szCs w:val="24"/>
+        </w:rPr>
+        <w:t>POWER-UPS</w:t>
       </w:r>
     </w:p>
     <w:p>
@@ -4824,27 +5339,45 @@
         </w:numPr>
         <w:rPr>
           <w:rFonts w:ascii="Avenir Next LT Pro" w:hAnsi="Avenir Next LT Pro"/>
-          <w:sz w:val="24"/>
-          <w:szCs w:val="24"/>
-        </w:rPr>
-      </w:pPr>
-      <w:r>
-        <w:rPr>
-          <w:rFonts w:ascii="Avenir Next LT Pro" w:hAnsi="Avenir Next LT Pro"/>
-          <w:b/>
-          <w:bCs/>
-          <w:sz w:val="24"/>
-          <w:szCs w:val="24"/>
-        </w:rPr>
-        <w:t>Hate</w:t>
-      </w:r>
-      <w:r>
-        <w:rPr>
-          <w:rFonts w:ascii="Avenir Next LT Pro" w:hAnsi="Avenir Next LT Pro"/>
-          <w:sz w:val="24"/>
-          <w:szCs w:val="24"/>
-        </w:rPr>
-        <w:t>. Represented in the game as a pulsating circle on his heart that grows bigger with every upgrade (health powerup)</w:t>
+          <w:b/>
+          <w:bCs/>
+          <w:sz w:val="24"/>
+          <w:szCs w:val="24"/>
+        </w:rPr>
+      </w:pPr>
+      <w:r>
+        <w:rPr>
+          <w:rFonts w:ascii="Avenir Next LT Pro" w:hAnsi="Avenir Next LT Pro"/>
+          <w:b/>
+          <w:bCs/>
+          <w:sz w:val="24"/>
+          <w:szCs w:val="24"/>
+        </w:rPr>
+        <w:t>Self-doubt</w:t>
+      </w:r>
+      <w:r>
+        <w:rPr>
+          <w:rFonts w:ascii="Avenir Next LT Pro" w:hAnsi="Avenir Next LT Pro"/>
+          <w:sz w:val="24"/>
+          <w:szCs w:val="24"/>
+        </w:rPr>
+        <w:t xml:space="preserve">. Represented in the game as a floating creature around the player that looks like the protagonist’s eye. +1 creature with every upgrade </w:t>
+      </w:r>
+      <w:r>
+        <w:rPr>
+          <w:rFonts w:ascii="Avenir Next LT Pro" w:hAnsi="Avenir Next LT Pro"/>
+          <w:sz w:val="24"/>
+          <w:szCs w:val="24"/>
+        </w:rPr>
+        <w:t>(</w:t>
+      </w:r>
+      <w:r>
+        <w:rPr>
+          <w:rFonts w:ascii="Avenir Next LT Pro" w:hAnsi="Avenir Next LT Pro"/>
+          <w:sz w:val="24"/>
+          <w:szCs w:val="24"/>
+        </w:rPr>
+        <w:t>damage powerup)</w:t>
       </w:r>
     </w:p>
     <w:p>
@@ -4856,17 +5389,19 @@
         </w:numPr>
         <w:rPr>
           <w:rFonts w:ascii="Avenir Next LT Pro" w:hAnsi="Avenir Next LT Pro"/>
-          <w:sz w:val="24"/>
-          <w:szCs w:val="24"/>
-        </w:rPr>
-      </w:pPr>
-      <w:r>
-        <w:rPr>
-          <w:rFonts w:ascii="Avenir Next LT Pro" w:hAnsi="Avenir Next LT Pro"/>
-          <w:sz w:val="24"/>
-          <w:szCs w:val="24"/>
-        </w:rPr>
-        <w:t xml:space="preserve">Player will acquire three (3) of these upgrades in the World of </w:t>
+          <w:b/>
+          <w:bCs/>
+          <w:sz w:val="24"/>
+          <w:szCs w:val="24"/>
+        </w:rPr>
+      </w:pPr>
+      <w:r>
+        <w:rPr>
+          <w:rFonts w:ascii="Avenir Next LT Pro" w:hAnsi="Avenir Next LT Pro"/>
+          <w:sz w:val="24"/>
+          <w:szCs w:val="24"/>
+        </w:rPr>
+        <w:t xml:space="preserve">Player will acquire two (2) of these upgrades in The World of </w:t>
       </w:r>
       <w:r>
         <w:rPr>
@@ -4882,80 +5417,7 @@
           <w:sz w:val="24"/>
           <w:szCs w:val="24"/>
         </w:rPr>
-        <w:t>. The third (3</w:t>
-      </w:r>
-      <w:r>
-        <w:rPr>
-          <w:rFonts w:ascii="Avenir Next LT Pro" w:hAnsi="Avenir Next LT Pro"/>
-          <w:sz w:val="24"/>
-          <w:szCs w:val="24"/>
-          <w:vertAlign w:val="superscript"/>
-        </w:rPr>
-        <w:t>rd</w:t>
-      </w:r>
-      <w:r>
-        <w:rPr>
-          <w:rFonts w:ascii="Avenir Next LT Pro" w:hAnsi="Avenir Next LT Pro"/>
-          <w:sz w:val="24"/>
-          <w:szCs w:val="24"/>
-        </w:rPr>
-        <w:t>) will be acquired right before the mirror room. It will cause the player to become numb. A text will appear on screen that says:</w:t>
-      </w:r>
-    </w:p>
-    <w:p>
-      <w:pPr>
-        <w:pStyle w:val="Luettelokappale"/>
-        <w:ind w:left="1440"/>
-        <w:rPr>
-          <w:rFonts w:ascii="Avenir Next LT Pro" w:hAnsi="Avenir Next LT Pro"/>
-          <w:sz w:val="24"/>
-          <w:szCs w:val="24"/>
-        </w:rPr>
-      </w:pPr>
-      <w:r>
-        <w:rPr>
-          <w:rFonts w:ascii="Avenir Next LT Pro" w:hAnsi="Avenir Next LT Pro"/>
-          <w:sz w:val="24"/>
-          <w:szCs w:val="24"/>
-        </w:rPr>
-        <w:t>“</w:t>
-      </w:r>
-      <w:r>
-        <w:rPr>
-          <w:rFonts w:ascii="Avenir Next LT Pro" w:hAnsi="Avenir Next LT Pro"/>
-          <w:i/>
-          <w:iCs/>
-          <w:sz w:val="24"/>
-          <w:szCs w:val="24"/>
-        </w:rPr>
-        <w:t>You become numb</w:t>
-      </w:r>
-      <w:r>
-        <w:rPr>
-          <w:rFonts w:ascii="Avenir Next LT Pro" w:hAnsi="Avenir Next LT Pro"/>
-          <w:sz w:val="24"/>
-          <w:szCs w:val="24"/>
-        </w:rPr>
-        <w:t>”.</w:t>
-      </w:r>
-    </w:p>
-    <w:p>
-      <w:pPr>
-        <w:pStyle w:val="Luettelokappale"/>
-        <w:ind w:left="1440"/>
-        <w:rPr>
-          <w:rFonts w:ascii="Avenir Next LT Pro" w:hAnsi="Avenir Next LT Pro"/>
-          <w:sz w:val="24"/>
-          <w:szCs w:val="24"/>
-        </w:rPr>
-      </w:pPr>
-      <w:r>
-        <w:rPr>
-          <w:rFonts w:ascii="Avenir Next LT Pro" w:hAnsi="Avenir Next LT Pro"/>
-          <w:sz w:val="24"/>
-          <w:szCs w:val="24"/>
-        </w:rPr>
-        <w:t>This causes the health to drop back down to three (3).</w:t>
+        <w:t>.</w:t>
       </w:r>
     </w:p>
     <w:p>
@@ -4979,63 +5441,15 @@
           <w:sz w:val="24"/>
           <w:szCs w:val="24"/>
         </w:rPr>
-        <w:t>Loneliness</w:t>
-      </w:r>
-      <w:r>
-        <w:rPr>
-          <w:rFonts w:ascii="Avenir Next LT Pro" w:hAnsi="Avenir Next LT Pro"/>
-          <w:sz w:val="24"/>
-          <w:szCs w:val="24"/>
-        </w:rPr>
-        <w:t>.</w:t>
-      </w:r>
-      <w:r>
-        <w:rPr>
-          <w:rFonts w:ascii="Avenir Next LT Pro" w:hAnsi="Avenir Next LT Pro"/>
-          <w:sz w:val="24"/>
-          <w:szCs w:val="24"/>
-        </w:rPr>
-        <w:t xml:space="preserve"> </w:t>
-      </w:r>
-      <w:r>
-        <w:rPr>
-          <w:rFonts w:ascii="Avenir Next LT Pro" w:hAnsi="Avenir Next LT Pro"/>
-          <w:sz w:val="24"/>
-          <w:szCs w:val="24"/>
-        </w:rPr>
-        <w:t>R</w:t>
-      </w:r>
-      <w:r>
-        <w:rPr>
-          <w:rFonts w:ascii="Avenir Next LT Pro" w:hAnsi="Avenir Next LT Pro"/>
-          <w:sz w:val="24"/>
-          <w:szCs w:val="24"/>
-        </w:rPr>
-        <w:t>epresented in the game as an aura of light that gets bigger with every upgrade (</w:t>
-      </w:r>
-      <w:r>
-        <w:rPr>
-          <w:rFonts w:ascii="Avenir Next LT Pro" w:hAnsi="Avenir Next LT Pro"/>
-          <w:sz w:val="24"/>
-          <w:szCs w:val="24"/>
-        </w:rPr>
-        <w:t>jump</w:t>
-      </w:r>
-      <w:r>
-        <w:rPr>
-          <w:rFonts w:ascii="Avenir Next LT Pro" w:hAnsi="Avenir Next LT Pro"/>
-          <w:sz w:val="24"/>
-          <w:szCs w:val="24"/>
-        </w:rPr>
-        <w:t xml:space="preserve"> powerup</w:t>
-      </w:r>
-      <w:r>
-        <w:rPr>
-          <w:rFonts w:ascii="Avenir Next LT Pro" w:hAnsi="Avenir Next LT Pro"/>
-          <w:sz w:val="24"/>
-          <w:szCs w:val="24"/>
-        </w:rPr>
-        <w:t>)</w:t>
+        <w:t>Hate</w:t>
+      </w:r>
+      <w:r>
+        <w:rPr>
+          <w:rFonts w:ascii="Avenir Next LT Pro" w:hAnsi="Avenir Next LT Pro"/>
+          <w:sz w:val="24"/>
+          <w:szCs w:val="24"/>
+        </w:rPr>
+        <w:t>. Represented in the game as a pulsating circle on his heart that grows bigger with every upgrade (health powerup)</w:t>
       </w:r>
     </w:p>
     <w:p>
@@ -5057,7 +5471,7 @@
           <w:sz w:val="24"/>
           <w:szCs w:val="24"/>
         </w:rPr>
-        <w:t xml:space="preserve">Player will acquire one (1) of these upgrades in the World of </w:t>
+        <w:t xml:space="preserve">Player will acquire three (3) of these upgrades in the World of </w:t>
       </w:r>
       <w:r>
         <w:rPr>
@@ -5073,38 +5487,80 @@
           <w:sz w:val="24"/>
           <w:szCs w:val="24"/>
         </w:rPr>
-        <w:t>.</w:t>
-      </w:r>
-    </w:p>
-    <w:p>
-      <w:pPr>
-        <w:rPr>
-          <w:rFonts w:ascii="Avenir Next LT Pro" w:hAnsi="Avenir Next LT Pro"/>
-          <w:b/>
-          <w:bCs/>
-          <w:sz w:val="24"/>
-          <w:szCs w:val="24"/>
-        </w:rPr>
-      </w:pPr>
-      <w:r>
-        <w:rPr>
-          <w:rFonts w:ascii="Avenir Next LT Pro" w:hAnsi="Avenir Next LT Pro"/>
-          <w:b/>
-          <w:bCs/>
-          <w:sz w:val="24"/>
-          <w:szCs w:val="24"/>
-        </w:rPr>
-        <w:t xml:space="preserve">HEALING </w:t>
-      </w:r>
-      <w:r>
-        <w:rPr>
-          <w:rFonts w:ascii="Avenir Next LT Pro" w:hAnsi="Avenir Next LT Pro"/>
-          <w:b/>
-          <w:bCs/>
-          <w:sz w:val="24"/>
-          <w:szCs w:val="24"/>
-        </w:rPr>
-        <w:t>ITEM</w:t>
+        <w:t>. The third (3</w:t>
+      </w:r>
+      <w:r>
+        <w:rPr>
+          <w:rFonts w:ascii="Avenir Next LT Pro" w:hAnsi="Avenir Next LT Pro"/>
+          <w:sz w:val="24"/>
+          <w:szCs w:val="24"/>
+          <w:vertAlign w:val="superscript"/>
+        </w:rPr>
+        <w:t>rd</w:t>
+      </w:r>
+      <w:r>
+        <w:rPr>
+          <w:rFonts w:ascii="Avenir Next LT Pro" w:hAnsi="Avenir Next LT Pro"/>
+          <w:sz w:val="24"/>
+          <w:szCs w:val="24"/>
+        </w:rPr>
+        <w:t>) will be acquired right before the mirror room. It will cause the player to become numb. A text will appear on screen that says:</w:t>
+      </w:r>
+    </w:p>
+    <w:p>
+      <w:pPr>
+        <w:pStyle w:val="Luettelokappale"/>
+        <w:ind w:left="1440"/>
+        <w:rPr>
+          <w:rFonts w:ascii="Avenir Next LT Pro" w:hAnsi="Avenir Next LT Pro"/>
+          <w:sz w:val="24"/>
+          <w:szCs w:val="24"/>
+        </w:rPr>
+      </w:pPr>
+      <w:r>
+        <w:rPr>
+          <w:rFonts w:ascii="Avenir Next LT Pro" w:hAnsi="Avenir Next LT Pro"/>
+          <w:sz w:val="24"/>
+          <w:szCs w:val="24"/>
+        </w:rPr>
+        <w:t>“</w:t>
+      </w:r>
+      <w:r>
+        <w:rPr>
+          <w:rFonts w:ascii="Avenir Next LT Pro" w:hAnsi="Avenir Next LT Pro"/>
+          <w:i/>
+          <w:iCs/>
+          <w:sz w:val="24"/>
+          <w:szCs w:val="24"/>
+        </w:rPr>
+        <w:t>You become numb</w:t>
+      </w:r>
+      <w:r>
+        <w:rPr>
+          <w:rFonts w:ascii="Avenir Next LT Pro" w:hAnsi="Avenir Next LT Pro"/>
+          <w:sz w:val="24"/>
+          <w:szCs w:val="24"/>
+        </w:rPr>
+        <w:t>”.</w:t>
+      </w:r>
+    </w:p>
+    <w:p>
+      <w:pPr>
+        <w:pStyle w:val="Luettelokappale"/>
+        <w:ind w:left="1440"/>
+        <w:rPr>
+          <w:rFonts w:ascii="Avenir Next LT Pro" w:hAnsi="Avenir Next LT Pro"/>
+          <w:sz w:val="24"/>
+          <w:szCs w:val="24"/>
+        </w:rPr>
+      </w:pPr>
+      <w:r>
+        <w:rPr>
+          <w:rFonts w:ascii="Avenir Next LT Pro" w:hAnsi="Avenir Next LT Pro"/>
+          <w:sz w:val="24"/>
+          <w:szCs w:val="24"/>
+        </w:rPr>
+        <w:t>This causes the health to drop back down to three (3).</w:t>
       </w:r>
     </w:p>
     <w:p>
@@ -5116,51 +5572,75 @@
         </w:numPr>
         <w:rPr>
           <w:rFonts w:ascii="Avenir Next LT Pro" w:hAnsi="Avenir Next LT Pro"/>
-          <w:b/>
-          <w:bCs/>
-          <w:sz w:val="24"/>
-          <w:szCs w:val="24"/>
-        </w:rPr>
-      </w:pPr>
-      <w:r>
-        <w:rPr>
-          <w:rFonts w:ascii="Avenir Next LT Pro" w:hAnsi="Avenir Next LT Pro"/>
-          <w:sz w:val="24"/>
-          <w:szCs w:val="24"/>
-        </w:rPr>
-        <w:t xml:space="preserve">A </w:t>
-      </w:r>
-      <w:r>
-        <w:rPr>
-          <w:rFonts w:ascii="Avenir Next LT Pro" w:hAnsi="Avenir Next LT Pro"/>
-          <w:sz w:val="24"/>
-          <w:szCs w:val="24"/>
-        </w:rPr>
-        <w:t>bottle</w:t>
-      </w:r>
-      <w:r>
-        <w:rPr>
-          <w:rFonts w:ascii="Avenir Next LT Pro" w:hAnsi="Avenir Next LT Pro"/>
-          <w:sz w:val="24"/>
-          <w:szCs w:val="24"/>
-        </w:rPr>
-        <w:t xml:space="preserve"> of </w:t>
-      </w:r>
-      <w:r>
-        <w:rPr>
-          <w:rFonts w:ascii="Avenir Next LT Pro" w:hAnsi="Avenir Next LT Pro"/>
-          <w:sz w:val="24"/>
-          <w:szCs w:val="24"/>
-        </w:rPr>
-        <w:t>hate</w:t>
-      </w:r>
-      <w:r>
-        <w:rPr>
-          <w:rFonts w:ascii="Avenir Next LT Pro" w:hAnsi="Avenir Next LT Pro"/>
-          <w:sz w:val="24"/>
-          <w:szCs w:val="24"/>
-        </w:rPr>
-        <w:t xml:space="preserve"> (heals player by 1HP)</w:t>
+          <w:sz w:val="24"/>
+          <w:szCs w:val="24"/>
+        </w:rPr>
+      </w:pPr>
+      <w:r>
+        <w:rPr>
+          <w:rFonts w:ascii="Avenir Next LT Pro" w:hAnsi="Avenir Next LT Pro"/>
+          <w:b/>
+          <w:bCs/>
+          <w:sz w:val="24"/>
+          <w:szCs w:val="24"/>
+        </w:rPr>
+        <w:t>Loneliness</w:t>
+      </w:r>
+      <w:r>
+        <w:rPr>
+          <w:rFonts w:ascii="Avenir Next LT Pro" w:hAnsi="Avenir Next LT Pro"/>
+          <w:sz w:val="24"/>
+          <w:szCs w:val="24"/>
+        </w:rPr>
+        <w:t>.</w:t>
+      </w:r>
+      <w:r>
+        <w:rPr>
+          <w:rFonts w:ascii="Avenir Next LT Pro" w:hAnsi="Avenir Next LT Pro"/>
+          <w:sz w:val="24"/>
+          <w:szCs w:val="24"/>
+        </w:rPr>
+        <w:t xml:space="preserve"> </w:t>
+      </w:r>
+      <w:r>
+        <w:rPr>
+          <w:rFonts w:ascii="Avenir Next LT Pro" w:hAnsi="Avenir Next LT Pro"/>
+          <w:sz w:val="24"/>
+          <w:szCs w:val="24"/>
+        </w:rPr>
+        <w:t>R</w:t>
+      </w:r>
+      <w:r>
+        <w:rPr>
+          <w:rFonts w:ascii="Avenir Next LT Pro" w:hAnsi="Avenir Next LT Pro"/>
+          <w:sz w:val="24"/>
+          <w:szCs w:val="24"/>
+        </w:rPr>
+        <w:t>epresented in the game as an aura of light that gets bigger with every upgrade (</w:t>
+      </w:r>
+      <w:r>
+        <w:rPr>
+          <w:rFonts w:ascii="Avenir Next LT Pro" w:hAnsi="Avenir Next LT Pro"/>
+          <w:sz w:val="24"/>
+          <w:szCs w:val="24"/>
+        </w:rPr>
+        <w:t>jump</w:t>
+      </w:r>
+      <w:r>
+        <w:rPr>
+          <w:rFonts w:ascii="Avenir Next LT Pro" w:hAnsi="Avenir Next LT Pro"/>
+          <w:sz w:val="24"/>
+          <w:szCs w:val="24"/>
+        </w:rPr>
+        <w:t xml:space="preserve"> powerup</w:t>
+      </w:r>
+      <w:r>
+        <w:rPr>
+          <w:rFonts w:ascii="Avenir Next LT Pro" w:hAnsi="Avenir Next LT Pro"/>
+          <w:sz w:val="24"/>
+          <w:szCs w:val="24"/>
+        </w:rPr>
+        <w:t>)</w:t>
       </w:r>
     </w:p>
     <w:p>
@@ -5172,46 +5652,64 @@
         </w:numPr>
         <w:rPr>
           <w:rFonts w:ascii="Avenir Next LT Pro" w:hAnsi="Avenir Next LT Pro"/>
-          <w:b/>
-          <w:bCs/>
-          <w:sz w:val="24"/>
-          <w:szCs w:val="24"/>
-        </w:rPr>
-      </w:pPr>
-      <w:r>
-        <w:rPr>
-          <w:rFonts w:ascii="Avenir Next LT Pro" w:hAnsi="Avenir Next LT Pro"/>
-          <w:sz w:val="24"/>
-          <w:szCs w:val="24"/>
-        </w:rPr>
-        <w:t>20% chance of dropping from an enemy, disappears after leaving room</w:t>
-      </w:r>
-    </w:p>
-    <w:p>
-      <w:pPr>
-        <w:rPr>
-          <w:rFonts w:ascii="Avenir Next LT Pro" w:hAnsi="Avenir Next LT Pro"/>
-          <w:sz w:val="24"/>
-          <w:szCs w:val="24"/>
-        </w:rPr>
-      </w:pPr>
-      <w:r>
-        <w:rPr>
-          <w:rFonts w:ascii="Avenir Next LT Pro" w:hAnsi="Avenir Next LT Pro"/>
-          <w:b/>
-          <w:bCs/>
-          <w:sz w:val="24"/>
-          <w:szCs w:val="24"/>
-        </w:rPr>
-        <w:t>DANGERS</w:t>
-      </w:r>
-      <w:r>
-        <w:rPr>
-          <w:rFonts w:ascii="Avenir Next LT Pro" w:hAnsi="Avenir Next LT Pro"/>
-          <w:sz w:val="24"/>
-          <w:szCs w:val="24"/>
-        </w:rPr>
-        <w:t xml:space="preserve"> (All of the dangers are represented as texts that say exactly what they are)</w:t>
+          <w:sz w:val="24"/>
+          <w:szCs w:val="24"/>
+        </w:rPr>
+      </w:pPr>
+      <w:r>
+        <w:rPr>
+          <w:rFonts w:ascii="Avenir Next LT Pro" w:hAnsi="Avenir Next LT Pro"/>
+          <w:sz w:val="24"/>
+          <w:szCs w:val="24"/>
+        </w:rPr>
+        <w:t xml:space="preserve">Player will acquire one (1) of these upgrades in the World of </w:t>
+      </w:r>
+      <w:r>
+        <w:rPr>
+          <w:rFonts w:ascii="Avenir Next LT Pro" w:hAnsi="Avenir Next LT Pro"/>
+          <w:sz w:val="24"/>
+          <w:szCs w:val="24"/>
+        </w:rPr>
+        <w:t>Dark</w:t>
+      </w:r>
+      <w:r>
+        <w:rPr>
+          <w:rFonts w:ascii="Avenir Next LT Pro" w:hAnsi="Avenir Next LT Pro"/>
+          <w:sz w:val="24"/>
+          <w:szCs w:val="24"/>
+        </w:rPr>
+        <w:t>.</w:t>
+      </w:r>
+    </w:p>
+    <w:p>
+      <w:pPr>
+        <w:rPr>
+          <w:rFonts w:ascii="Avenir Next LT Pro" w:hAnsi="Avenir Next LT Pro"/>
+          <w:b/>
+          <w:bCs/>
+          <w:sz w:val="24"/>
+          <w:szCs w:val="24"/>
+        </w:rPr>
+      </w:pPr>
+      <w:r>
+        <w:rPr>
+          <w:rFonts w:ascii="Avenir Next LT Pro" w:hAnsi="Avenir Next LT Pro"/>
+          <w:b/>
+          <w:bCs/>
+          <w:sz w:val="24"/>
+          <w:szCs w:val="24"/>
+        </w:rPr>
+        <w:t xml:space="preserve">HEALING </w:t>
+      </w:r>
+      <w:r>
+        <w:rPr>
+          <w:rFonts w:ascii="Avenir Next LT Pro" w:hAnsi="Avenir Next LT Pro"/>
+          <w:b/>
+          <w:bCs/>
+          <w:sz w:val="24"/>
+          <w:szCs w:val="24"/>
+        </w:rPr>
+        <w:t>ITEM</w:t>
       </w:r>
     </w:p>
     <w:p>
@@ -5235,23 +5733,15 @@
           <w:sz w:val="24"/>
           <w:szCs w:val="24"/>
         </w:rPr>
-        <w:t>Joy</w:t>
-      </w:r>
-      <w:r>
-        <w:rPr>
-          <w:rFonts w:ascii="Avenir Next LT Pro" w:hAnsi="Avenir Next LT Pro"/>
-          <w:sz w:val="24"/>
-          <w:szCs w:val="24"/>
-        </w:rPr>
-        <w:t xml:space="preserve"> (Dangerous </w:t>
-      </w:r>
-      <w:r>
-        <w:rPr>
-          <w:rFonts w:ascii="Avenir Next LT Pro" w:hAnsi="Avenir Next LT Pro"/>
-          <w:sz w:val="24"/>
-          <w:szCs w:val="24"/>
-        </w:rPr>
-        <w:t>pits</w:t>
+        <w:t xml:space="preserve">A </w:t>
+      </w:r>
+      <w:r>
+        <w:rPr>
+          <w:rFonts w:ascii="Avenir Next LT Pro" w:hAnsi="Avenir Next LT Pro"/>
+          <w:sz w:val="24"/>
+          <w:szCs w:val="24"/>
+        </w:rPr>
+        <w:t>bottle</w:t>
       </w:r>
       <w:r>
         <w:rPr>
@@ -5267,15 +5757,66 @@
           <w:sz w:val="24"/>
           <w:szCs w:val="24"/>
         </w:rPr>
-        <w:t>joy</w:t>
-      </w:r>
-      <w:r>
-        <w:rPr>
-          <w:rFonts w:ascii="Avenir Next LT Pro" w:hAnsi="Avenir Next LT Pro"/>
-          <w:sz w:val="24"/>
-          <w:szCs w:val="24"/>
-        </w:rPr>
-        <w:t>)</w:t>
+        <w:t>hate</w:t>
+      </w:r>
+      <w:r>
+        <w:rPr>
+          <w:rFonts w:ascii="Avenir Next LT Pro" w:hAnsi="Avenir Next LT Pro"/>
+          <w:sz w:val="24"/>
+          <w:szCs w:val="24"/>
+        </w:rPr>
+        <w:t xml:space="preserve"> (heals player by 1HP)</w:t>
+      </w:r>
+    </w:p>
+    <w:p>
+      <w:pPr>
+        <w:pStyle w:val="Luettelokappale"/>
+        <w:numPr>
+          <w:ilvl w:val="1"/>
+          <w:numId w:val="2"/>
+        </w:numPr>
+        <w:rPr>
+          <w:rFonts w:ascii="Avenir Next LT Pro" w:hAnsi="Avenir Next LT Pro"/>
+          <w:b/>
+          <w:bCs/>
+          <w:sz w:val="24"/>
+          <w:szCs w:val="24"/>
+        </w:rPr>
+      </w:pPr>
+      <w:r>
+        <w:rPr>
+          <w:rFonts w:ascii="Avenir Next LT Pro" w:hAnsi="Avenir Next LT Pro"/>
+          <w:sz w:val="24"/>
+          <w:szCs w:val="24"/>
+        </w:rPr>
+        <w:t>20% chance of dropping from an enemy, disappears after leaving room</w:t>
+      </w:r>
+    </w:p>
+    <w:p>
+      <w:pPr>
+        <w:rPr>
+          <w:rFonts w:ascii="Avenir Next LT Pro" w:hAnsi="Avenir Next LT Pro"/>
+          <w:sz w:val="24"/>
+          <w:szCs w:val="24"/>
+        </w:rPr>
+      </w:pPr>
+      <w:r>
+        <w:rPr>
+          <w:rFonts w:ascii="Avenir Next LT Pro" w:hAnsi="Avenir Next LT Pro"/>
+          <w:b/>
+          <w:bCs/>
+          <w:sz w:val="24"/>
+          <w:szCs w:val="24"/>
+        </w:rPr>
+        <w:t>DANGERS</w:t>
+      </w:r>
+      <w:r>
+        <w:rPr>
+          <w:rFonts w:ascii="Avenir Next LT Pro" w:hAnsi="Avenir Next LT Pro"/>
+          <w:sz w:val="24"/>
+          <w:szCs w:val="24"/>
+        </w:rPr>
+        <w:t xml:space="preserve"> (All of the dangers are represented as texts that say exactly what they are)</w:t>
       </w:r>
     </w:p>
     <w:p>
@@ -5299,39 +5840,40 @@
           <w:sz w:val="24"/>
           <w:szCs w:val="24"/>
         </w:rPr>
-        <w:t>Pleasure</w:t>
-      </w:r>
-      <w:r>
-        <w:rPr>
-          <w:rFonts w:ascii="Avenir Next LT Pro" w:hAnsi="Avenir Next LT Pro"/>
-          <w:sz w:val="24"/>
-          <w:szCs w:val="24"/>
-        </w:rPr>
-        <w:t xml:space="preserve"> (Falling </w:t>
-      </w:r>
-      <w:r>
-        <w:rPr>
-          <w:rFonts w:ascii="Avenir Next LT Pro" w:hAnsi="Avenir Next LT Pro"/>
-          <w:sz w:val="24"/>
-          <w:szCs w:val="24"/>
-        </w:rPr>
-        <w:t>balls</w:t>
-      </w:r>
-      <w:r>
-        <w:rPr>
-          <w:rFonts w:ascii="Avenir Next LT Pro" w:hAnsi="Avenir Next LT Pro"/>
-          <w:sz w:val="24"/>
-          <w:szCs w:val="24"/>
-        </w:rPr>
-        <w:t xml:space="preserve"> of</w:t>
-      </w:r>
-      <w:r>
-        <w:rPr>
-          <w:rFonts w:ascii="Avenir Next LT Pro" w:hAnsi="Avenir Next LT Pro"/>
-          <w:sz w:val="24"/>
-          <w:szCs w:val="24"/>
-        </w:rPr>
-        <w:t xml:space="preserve"> pleasure</w:t>
+        <w:lastRenderedPageBreak/>
+        <w:t>Joy</w:t>
+      </w:r>
+      <w:r>
+        <w:rPr>
+          <w:rFonts w:ascii="Avenir Next LT Pro" w:hAnsi="Avenir Next LT Pro"/>
+          <w:sz w:val="24"/>
+          <w:szCs w:val="24"/>
+        </w:rPr>
+        <w:t xml:space="preserve"> (Dangerous </w:t>
+      </w:r>
+      <w:r>
+        <w:rPr>
+          <w:rFonts w:ascii="Avenir Next LT Pro" w:hAnsi="Avenir Next LT Pro"/>
+          <w:sz w:val="24"/>
+          <w:szCs w:val="24"/>
+        </w:rPr>
+        <w:t>pits</w:t>
+      </w:r>
+      <w:r>
+        <w:rPr>
+          <w:rFonts w:ascii="Avenir Next LT Pro" w:hAnsi="Avenir Next LT Pro"/>
+          <w:sz w:val="24"/>
+          <w:szCs w:val="24"/>
+        </w:rPr>
+        <w:t xml:space="preserve"> of </w:t>
+      </w:r>
+      <w:r>
+        <w:rPr>
+          <w:rFonts w:ascii="Avenir Next LT Pro" w:hAnsi="Avenir Next LT Pro"/>
+          <w:sz w:val="24"/>
+          <w:szCs w:val="24"/>
+        </w:rPr>
+        <w:t>joy</w:t>
       </w:r>
       <w:r>
         <w:rPr>
@@ -5363,6 +5905,70 @@
           <w:sz w:val="24"/>
           <w:szCs w:val="24"/>
         </w:rPr>
+        <w:t>Pleasure</w:t>
+      </w:r>
+      <w:r>
+        <w:rPr>
+          <w:rFonts w:ascii="Avenir Next LT Pro" w:hAnsi="Avenir Next LT Pro"/>
+          <w:sz w:val="24"/>
+          <w:szCs w:val="24"/>
+        </w:rPr>
+        <w:t xml:space="preserve"> (Falling </w:t>
+      </w:r>
+      <w:r>
+        <w:rPr>
+          <w:rFonts w:ascii="Avenir Next LT Pro" w:hAnsi="Avenir Next LT Pro"/>
+          <w:sz w:val="24"/>
+          <w:szCs w:val="24"/>
+        </w:rPr>
+        <w:t>balls</w:t>
+      </w:r>
+      <w:r>
+        <w:rPr>
+          <w:rFonts w:ascii="Avenir Next LT Pro" w:hAnsi="Avenir Next LT Pro"/>
+          <w:sz w:val="24"/>
+          <w:szCs w:val="24"/>
+        </w:rPr>
+        <w:t xml:space="preserve"> of</w:t>
+      </w:r>
+      <w:r>
+        <w:rPr>
+          <w:rFonts w:ascii="Avenir Next LT Pro" w:hAnsi="Avenir Next LT Pro"/>
+          <w:sz w:val="24"/>
+          <w:szCs w:val="24"/>
+        </w:rPr>
+        <w:t xml:space="preserve"> pleasure</w:t>
+      </w:r>
+      <w:r>
+        <w:rPr>
+          <w:rFonts w:ascii="Avenir Next LT Pro" w:hAnsi="Avenir Next LT Pro"/>
+          <w:sz w:val="24"/>
+          <w:szCs w:val="24"/>
+        </w:rPr>
+        <w:t>)</w:t>
+      </w:r>
+    </w:p>
+    <w:p>
+      <w:pPr>
+        <w:pStyle w:val="Luettelokappale"/>
+        <w:numPr>
+          <w:ilvl w:val="0"/>
+          <w:numId w:val="2"/>
+        </w:numPr>
+        <w:rPr>
+          <w:rFonts w:ascii="Avenir Next LT Pro" w:hAnsi="Avenir Next LT Pro"/>
+          <w:b/>
+          <w:bCs/>
+          <w:sz w:val="24"/>
+          <w:szCs w:val="24"/>
+        </w:rPr>
+      </w:pPr>
+      <w:r>
+        <w:rPr>
+          <w:rFonts w:ascii="Avenir Next LT Pro" w:hAnsi="Avenir Next LT Pro"/>
+          <w:sz w:val="24"/>
+          <w:szCs w:val="24"/>
+        </w:rPr>
         <w:t>Confidence</w:t>
       </w:r>
       <w:r>
@@ -5435,7 +6041,6 @@
           <w:sz w:val="24"/>
           <w:szCs w:val="24"/>
         </w:rPr>
-        <w:lastRenderedPageBreak/>
         <w:t>MIRROR ROOM</w:t>
       </w:r>
     </w:p>

</xml_diff>

<commit_message>
State of the project 20 hours before the deadline
</commit_message>
<xml_diff>
--- a/PERHONEN.docx
+++ b/PERHONEN.docx
@@ -608,25 +608,7 @@
           <w:sz w:val="24"/>
           <w:szCs w:val="24"/>
         </w:rPr>
-        <w:t xml:space="preserve">The game will be done entirely with the Godot game engine, since this is a Godot game jam. I’m going to be using </w:t>
-      </w:r>
-      <w:proofErr w:type="spellStart"/>
-      <w:r>
-        <w:rPr>
-          <w:rFonts w:ascii="Avenir Next LT Pro" w:hAnsi="Avenir Next LT Pro"/>
-          <w:sz w:val="24"/>
-          <w:szCs w:val="24"/>
-        </w:rPr>
-        <w:t>GDScript</w:t>
-      </w:r>
-      <w:proofErr w:type="spellEnd"/>
-      <w:r>
-        <w:rPr>
-          <w:rFonts w:ascii="Avenir Next LT Pro" w:hAnsi="Avenir Next LT Pro"/>
-          <w:sz w:val="24"/>
-          <w:szCs w:val="24"/>
-        </w:rPr>
-        <w:t xml:space="preserve"> as my programming language.</w:t>
+        <w:t>The game will be done entirely with the Godot game engine, since this is a Godot game jam. I’m going to be using GDScript as my programming language.</w:t>
       </w:r>
       <w:r>
         <w:rPr>
@@ -1939,36 +1921,507 @@
           <w:sz w:val="24"/>
           <w:szCs w:val="24"/>
         </w:rPr>
-        <w:t>The goal is to overcome both worlds, to finally merge the “good” and “evil” versions together to create a balanced realm, which brings peace into our protagonist’s life.</w:t>
-      </w:r>
-    </w:p>
-    <w:p>
-      <w:pPr>
-        <w:rPr>
-          <w:rFonts w:ascii="Avenir Next LT Pro" w:hAnsi="Avenir Next LT Pro"/>
-          <w:sz w:val="24"/>
-          <w:szCs w:val="24"/>
-        </w:rPr>
-      </w:pPr>
-    </w:p>
-    <w:p>
-      <w:pPr>
-        <w:rPr>
-          <w:rFonts w:ascii="Avenir Next LT Pro" w:hAnsi="Avenir Next LT Pro"/>
-          <w:b/>
-          <w:bCs/>
-          <w:sz w:val="24"/>
-          <w:szCs w:val="24"/>
-        </w:rPr>
-      </w:pPr>
-      <w:r>
-        <w:rPr>
-          <w:rFonts w:ascii="Avenir Next LT Pro" w:hAnsi="Avenir Next LT Pro"/>
-          <w:b/>
-          <w:bCs/>
-          <w:sz w:val="24"/>
-          <w:szCs w:val="24"/>
-        </w:rPr>
+        <w:t xml:space="preserve">The goal </w:t>
+      </w:r>
+      <w:r>
+        <w:rPr>
+          <w:rFonts w:ascii="Avenir Next LT Pro" w:hAnsi="Avenir Next LT Pro"/>
+          <w:sz w:val="24"/>
+          <w:szCs w:val="24"/>
+        </w:rPr>
+        <w:t xml:space="preserve">of the game </w:t>
+      </w:r>
+      <w:r>
+        <w:rPr>
+          <w:rFonts w:ascii="Avenir Next LT Pro" w:hAnsi="Avenir Next LT Pro"/>
+          <w:sz w:val="24"/>
+          <w:szCs w:val="24"/>
+        </w:rPr>
+        <w:t xml:space="preserve">is to overcome </w:t>
+      </w:r>
+      <w:r>
+        <w:rPr>
+          <w:rFonts w:ascii="Avenir Next LT Pro" w:hAnsi="Avenir Next LT Pro"/>
+          <w:sz w:val="24"/>
+          <w:szCs w:val="24"/>
+        </w:rPr>
+        <w:t>struggles in both worlds</w:t>
+      </w:r>
+      <w:r>
+        <w:rPr>
+          <w:rFonts w:ascii="Avenir Next LT Pro" w:hAnsi="Avenir Next LT Pro"/>
+          <w:sz w:val="24"/>
+          <w:szCs w:val="24"/>
+        </w:rPr>
+        <w:t>, to finally merge the “good” and “</w:t>
+      </w:r>
+      <w:r>
+        <w:rPr>
+          <w:rFonts w:ascii="Avenir Next LT Pro" w:hAnsi="Avenir Next LT Pro"/>
+          <w:sz w:val="24"/>
+          <w:szCs w:val="24"/>
+        </w:rPr>
+        <w:t>bad</w:t>
+      </w:r>
+      <w:r>
+        <w:rPr>
+          <w:rFonts w:ascii="Avenir Next LT Pro" w:hAnsi="Avenir Next LT Pro"/>
+          <w:sz w:val="24"/>
+          <w:szCs w:val="24"/>
+        </w:rPr>
+        <w:t>” versions together to create a balanced realm, which brings peace into our protagonist’s life.</w:t>
+      </w:r>
+    </w:p>
+    <w:p>
+      <w:pPr>
+        <w:rPr>
+          <w:rFonts w:ascii="Avenir Next LT Pro" w:hAnsi="Avenir Next LT Pro"/>
+          <w:sz w:val="24"/>
+          <w:szCs w:val="24"/>
+        </w:rPr>
+      </w:pPr>
+      <w:r>
+        <w:rPr>
+          <w:rFonts w:ascii="Avenir Next LT Pro" w:hAnsi="Avenir Next LT Pro"/>
+          <w:sz w:val="24"/>
+          <w:szCs w:val="24"/>
+        </w:rPr>
+        <w:t xml:space="preserve">The origin story of our protagonist is that he lost his wife and now relives their shared memories. </w:t>
+      </w:r>
+      <w:r>
+        <w:rPr>
+          <w:rFonts w:ascii="Avenir Next LT Pro" w:hAnsi="Avenir Next LT Pro"/>
+          <w:sz w:val="24"/>
+          <w:szCs w:val="24"/>
+        </w:rPr>
+        <w:t>There will be four memories. The memories are cutscenes as well, and the fourth one will be the one where it is revealed to the player that the protagonist’s wife died</w:t>
+      </w:r>
+      <w:r>
+        <w:rPr>
+          <w:rFonts w:ascii="Avenir Next LT Pro" w:hAnsi="Avenir Next LT Pro"/>
+          <w:sz w:val="24"/>
+          <w:szCs w:val="24"/>
+        </w:rPr>
+        <w:t>. Though, it can be figured out throughout the game.</w:t>
+      </w:r>
+    </w:p>
+    <w:p>
+      <w:pPr>
+        <w:rPr>
+          <w:rFonts w:ascii="Avenir Next LT Pro" w:hAnsi="Avenir Next LT Pro"/>
+          <w:b/>
+          <w:bCs/>
+          <w:sz w:val="24"/>
+          <w:szCs w:val="24"/>
+        </w:rPr>
+      </w:pPr>
+      <w:r>
+        <w:rPr>
+          <w:rFonts w:ascii="Avenir Next LT Pro" w:hAnsi="Avenir Next LT Pro"/>
+          <w:b/>
+          <w:bCs/>
+          <w:sz w:val="24"/>
+          <w:szCs w:val="24"/>
+        </w:rPr>
+        <w:t>THE MEMORIES</w:t>
+      </w:r>
+    </w:p>
+    <w:p>
+      <w:pPr>
+        <w:rPr>
+          <w:rFonts w:ascii="Avenir Next LT Pro" w:hAnsi="Avenir Next LT Pro"/>
+          <w:b/>
+          <w:bCs/>
+          <w:sz w:val="24"/>
+          <w:szCs w:val="24"/>
+        </w:rPr>
+      </w:pPr>
+      <w:r>
+        <w:rPr>
+          <w:rFonts w:ascii="Avenir Next LT Pro" w:hAnsi="Avenir Next LT Pro"/>
+          <w:b/>
+          <w:bCs/>
+          <w:sz w:val="24"/>
+          <w:szCs w:val="24"/>
+        </w:rPr>
+        <w:t>1</w:t>
+      </w:r>
+      <w:r>
+        <w:rPr>
+          <w:rFonts w:ascii="Avenir Next LT Pro" w:hAnsi="Avenir Next LT Pro"/>
+          <w:b/>
+          <w:bCs/>
+          <w:sz w:val="24"/>
+          <w:szCs w:val="24"/>
+          <w:vertAlign w:val="superscript"/>
+        </w:rPr>
+        <w:t>st</w:t>
+      </w:r>
+      <w:r>
+        <w:rPr>
+          <w:rFonts w:ascii="Avenir Next LT Pro" w:hAnsi="Avenir Next LT Pro"/>
+          <w:b/>
+          <w:bCs/>
+          <w:sz w:val="24"/>
+          <w:szCs w:val="24"/>
+        </w:rPr>
+        <w:t xml:space="preserve"> MEMORY: </w:t>
+      </w:r>
+      <w:r>
+        <w:rPr>
+          <w:rFonts w:ascii="Avenir Next LT Pro" w:hAnsi="Avenir Next LT Pro"/>
+          <w:b/>
+          <w:bCs/>
+          <w:sz w:val="24"/>
+          <w:szCs w:val="24"/>
+        </w:rPr>
+        <w:t>The Butterfly</w:t>
+      </w:r>
+    </w:p>
+    <w:p>
+      <w:pPr>
+        <w:rPr>
+          <w:rFonts w:ascii="Avenir Next LT Pro" w:hAnsi="Avenir Next LT Pro"/>
+          <w:sz w:val="24"/>
+          <w:szCs w:val="24"/>
+        </w:rPr>
+      </w:pPr>
+      <w:r>
+        <w:rPr>
+          <w:rFonts w:ascii="Avenir Next LT Pro" w:hAnsi="Avenir Next LT Pro"/>
+          <w:sz w:val="24"/>
+          <w:szCs w:val="24"/>
+        </w:rPr>
+        <w:t xml:space="preserve">The pair is </w:t>
+      </w:r>
+      <w:r>
+        <w:rPr>
+          <w:rFonts w:ascii="Avenir Next LT Pro" w:hAnsi="Avenir Next LT Pro"/>
+          <w:sz w:val="24"/>
+          <w:szCs w:val="24"/>
+        </w:rPr>
+        <w:t xml:space="preserve">sitting on the roof looking at </w:t>
+      </w:r>
+      <w:r>
+        <w:rPr>
+          <w:rFonts w:ascii="Avenir Next LT Pro" w:hAnsi="Avenir Next LT Pro"/>
+          <w:sz w:val="24"/>
+          <w:szCs w:val="24"/>
+        </w:rPr>
+        <w:t>a</w:t>
+      </w:r>
+      <w:r>
+        <w:rPr>
+          <w:rFonts w:ascii="Avenir Next LT Pro" w:hAnsi="Avenir Next LT Pro"/>
+          <w:sz w:val="24"/>
+          <w:szCs w:val="24"/>
+        </w:rPr>
+        <w:t xml:space="preserve"> butterfly that landed on the wife’s hand.</w:t>
+      </w:r>
+    </w:p>
+    <w:p>
+      <w:pPr>
+        <w:rPr>
+          <w:rFonts w:ascii="Avenir Next LT Pro" w:hAnsi="Avenir Next LT Pro"/>
+          <w:b/>
+          <w:bCs/>
+          <w:sz w:val="24"/>
+          <w:szCs w:val="24"/>
+        </w:rPr>
+      </w:pPr>
+      <w:r>
+        <w:rPr>
+          <w:rFonts w:ascii="Avenir Next LT Pro" w:hAnsi="Avenir Next LT Pro"/>
+          <w:b/>
+          <w:bCs/>
+          <w:sz w:val="24"/>
+          <w:szCs w:val="24"/>
+        </w:rPr>
+        <w:t>2</w:t>
+      </w:r>
+      <w:r>
+        <w:rPr>
+          <w:rFonts w:ascii="Avenir Next LT Pro" w:hAnsi="Avenir Next LT Pro"/>
+          <w:b/>
+          <w:bCs/>
+          <w:sz w:val="24"/>
+          <w:szCs w:val="24"/>
+          <w:vertAlign w:val="superscript"/>
+        </w:rPr>
+        <w:t>nd</w:t>
+      </w:r>
+      <w:r>
+        <w:rPr>
+          <w:rFonts w:ascii="Avenir Next LT Pro" w:hAnsi="Avenir Next LT Pro"/>
+          <w:b/>
+          <w:bCs/>
+          <w:sz w:val="24"/>
+          <w:szCs w:val="24"/>
+        </w:rPr>
+        <w:t xml:space="preserve"> MEMORY: </w:t>
+      </w:r>
+      <w:r>
+        <w:rPr>
+          <w:rFonts w:ascii="Avenir Next LT Pro" w:hAnsi="Avenir Next LT Pro"/>
+          <w:b/>
+          <w:bCs/>
+          <w:sz w:val="24"/>
+          <w:szCs w:val="24"/>
+        </w:rPr>
+        <w:t>Wood</w:t>
+      </w:r>
+      <w:r>
+        <w:rPr>
+          <w:rFonts w:ascii="Avenir Next LT Pro" w:hAnsi="Avenir Next LT Pro"/>
+          <w:b/>
+          <w:bCs/>
+          <w:sz w:val="24"/>
+          <w:szCs w:val="24"/>
+        </w:rPr>
+        <w:t xml:space="preserve"> Towns</w:t>
+      </w:r>
+    </w:p>
+    <w:p>
+      <w:pPr>
+        <w:rPr>
+          <w:rFonts w:ascii="Avenir Next LT Pro" w:hAnsi="Avenir Next LT Pro"/>
+          <w:sz w:val="24"/>
+          <w:szCs w:val="24"/>
+        </w:rPr>
+      </w:pPr>
+      <w:r>
+        <w:rPr>
+          <w:rFonts w:ascii="Avenir Next LT Pro" w:hAnsi="Avenir Next LT Pro"/>
+          <w:sz w:val="24"/>
+          <w:szCs w:val="24"/>
+        </w:rPr>
+        <w:t xml:space="preserve">The pair is in a forest, looking at a family of ducks that are swimming </w:t>
+      </w:r>
+      <w:r>
+        <w:rPr>
+          <w:rFonts w:ascii="Avenir Next LT Pro" w:hAnsi="Avenir Next LT Pro"/>
+          <w:sz w:val="24"/>
+          <w:szCs w:val="24"/>
+        </w:rPr>
+        <w:t>i</w:t>
+      </w:r>
+      <w:r>
+        <w:rPr>
+          <w:rFonts w:ascii="Avenir Next LT Pro" w:hAnsi="Avenir Next LT Pro"/>
+          <w:sz w:val="24"/>
+          <w:szCs w:val="24"/>
+        </w:rPr>
+        <w:t xml:space="preserve">n </w:t>
+      </w:r>
+      <w:r>
+        <w:rPr>
+          <w:rFonts w:ascii="Avenir Next LT Pro" w:hAnsi="Avenir Next LT Pro"/>
+          <w:sz w:val="24"/>
+          <w:szCs w:val="24"/>
+        </w:rPr>
+        <w:t>a</w:t>
+      </w:r>
+      <w:r>
+        <w:rPr>
+          <w:rFonts w:ascii="Avenir Next LT Pro" w:hAnsi="Avenir Next LT Pro"/>
+          <w:sz w:val="24"/>
+          <w:szCs w:val="24"/>
+        </w:rPr>
+        <w:t xml:space="preserve"> pond.</w:t>
+      </w:r>
+    </w:p>
+    <w:p>
+      <w:pPr>
+        <w:rPr>
+          <w:rFonts w:ascii="Avenir Next LT Pro" w:hAnsi="Avenir Next LT Pro"/>
+          <w:b/>
+          <w:bCs/>
+          <w:sz w:val="24"/>
+          <w:szCs w:val="24"/>
+        </w:rPr>
+      </w:pPr>
+      <w:r>
+        <w:rPr>
+          <w:rFonts w:ascii="Avenir Next LT Pro" w:hAnsi="Avenir Next LT Pro"/>
+          <w:b/>
+          <w:bCs/>
+          <w:sz w:val="24"/>
+          <w:szCs w:val="24"/>
+        </w:rPr>
+        <w:t>3</w:t>
+      </w:r>
+      <w:r>
+        <w:rPr>
+          <w:rFonts w:ascii="Avenir Next LT Pro" w:hAnsi="Avenir Next LT Pro"/>
+          <w:b/>
+          <w:bCs/>
+          <w:sz w:val="24"/>
+          <w:szCs w:val="24"/>
+          <w:vertAlign w:val="superscript"/>
+        </w:rPr>
+        <w:t>rd</w:t>
+      </w:r>
+      <w:r>
+        <w:rPr>
+          <w:rFonts w:ascii="Avenir Next LT Pro" w:hAnsi="Avenir Next LT Pro"/>
+          <w:b/>
+          <w:bCs/>
+          <w:sz w:val="24"/>
+          <w:szCs w:val="24"/>
+        </w:rPr>
+        <w:t xml:space="preserve"> MEMORY:</w:t>
+      </w:r>
+      <w:r>
+        <w:rPr>
+          <w:rFonts w:ascii="Avenir Next LT Pro" w:hAnsi="Avenir Next LT Pro"/>
+          <w:b/>
+          <w:bCs/>
+          <w:sz w:val="24"/>
+          <w:szCs w:val="24"/>
+        </w:rPr>
+        <w:t xml:space="preserve"> On top of the World</w:t>
+      </w:r>
+    </w:p>
+    <w:p>
+      <w:pPr>
+        <w:rPr>
+          <w:rFonts w:ascii="Avenir Next LT Pro" w:hAnsi="Avenir Next LT Pro"/>
+          <w:sz w:val="24"/>
+          <w:szCs w:val="24"/>
+        </w:rPr>
+      </w:pPr>
+      <w:r>
+        <w:rPr>
+          <w:rFonts w:ascii="Avenir Next LT Pro" w:hAnsi="Avenir Next LT Pro"/>
+          <w:sz w:val="24"/>
+          <w:szCs w:val="24"/>
+        </w:rPr>
+        <w:t>The pair</w:t>
+      </w:r>
+      <w:r>
+        <w:rPr>
+          <w:rFonts w:ascii="Avenir Next LT Pro" w:hAnsi="Avenir Next LT Pro"/>
+          <w:sz w:val="24"/>
+          <w:szCs w:val="24"/>
+        </w:rPr>
+        <w:t xml:space="preserve"> is</w:t>
+      </w:r>
+      <w:r>
+        <w:rPr>
+          <w:rFonts w:ascii="Avenir Next LT Pro" w:hAnsi="Avenir Next LT Pro"/>
+          <w:sz w:val="24"/>
+          <w:szCs w:val="24"/>
+        </w:rPr>
+        <w:t xml:space="preserve"> walking on the roof with a beautiful view of the lake and forest behind them</w:t>
+      </w:r>
+      <w:r>
+        <w:rPr>
+          <w:rFonts w:ascii="Avenir Next LT Pro" w:hAnsi="Avenir Next LT Pro"/>
+          <w:sz w:val="24"/>
+          <w:szCs w:val="24"/>
+        </w:rPr>
+        <w:t>.</w:t>
+      </w:r>
+    </w:p>
+    <w:p>
+      <w:pPr>
+        <w:rPr>
+          <w:rFonts w:ascii="Avenir Next LT Pro" w:hAnsi="Avenir Next LT Pro"/>
+          <w:b/>
+          <w:bCs/>
+          <w:sz w:val="24"/>
+          <w:szCs w:val="24"/>
+        </w:rPr>
+      </w:pPr>
+      <w:r>
+        <w:rPr>
+          <w:rFonts w:ascii="Avenir Next LT Pro" w:hAnsi="Avenir Next LT Pro"/>
+          <w:b/>
+          <w:bCs/>
+          <w:sz w:val="24"/>
+          <w:szCs w:val="24"/>
+        </w:rPr>
+        <w:t>4</w:t>
+      </w:r>
+      <w:r>
+        <w:rPr>
+          <w:rFonts w:ascii="Avenir Next LT Pro" w:hAnsi="Avenir Next LT Pro"/>
+          <w:b/>
+          <w:bCs/>
+          <w:sz w:val="24"/>
+          <w:szCs w:val="24"/>
+          <w:vertAlign w:val="superscript"/>
+        </w:rPr>
+        <w:t>th</w:t>
+      </w:r>
+      <w:r>
+        <w:rPr>
+          <w:rFonts w:ascii="Avenir Next LT Pro" w:hAnsi="Avenir Next LT Pro"/>
+          <w:b/>
+          <w:bCs/>
+          <w:sz w:val="24"/>
+          <w:szCs w:val="24"/>
+        </w:rPr>
+        <w:t xml:space="preserve"> MEMORY: The Last Hug</w:t>
+      </w:r>
+    </w:p>
+    <w:p>
+      <w:pPr>
+        <w:rPr>
+          <w:rFonts w:ascii="Avenir Next LT Pro" w:hAnsi="Avenir Next LT Pro"/>
+          <w:sz w:val="24"/>
+          <w:szCs w:val="24"/>
+        </w:rPr>
+      </w:pPr>
+      <w:r>
+        <w:rPr>
+          <w:rFonts w:ascii="Avenir Next LT Pro" w:hAnsi="Avenir Next LT Pro"/>
+          <w:sz w:val="24"/>
+          <w:szCs w:val="24"/>
+        </w:rPr>
+        <w:t>The pair is back in the forest, now hugging next to the duck family. The wife fades into a gravestone as the screen starts to fall apart, revealing the evil boss who made our protagonist remember his wife’s death.</w:t>
+      </w:r>
+    </w:p>
+    <w:p>
+      <w:pPr>
+        <w:rPr>
+          <w:rFonts w:ascii="Avenir Next LT Pro" w:hAnsi="Avenir Next LT Pro"/>
+          <w:b/>
+          <w:bCs/>
+          <w:sz w:val="24"/>
+          <w:szCs w:val="24"/>
+        </w:rPr>
+      </w:pPr>
+      <w:r>
+        <w:rPr>
+          <w:rFonts w:ascii="Avenir Next LT Pro" w:hAnsi="Avenir Next LT Pro"/>
+          <w:b/>
+          <w:bCs/>
+          <w:sz w:val="24"/>
+          <w:szCs w:val="24"/>
+        </w:rPr>
+        <w:br w:type="page"/>
+      </w:r>
+    </w:p>
+    <w:p>
+      <w:pPr>
+        <w:rPr>
+          <w:rFonts w:ascii="Avenir Next LT Pro" w:hAnsi="Avenir Next LT Pro"/>
+          <w:b/>
+          <w:bCs/>
+          <w:sz w:val="24"/>
+          <w:szCs w:val="24"/>
+        </w:rPr>
+      </w:pPr>
+      <w:r>
+        <w:rPr>
+          <w:rFonts w:ascii="Avenir Next LT Pro" w:hAnsi="Avenir Next LT Pro"/>
+          <w:b/>
+          <w:bCs/>
+          <w:sz w:val="24"/>
+          <w:szCs w:val="24"/>
+        </w:rPr>
+        <w:lastRenderedPageBreak/>
         <w:t>OPENING SCENE</w:t>
       </w:r>
     </w:p>
@@ -2026,88 +2479,8 @@
           <w:sz w:val="24"/>
           <w:szCs w:val="24"/>
         </w:rPr>
-        <w:t xml:space="preserve"> The protagonist mutters to himself while twitching occasionally. All the</w:t>
-      </w:r>
-      <w:r>
-        <w:rPr>
-          <w:rFonts w:ascii="Avenir Next LT Pro" w:hAnsi="Avenir Next LT Pro"/>
-          <w:sz w:val="24"/>
-          <w:szCs w:val="24"/>
-        </w:rPr>
-        <w:t xml:space="preserve"> dialogue text is written in strange symbols, so there is no understandable dialogue in the game. The symbols will read:</w:t>
-      </w:r>
-    </w:p>
-    <w:p>
-      <w:pPr>
-        <w:rPr>
-          <w:rFonts w:ascii="Avenir Next LT Pro" w:hAnsi="Avenir Next LT Pro"/>
-          <w:sz w:val="24"/>
-          <w:szCs w:val="24"/>
-        </w:rPr>
-      </w:pPr>
-      <w:r>
-        <w:rPr>
-          <w:rFonts w:ascii="Avenir Next LT Pro" w:hAnsi="Avenir Next LT Pro"/>
-          <w:sz w:val="24"/>
-          <w:szCs w:val="24"/>
-        </w:rPr>
-        <w:t>“</w:t>
-      </w:r>
-      <w:r>
-        <w:rPr>
-          <w:rFonts w:ascii="Avenir Next LT Pro" w:hAnsi="Avenir Next LT Pro"/>
-          <w:i/>
-          <w:iCs/>
-          <w:sz w:val="24"/>
-          <w:szCs w:val="24"/>
-        </w:rPr>
-        <w:t>I want to die</w:t>
-      </w:r>
-      <w:r>
-        <w:rPr>
-          <w:rFonts w:ascii="Avenir Next LT Pro" w:hAnsi="Avenir Next LT Pro"/>
-          <w:sz w:val="24"/>
-          <w:szCs w:val="24"/>
-        </w:rPr>
-        <w:t>” … “</w:t>
-      </w:r>
-      <w:r>
-        <w:rPr>
-          <w:rFonts w:ascii="Avenir Next LT Pro" w:hAnsi="Avenir Next LT Pro"/>
-          <w:i/>
-          <w:iCs/>
-          <w:sz w:val="24"/>
-          <w:szCs w:val="24"/>
-        </w:rPr>
-        <w:t>not really</w:t>
-      </w:r>
-      <w:r>
-        <w:rPr>
-          <w:rFonts w:ascii="Avenir Next LT Pro" w:hAnsi="Avenir Next LT Pro"/>
-          <w:sz w:val="24"/>
-          <w:szCs w:val="24"/>
-        </w:rPr>
-        <w:t>”</w:t>
-      </w:r>
-      <w:r>
-        <w:rPr>
-          <w:rFonts w:ascii="Avenir Next LT Pro" w:hAnsi="Avenir Next LT Pro"/>
-          <w:i/>
-          <w:iCs/>
-          <w:sz w:val="24"/>
-          <w:szCs w:val="24"/>
-        </w:rPr>
-        <w:t xml:space="preserve"> … “fuck off” … *sigh*</w:t>
-      </w:r>
-    </w:p>
-    <w:p>
-      <w:pPr>
-        <w:rPr>
-          <w:rFonts w:ascii="Avenir Next LT Pro" w:hAnsi="Avenir Next LT Pro"/>
-          <w:sz w:val="24"/>
-          <w:szCs w:val="24"/>
-        </w:rPr>
-      </w:pPr>
+        <w:t xml:space="preserve"> </w:t>
+      </w:r>
       <w:r>
         <w:rPr>
           <w:rFonts w:ascii="Avenir Next LT Pro" w:hAnsi="Avenir Next LT Pro"/>
@@ -2146,7 +2519,7 @@
           <w:sz w:val="24"/>
           <w:szCs w:val="24"/>
         </w:rPr>
-        <w:t xml:space="preserve"> After these mutterings he twitches a few times more. After a small break, he smokes his cigarette. The camera will slowly zoom into the </w:t>
+        <w:t xml:space="preserve"> After a small break, he smokes his cigarette. The camera will slowly zoom into the </w:t>
       </w:r>
       <w:r>
         <w:rPr>

</xml_diff>